<commit_message>
Edits to FD2School activity 03
</commit_message>
<xml_diff>
--- a/farmdata2/farmdata2_modules/fd2_school/activities/03-VueDataBindingSpike.docx
+++ b/farmdata2/farmdata2_modules/fd2_school/activities/03-VueDataBindingSpike.docx
@@ -360,10 +360,7 @@
     <w:p/>
     <w:p>
       <w:r>
-        <w:t xml:space="preserve">1. </w:t>
-      </w:r>
-      <w:r>
-        <w:t xml:space="preserve">Be sure that you have started FarmData2 using the </w:t>
+        <w:t xml:space="preserve">1. Be sure that you have started FarmData2 using the </w:t>
       </w:r>
       <w:r>
         <w:rPr>
@@ -1170,16 +1167,7 @@
           <w:bCs/>
           <w:color w:val="FF0000"/>
         </w:rPr>
-        <w:t>https://unpkg.com/vue</w:t>
-      </w:r>
-      <w:r>
-        <w:rPr>
-          <w:rFonts w:ascii="Courier" w:hAnsi="Courier"/>
-          <w:b/>
-          <w:bCs/>
-          <w:color w:val="FF0000"/>
-        </w:rPr>
-        <w:t>@2</w:t>
+        <w:t>https://unpkg.com/vue@2</w:t>
       </w:r>
     </w:p>
     <w:p/>
@@ -1348,10 +1336,7 @@
         <w:t>&lt;div&gt;</w:t>
       </w:r>
       <w:r>
-        <w:t xml:space="preserve"> tag</w:t>
-      </w:r>
-      <w:r>
-        <w:t>:</w:t>
+        <w:t xml:space="preserve"> tag:</w:t>
       </w:r>
     </w:p>
     <w:p/>
@@ -1364,19 +1349,7 @@
           <w:rPr>
             <w:rStyle w:val="Hyperlink"/>
           </w:rPr>
-          <w:t>https://developer.mozilla.org/en-US/docs/We</w:t>
-        </w:r>
-        <w:r>
-          <w:rPr>
-            <w:rStyle w:val="Hyperlink"/>
-          </w:rPr>
-          <w:t>b</w:t>
-        </w:r>
-        <w:r>
-          <w:rPr>
-            <w:rStyle w:val="Hyperlink"/>
-          </w:rPr>
-          <w:t>/HTML/Element</w:t>
+          <w:t>https://developer.mozilla.org/en-US/docs/Web/HTML/Element</w:t>
         </w:r>
       </w:hyperlink>
     </w:p>
@@ -2147,23 +2120,36 @@
     <w:p/>
     <w:p>
       <w:r>
-        <w:rPr>
-          <w:highlight w:val="yellow"/>
-        </w:rPr>
-        <w:t>Live project … Changes to upstream blah…</w:t>
-      </w:r>
-    </w:p>
-    <w:p/>
-    <w:p/>
-    <w:p>
-      <w:r>
-        <w:t>1</w:t>
-      </w:r>
-      <w:r>
-        <w:t>5</w:t>
-      </w:r>
-      <w:r>
-        <w:t>. Synchronize your local and origin FarmData2 repositories and your feature branch with the upstream.  The steps you will need to do this include are:</w:t>
+        <w:t xml:space="preserve">15. Some time has passed since you created your fork and clone of the upstream FD2School-FarmData2 repository.  It is possible that there have been updates to the upstream since you did so.  So, as when working on any fork and clone it is important to synchronize your </w:t>
+      </w:r>
+      <w:r>
+        <w:rPr>
+          <w:rFonts w:ascii="Courier" w:hAnsi="Courier"/>
+        </w:rPr>
+        <w:t>main</w:t>
+      </w:r>
+      <w:r>
+        <w:t xml:space="preserve"> branch with the upstream so that you have </w:t>
+      </w:r>
+      <w:proofErr w:type="gramStart"/>
+      <w:r>
+        <w:t>all of</w:t>
+      </w:r>
+      <w:proofErr w:type="gramEnd"/>
+      <w:r>
+        <w:t xml:space="preserve"> the recent changes.</w:t>
+      </w:r>
+    </w:p>
+    <w:p/>
+    <w:p>
+      <w:pPr>
+        <w:ind w:left="360"/>
+      </w:pPr>
+      <w:r>
+        <w:t xml:space="preserve">a. </w:t>
+      </w:r>
+      <w:r>
+        <w:t>Synchronize your local and origin FarmData2 repositories and your feature branch with the upstream.  The steps you will need to do this include are:</w:t>
       </w:r>
     </w:p>
     <w:p>
@@ -2175,7 +2161,10 @@
         </w:numPr>
       </w:pPr>
       <w:r>
-        <w:t xml:space="preserve">Check out the </w:t>
+        <w:t>Switch to</w:t>
+      </w:r>
+      <w:r>
+        <w:t xml:space="preserve"> the </w:t>
       </w:r>
       <w:r>
         <w:rPr>
@@ -2247,77 +2236,11 @@
         <w:t>.</w:t>
       </w:r>
     </w:p>
-    <w:p>
-      <w:pPr>
-        <w:pStyle w:val="ListParagraph"/>
-        <w:numPr>
-          <w:ilvl w:val="0"/>
-          <w:numId w:val="4"/>
-        </w:numPr>
-      </w:pPr>
-      <w:r>
-        <w:t xml:space="preserve">Merge the </w:t>
-      </w:r>
-      <w:r>
-        <w:rPr>
-          <w:rFonts w:ascii="Courier" w:hAnsi="Courier"/>
-        </w:rPr>
-        <w:t>main</w:t>
-      </w:r>
-      <w:r>
-        <w:t xml:space="preserve"> branch into your feature branch</w:t>
-      </w:r>
-      <w:r>
-        <w:t>.</w:t>
-      </w:r>
-    </w:p>
-    <w:p>
-      <w:pPr>
-        <w:pStyle w:val="ListParagraph"/>
-        <w:numPr>
-          <w:ilvl w:val="0"/>
-          <w:numId w:val="4"/>
-        </w:numPr>
-      </w:pPr>
-      <w:r>
-        <w:t>R</w:t>
-      </w:r>
-      <w:r>
-        <w:t>esolv</w:t>
-      </w:r>
-      <w:r>
-        <w:t>e</w:t>
-      </w:r>
-      <w:r>
-        <w:t xml:space="preserve"> any conflicts that arise</w:t>
-      </w:r>
-      <w:r>
-        <w:t xml:space="preserve"> (If you are just doing the FD2School activities there should not be any).</w:t>
-      </w:r>
-    </w:p>
-    <w:p>
-      <w:pPr>
-        <w:pStyle w:val="ListParagraph"/>
-        <w:numPr>
-          <w:ilvl w:val="0"/>
-          <w:numId w:val="4"/>
-        </w:numPr>
-      </w:pPr>
-      <w:r>
-        <w:t xml:space="preserve">Push your feature branch to your </w:t>
-      </w:r>
-      <w:r>
-        <w:rPr>
-          <w:rFonts w:ascii="Courier" w:hAnsi="Courier"/>
-        </w:rPr>
-        <w:t>origin</w:t>
-      </w:r>
-      <w:r>
-        <w:t>.</w:t>
-      </w:r>
-    </w:p>
-    <w:p/>
-    <w:p>
+    <w:p/>
+    <w:p>
+      <w:pPr>
+        <w:ind w:left="360"/>
+      </w:pPr>
       <w:r>
         <w:t xml:space="preserve">Give the sequence of </w:t>
       </w:r>
@@ -2348,66 +2271,125 @@
           <w:bottom w:val="thinThickThinSmallGap" w:sz="24" w:space="4" w:color="0070C0"/>
           <w:right w:val="thinThickThinSmallGap" w:sz="24" w:space="4" w:color="0070C0"/>
         </w:pBdr>
-      </w:pPr>
-    </w:p>
-    <w:p/>
-    <w:p>
-      <w:r>
-        <w:t xml:space="preserve">16. Create a new feature branch named </w:t>
-      </w:r>
-      <w:r>
-        <w:rPr>
-          <w:rFonts w:ascii="Courier" w:hAnsi="Courier"/>
-        </w:rPr>
-        <w:t>&lt;name&gt;-</w:t>
-      </w:r>
-      <w:r>
-        <w:rPr>
-          <w:rFonts w:ascii="Courier" w:hAnsi="Courier"/>
-        </w:rPr>
-        <w:t>0</w:t>
-      </w:r>
-      <w:r>
-        <w:rPr>
-          <w:rFonts w:ascii="Courier" w:hAnsi="Courier"/>
-        </w:rPr>
-        <w:t>3</w:t>
-      </w:r>
-      <w:r>
-        <w:rPr>
-          <w:rFonts w:ascii="Courier" w:hAnsi="Courier"/>
-        </w:rPr>
-        <w:t>-</w:t>
-      </w:r>
-      <w:r>
-        <w:rPr>
-          <w:rFonts w:ascii="Courier" w:hAnsi="Courier"/>
-        </w:rPr>
-        <w:t>Vue1</w:t>
-      </w:r>
-      <w:r>
-        <w:t xml:space="preserve"> where </w:t>
-      </w:r>
-      <w:r>
-        <w:rPr>
-          <w:rFonts w:ascii="Courier" w:hAnsi="Courier"/>
-        </w:rPr>
-        <w:t>&lt;name&gt;</w:t>
-      </w:r>
-      <w:r>
-        <w:t xml:space="preserve"> is your name.  Also be sure to switch to your new branch.  You will do </w:t>
-      </w:r>
-      <w:proofErr w:type="gramStart"/>
-      <w:r>
-        <w:t>all of</w:t>
-      </w:r>
-      <w:proofErr w:type="gramEnd"/>
-      <w:r>
-        <w:t xml:space="preserve"> your work for this activity in this feature branch.</w:t>
-      </w:r>
-    </w:p>
-    <w:p/>
-    <w:p>
+        <w:ind w:left="360"/>
+      </w:pPr>
+    </w:p>
+    <w:p/>
+    <w:p>
+      <w:pPr>
+        <w:ind w:left="360"/>
+      </w:pPr>
+      <w:r>
+        <w:t xml:space="preserve">b. </w:t>
+      </w:r>
+      <w:r>
+        <w:t xml:space="preserve">Now because your </w:t>
+      </w:r>
+      <w:r>
+        <w:rPr>
+          <w:rFonts w:ascii="Courier" w:hAnsi="Courier"/>
+        </w:rPr>
+        <w:t>main</w:t>
+      </w:r>
+      <w:r>
+        <w:t xml:space="preserve"> branch has been updated, you will need to merge those changes into the feature branch that you created in the prior activity.  To merge the </w:t>
+      </w:r>
+      <w:r>
+        <w:rPr>
+          <w:rFonts w:ascii="Courier" w:hAnsi="Courier"/>
+        </w:rPr>
+        <w:t>main</w:t>
+      </w:r>
+      <w:r>
+        <w:t xml:space="preserve"> branch into your feature branch:</w:t>
+      </w:r>
+    </w:p>
+    <w:p>
+      <w:pPr>
+        <w:pStyle w:val="ListParagraph"/>
+        <w:numPr>
+          <w:ilvl w:val="0"/>
+          <w:numId w:val="12"/>
+        </w:numPr>
+      </w:pPr>
+      <w:r>
+        <w:t xml:space="preserve">Switch to your feature branch from the prior assignment </w:t>
+      </w:r>
+      <w:r>
+        <w:rPr>
+          <w:rFonts w:ascii="Courier" w:hAnsi="Courier"/>
+        </w:rPr>
+        <w:t>(&lt;name&gt;-0</w:t>
+      </w:r>
+      <w:r>
+        <w:rPr>
+          <w:rFonts w:ascii="Courier" w:hAnsi="Courier"/>
+        </w:rPr>
+        <w:t>2</w:t>
+      </w:r>
+      <w:r>
+        <w:rPr>
+          <w:rFonts w:ascii="Courier" w:hAnsi="Courier"/>
+        </w:rPr>
+        <w:t>-HTML</w:t>
+      </w:r>
+      <w:r>
+        <w:t>).</w:t>
+      </w:r>
+    </w:p>
+    <w:p>
+      <w:pPr>
+        <w:pStyle w:val="ListParagraph"/>
+        <w:numPr>
+          <w:ilvl w:val="0"/>
+          <w:numId w:val="12"/>
+        </w:numPr>
+      </w:pPr>
+      <w:r>
+        <w:t xml:space="preserve">Merge the </w:t>
+      </w:r>
+      <w:r>
+        <w:rPr>
+          <w:rFonts w:ascii="Courier" w:hAnsi="Courier"/>
+        </w:rPr>
+        <w:t>main</w:t>
+      </w:r>
+      <w:r>
+        <w:t xml:space="preserve"> branch into your feature branch</w:t>
+      </w:r>
+      <w:r>
+        <w:t>.</w:t>
+      </w:r>
+    </w:p>
+    <w:p>
+      <w:pPr>
+        <w:pStyle w:val="ListParagraph"/>
+        <w:numPr>
+          <w:ilvl w:val="0"/>
+          <w:numId w:val="12"/>
+        </w:numPr>
+      </w:pPr>
+      <w:r>
+        <w:t>R</w:t>
+      </w:r>
+      <w:r>
+        <w:t>esolv</w:t>
+      </w:r>
+      <w:r>
+        <w:t>e</w:t>
+      </w:r>
+      <w:r>
+        <w:t xml:space="preserve"> any conflicts that arise</w:t>
+      </w:r>
+      <w:r>
+        <w:t xml:space="preserve"> (If you are just doing the FD2School activities there should not be any).</w:t>
+      </w:r>
+    </w:p>
+    <w:p/>
+    <w:p>
+      <w:pPr>
+        <w:ind w:left="360"/>
+      </w:pPr>
       <w:r>
         <w:t xml:space="preserve">Give the sequence of </w:t>
       </w:r>
@@ -2418,7 +2400,13 @@
         <w:t>git</w:t>
       </w:r>
       <w:r>
-        <w:t xml:space="preserve"> commands that you used to complete this synchronization.</w:t>
+        <w:t xml:space="preserve"> commands that you used to complete this </w:t>
+      </w:r>
+      <w:r>
+        <w:t>merge</w:t>
+      </w:r>
+      <w:r>
+        <w:t>.</w:t>
       </w:r>
     </w:p>
     <w:p>
@@ -2438,6 +2426,145 @@
           <w:bottom w:val="thinThickThinSmallGap" w:sz="24" w:space="4" w:color="0070C0"/>
           <w:right w:val="thinThickThinSmallGap" w:sz="24" w:space="4" w:color="0070C0"/>
         </w:pBdr>
+        <w:ind w:left="360"/>
+      </w:pPr>
+    </w:p>
+    <w:p/>
+    <w:p>
+      <w:r>
+        <w:t xml:space="preserve">16. </w:t>
+      </w:r>
+      <w:r>
+        <w:t xml:space="preserve">Your work on this assignment builds from what you did in the prior assignment.  </w:t>
+      </w:r>
+      <w:proofErr w:type="gramStart"/>
+      <w:r>
+        <w:t>So</w:t>
+      </w:r>
+      <w:proofErr w:type="gramEnd"/>
+      <w:r>
+        <w:t xml:space="preserve"> you now need to:</w:t>
+      </w:r>
+    </w:p>
+    <w:p>
+      <w:pPr>
+        <w:ind w:left="360"/>
+      </w:pPr>
+      <w:r>
+        <w:t xml:space="preserve">a. Switch to your prior feature </w:t>
+      </w:r>
+      <w:r>
+        <w:t xml:space="preserve">branch </w:t>
+      </w:r>
+      <w:r>
+        <w:rPr>
+          <w:rFonts w:ascii="Courier" w:hAnsi="Courier"/>
+        </w:rPr>
+        <w:t>&lt;name&gt;-02-HTML</w:t>
+      </w:r>
+      <w:r>
+        <w:t xml:space="preserve"> (if you are not there already).</w:t>
+      </w:r>
+    </w:p>
+    <w:p>
+      <w:pPr>
+        <w:ind w:left="360"/>
+      </w:pPr>
+      <w:r>
+        <w:t>b. C</w:t>
+      </w:r>
+      <w:r>
+        <w:t xml:space="preserve">reate a new feature branch named </w:t>
+      </w:r>
+      <w:r>
+        <w:rPr>
+          <w:rFonts w:ascii="Courier" w:hAnsi="Courier"/>
+        </w:rPr>
+        <w:t>&lt;name&gt;-</w:t>
+      </w:r>
+      <w:r>
+        <w:rPr>
+          <w:rFonts w:ascii="Courier" w:hAnsi="Courier"/>
+        </w:rPr>
+        <w:t>03-Vue1</w:t>
+      </w:r>
+      <w:r>
+        <w:t xml:space="preserve"> </w:t>
+      </w:r>
+      <w:r>
+        <w:t>from your prior feature branch.</w:t>
+      </w:r>
+    </w:p>
+    <w:p>
+      <w:pPr>
+        <w:ind w:firstLine="360"/>
+      </w:pPr>
+      <w:r>
+        <w:t>b. S</w:t>
+      </w:r>
+      <w:r>
+        <w:t xml:space="preserve">witch to </w:t>
+      </w:r>
+      <w:r>
+        <w:t xml:space="preserve">your new feature </w:t>
+      </w:r>
+      <w:r>
+        <w:t xml:space="preserve">branch.  </w:t>
+      </w:r>
+    </w:p>
+    <w:p>
+      <w:pPr>
+        <w:ind w:firstLine="360"/>
+      </w:pPr>
+    </w:p>
+    <w:p>
+      <w:pPr>
+        <w:ind w:firstLine="360"/>
+      </w:pPr>
+      <w:r>
+        <w:t xml:space="preserve">You will do </w:t>
+      </w:r>
+      <w:proofErr w:type="gramStart"/>
+      <w:r>
+        <w:t>all of</w:t>
+      </w:r>
+      <w:proofErr w:type="gramEnd"/>
+      <w:r>
+        <w:t xml:space="preserve"> your work for this activity in this feature branch.</w:t>
+      </w:r>
+    </w:p>
+    <w:p/>
+    <w:p>
+      <w:r>
+        <w:t xml:space="preserve">Give the sequence of </w:t>
+      </w:r>
+      <w:r>
+        <w:rPr>
+          <w:rFonts w:ascii="Courier" w:hAnsi="Courier"/>
+        </w:rPr>
+        <w:t>git</w:t>
+      </w:r>
+      <w:r>
+        <w:t xml:space="preserve"> commands that you used to complete this synchronization.</w:t>
+      </w:r>
+    </w:p>
+    <w:p>
+      <w:pPr>
+        <w:rPr>
+          <w:b/>
+          <w:bCs/>
+          <w:u w:val="single"/>
+        </w:rPr>
+      </w:pPr>
+    </w:p>
+    <w:p>
+      <w:pPr>
+        <w:pBdr>
+          <w:top w:val="thinThickThinSmallGap" w:sz="24" w:space="4" w:color="0070C0"/>
+          <w:left w:val="thinThickThinSmallGap" w:sz="24" w:space="4" w:color="0070C0"/>
+          <w:bottom w:val="thinThickThinSmallGap" w:sz="24" w:space="4" w:color="0070C0"/>
+          <w:right w:val="thinThickThinSmallGap" w:sz="24" w:space="4" w:color="0070C0"/>
+        </w:pBdr>
       </w:pPr>
     </w:p>
     <w:p/>
@@ -2619,19 +2746,7 @@
         <w:t>Draft Pull Request</w:t>
       </w:r>
       <w:r>
-        <w:t xml:space="preserve"> for your </w:t>
-      </w:r>
-      <w:r>
-        <w:t xml:space="preserve">new </w:t>
-      </w:r>
-      <w:r>
-        <w:t xml:space="preserve">feature branch to the upstream FD2School-FarmData2 repository.  </w:t>
-      </w:r>
-      <w:r>
-        <w:t>Be sure to link your PR to the issue for this activity by including a line like the following in the body of your PR</w:t>
-      </w:r>
-      <w:r>
-        <w:t>:</w:t>
+        <w:t xml:space="preserve"> for your new feature branch to the upstream FD2School-FarmData2 repository.  Be sure to link your PR to the issue for this activity by including a line like the following in the body of your PR:</w:t>
       </w:r>
     </w:p>
     <w:p>
@@ -3086,7 +3201,6 @@
         </w:numPr>
       </w:pPr>
       <w:r>
-        <w:lastRenderedPageBreak/>
         <w:t xml:space="preserve">Create a </w:t>
       </w:r>
       <w:r>
@@ -3534,6 +3648,7 @@
         </w:numPr>
       </w:pPr>
       <w:r>
+        <w:lastRenderedPageBreak/>
         <w:t xml:space="preserve">When the start date </w:t>
       </w:r>
       <w:r>
@@ -3686,7 +3801,6 @@
         </w:rPr>
       </w:pPr>
       <w:r>
-        <w:lastRenderedPageBreak/>
         <w:t>2</w:t>
       </w:r>
       <w:r>
@@ -3972,6 +4086,7 @@
         <w:ind w:left="360"/>
       </w:pPr>
       <w:r>
+        <w:lastRenderedPageBreak/>
         <w:t xml:space="preserve">b. </w:t>
       </w:r>
       <w:r>
@@ -4114,7 +4229,6 @@
         <w:ind w:left="360"/>
       </w:pPr>
       <w:r>
-        <w:lastRenderedPageBreak/>
         <w:t>c</w:t>
       </w:r>
       <w:r>
@@ -4529,6 +4643,7 @@
         <w:rPr>
           <w:rFonts w:ascii="Courier" w:hAnsi="Courier"/>
         </w:rPr>
+        <w:lastRenderedPageBreak/>
         <w:t xml:space="preserve">        names: [ '</w:t>
       </w:r>
       <w:r>
@@ -4740,13 +4855,7 @@
         <w:t xml:space="preserve"> page</w:t>
       </w:r>
       <w:r>
-        <w:t xml:space="preserve"> </w:t>
-      </w:r>
-      <w:r>
-        <w:t>to get a little familiar with th</w:t>
-      </w:r>
-      <w:r>
-        <w:t>ese operations:</w:t>
+        <w:t xml:space="preserve"> to get a little familiar with these operations:</w:t>
       </w:r>
     </w:p>
     <w:p>
@@ -5210,6 +5319,7 @@
         </w:numPr>
       </w:pPr>
       <w:r>
+        <w:lastRenderedPageBreak/>
         <w:t>The drop down for the list of fields is generated from an array in your Vue instance instead of being hard coded in the HTML.</w:t>
       </w:r>
     </w:p>
@@ -5626,6 +5736,7 @@
         </w:rPr>
       </w:pPr>
       <w:r>
+        <w:lastRenderedPageBreak/>
         <w:t>3</w:t>
       </w:r>
       <w:r>
@@ -5946,7 +6057,6 @@
         <w:rPr>
           <w:noProof/>
         </w:rPr>
-        <w:lastRenderedPageBreak/>
         <w:drawing>
           <wp:inline distT="0" distB="0" distL="0" distR="0" wp14:anchorId="380477EB" wp14:editId="1C7AFD45">
             <wp:extent cx="801858" cy="819290"/>
@@ -6287,6 +6397,7 @@
           <w:bCs/>
           <w:u w:val="single"/>
         </w:rPr>
+        <w:lastRenderedPageBreak/>
         <w:t>Installing the</w:t>
       </w:r>
       <w:r>
@@ -6532,6 +6643,9 @@
         <w:t xml:space="preserve"> (</w:t>
       </w:r>
       <w:r>
+        <w:rPr>
+          <w:noProof/>
+        </w:rPr>
         <w:drawing>
           <wp:inline distT="0" distB="0" distL="0" distR="0" wp14:anchorId="1A112C41" wp14:editId="1FDB8644">
             <wp:extent cx="165100" cy="152400"/>
@@ -6647,7 +6761,6 @@
         </w:numPr>
       </w:pPr>
       <w:r>
-        <w:lastRenderedPageBreak/>
         <w:t>Approve the requests in the dialog boxes that pop up.</w:t>
       </w:r>
     </w:p>
@@ -6985,6 +7098,7 @@
       <w:r>
         <w:t>DevTools</w:t>
       </w:r>
+      <w:proofErr w:type="spellEnd"/>
     </w:p>
     <w:p>
       <w:pPr>
@@ -6994,7 +7108,6 @@
           <w:numId w:val="8"/>
         </w:numPr>
       </w:pPr>
-      <w:proofErr w:type="spellEnd"/>
       <w:r>
         <w:t xml:space="preserve">Choose “Add-ons and Themes” from the </w:t>
       </w:r>
@@ -7009,6 +7122,9 @@
         <w:t xml:space="preserve"> (</w:t>
       </w:r>
       <w:r>
+        <w:rPr>
+          <w:noProof/>
+        </w:rPr>
         <w:drawing>
           <wp:inline distT="0" distB="0" distL="0" distR="0" wp14:anchorId="64266A16" wp14:editId="30C0A942">
             <wp:extent cx="165100" cy="152400"/>
@@ -7130,6 +7246,7 @@
         </w:numPr>
       </w:pPr>
       <w:r>
+        <w:lastRenderedPageBreak/>
         <w:t>Option 3:</w:t>
       </w:r>
     </w:p>
@@ -8167,6 +8284,92 @@
     </w:lvl>
   </w:abstractNum>
   <w:abstractNum w:abstractNumId="2" w15:restartNumberingAfterBreak="0">
+    <w:nsid w:val="3DFF1E08"/>
+    <w:multiLevelType w:val="hybridMultilevel"/>
+    <w:tmpl w:val="9612BE64"/>
+    <w:lvl w:ilvl="0" w:tplc="0409000F">
+      <w:start w:val="1"/>
+      <w:numFmt w:val="decimal"/>
+      <w:lvlText w:val="%1."/>
+      <w:lvlJc w:val="left"/>
+      <w:pPr>
+        <w:ind w:left="1080" w:hanging="360"/>
+      </w:pPr>
+    </w:lvl>
+    <w:lvl w:ilvl="1" w:tplc="04090019" w:tentative="1">
+      <w:start w:val="1"/>
+      <w:numFmt w:val="lowerLetter"/>
+      <w:lvlText w:val="%2."/>
+      <w:lvlJc w:val="left"/>
+      <w:pPr>
+        <w:ind w:left="1800" w:hanging="360"/>
+      </w:pPr>
+    </w:lvl>
+    <w:lvl w:ilvl="2" w:tplc="0409001B" w:tentative="1">
+      <w:start w:val="1"/>
+      <w:numFmt w:val="lowerRoman"/>
+      <w:lvlText w:val="%3."/>
+      <w:lvlJc w:val="right"/>
+      <w:pPr>
+        <w:ind w:left="2520" w:hanging="180"/>
+      </w:pPr>
+    </w:lvl>
+    <w:lvl w:ilvl="3" w:tplc="0409000F" w:tentative="1">
+      <w:start w:val="1"/>
+      <w:numFmt w:val="decimal"/>
+      <w:lvlText w:val="%4."/>
+      <w:lvlJc w:val="left"/>
+      <w:pPr>
+        <w:ind w:left="3240" w:hanging="360"/>
+      </w:pPr>
+    </w:lvl>
+    <w:lvl w:ilvl="4" w:tplc="04090019" w:tentative="1">
+      <w:start w:val="1"/>
+      <w:numFmt w:val="lowerLetter"/>
+      <w:lvlText w:val="%5."/>
+      <w:lvlJc w:val="left"/>
+      <w:pPr>
+        <w:ind w:left="3960" w:hanging="360"/>
+      </w:pPr>
+    </w:lvl>
+    <w:lvl w:ilvl="5" w:tplc="0409001B" w:tentative="1">
+      <w:start w:val="1"/>
+      <w:numFmt w:val="lowerRoman"/>
+      <w:lvlText w:val="%6."/>
+      <w:lvlJc w:val="right"/>
+      <w:pPr>
+        <w:ind w:left="4680" w:hanging="180"/>
+      </w:pPr>
+    </w:lvl>
+    <w:lvl w:ilvl="6" w:tplc="0409000F" w:tentative="1">
+      <w:start w:val="1"/>
+      <w:numFmt w:val="decimal"/>
+      <w:lvlText w:val="%7."/>
+      <w:lvlJc w:val="left"/>
+      <w:pPr>
+        <w:ind w:left="5400" w:hanging="360"/>
+      </w:pPr>
+    </w:lvl>
+    <w:lvl w:ilvl="7" w:tplc="04090019" w:tentative="1">
+      <w:start w:val="1"/>
+      <w:numFmt w:val="lowerLetter"/>
+      <w:lvlText w:val="%8."/>
+      <w:lvlJc w:val="left"/>
+      <w:pPr>
+        <w:ind w:left="6120" w:hanging="360"/>
+      </w:pPr>
+    </w:lvl>
+    <w:lvl w:ilvl="8" w:tplc="0409001B" w:tentative="1">
+      <w:start w:val="1"/>
+      <w:numFmt w:val="lowerRoman"/>
+      <w:lvlText w:val="%9."/>
+      <w:lvlJc w:val="right"/>
+      <w:pPr>
+        <w:ind w:left="6840" w:hanging="180"/>
+      </w:pPr>
+    </w:lvl>
+  </w:abstractNum>
+  <w:abstractNum w:abstractNumId="3" w15:restartNumberingAfterBreak="0">
     <w:nsid w:val="4181227B"/>
     <w:multiLevelType w:val="hybridMultilevel"/>
     <w:tmpl w:val="FD22A592"/>
@@ -8279,7 +8482,7 @@
       </w:rPr>
     </w:lvl>
   </w:abstractNum>
-  <w:abstractNum w:abstractNumId="3" w15:restartNumberingAfterBreak="0">
+  <w:abstractNum w:abstractNumId="4" w15:restartNumberingAfterBreak="0">
     <w:nsid w:val="430B51A4"/>
     <w:multiLevelType w:val="hybridMultilevel"/>
     <w:tmpl w:val="941C9B70"/>
@@ -8392,7 +8595,7 @@
       </w:rPr>
     </w:lvl>
   </w:abstractNum>
-  <w:abstractNum w:abstractNumId="4" w15:restartNumberingAfterBreak="0">
+  <w:abstractNum w:abstractNumId="5" w15:restartNumberingAfterBreak="0">
     <w:nsid w:val="47F368F9"/>
     <w:multiLevelType w:val="hybridMultilevel"/>
     <w:tmpl w:val="DFAA4058"/>
@@ -8402,7 +8605,7 @@
       <w:lvlText w:val="%1."/>
       <w:lvlJc w:val="left"/>
       <w:pPr>
-        <w:ind w:left="720" w:hanging="360"/>
+        <w:ind w:left="1080" w:hanging="360"/>
       </w:pPr>
     </w:lvl>
     <w:lvl w:ilvl="1" w:tplc="04090019">
@@ -8411,7 +8614,7 @@
       <w:lvlText w:val="%2."/>
       <w:lvlJc w:val="left"/>
       <w:pPr>
-        <w:ind w:left="1440" w:hanging="360"/>
+        <w:ind w:left="1800" w:hanging="360"/>
       </w:pPr>
     </w:lvl>
     <w:lvl w:ilvl="2" w:tplc="0409001B" w:tentative="1">
@@ -8420,7 +8623,7 @@
       <w:lvlText w:val="%3."/>
       <w:lvlJc w:val="right"/>
       <w:pPr>
-        <w:ind w:left="2160" w:hanging="180"/>
+        <w:ind w:left="2520" w:hanging="180"/>
       </w:pPr>
     </w:lvl>
     <w:lvl w:ilvl="3" w:tplc="0409000F" w:tentative="1">
@@ -8429,7 +8632,7 @@
       <w:lvlText w:val="%4."/>
       <w:lvlJc w:val="left"/>
       <w:pPr>
-        <w:ind w:left="2880" w:hanging="360"/>
+        <w:ind w:left="3240" w:hanging="360"/>
       </w:pPr>
     </w:lvl>
     <w:lvl w:ilvl="4" w:tplc="04090019" w:tentative="1">
@@ -8438,7 +8641,7 @@
       <w:lvlText w:val="%5."/>
       <w:lvlJc w:val="left"/>
       <w:pPr>
-        <w:ind w:left="3600" w:hanging="360"/>
+        <w:ind w:left="3960" w:hanging="360"/>
       </w:pPr>
     </w:lvl>
     <w:lvl w:ilvl="5" w:tplc="0409001B" w:tentative="1">
@@ -8447,7 +8650,7 @@
       <w:lvlText w:val="%6."/>
       <w:lvlJc w:val="right"/>
       <w:pPr>
-        <w:ind w:left="4320" w:hanging="180"/>
+        <w:ind w:left="4680" w:hanging="180"/>
       </w:pPr>
     </w:lvl>
     <w:lvl w:ilvl="6" w:tplc="0409000F" w:tentative="1">
@@ -8456,7 +8659,7 @@
       <w:lvlText w:val="%7."/>
       <w:lvlJc w:val="left"/>
       <w:pPr>
-        <w:ind w:left="5040" w:hanging="360"/>
+        <w:ind w:left="5400" w:hanging="360"/>
       </w:pPr>
     </w:lvl>
     <w:lvl w:ilvl="7" w:tplc="04090019" w:tentative="1">
@@ -8465,7 +8668,7 @@
       <w:lvlText w:val="%8."/>
       <w:lvlJc w:val="left"/>
       <w:pPr>
-        <w:ind w:left="5760" w:hanging="360"/>
+        <w:ind w:left="6120" w:hanging="360"/>
       </w:pPr>
     </w:lvl>
     <w:lvl w:ilvl="8" w:tplc="0409001B" w:tentative="1">
@@ -8474,11 +8677,11 @@
       <w:lvlText w:val="%9."/>
       <w:lvlJc w:val="right"/>
       <w:pPr>
-        <w:ind w:left="6480" w:hanging="180"/>
+        <w:ind w:left="6840" w:hanging="180"/>
       </w:pPr>
     </w:lvl>
   </w:abstractNum>
-  <w:abstractNum w:abstractNumId="5" w15:restartNumberingAfterBreak="0">
+  <w:abstractNum w:abstractNumId="6" w15:restartNumberingAfterBreak="0">
     <w:nsid w:val="4B5C568C"/>
     <w:multiLevelType w:val="hybridMultilevel"/>
     <w:tmpl w:val="9D147F70"/>
@@ -8591,7 +8794,7 @@
       </w:rPr>
     </w:lvl>
   </w:abstractNum>
-  <w:abstractNum w:abstractNumId="6" w15:restartNumberingAfterBreak="0">
+  <w:abstractNum w:abstractNumId="7" w15:restartNumberingAfterBreak="0">
     <w:nsid w:val="5268241B"/>
     <w:multiLevelType w:val="hybridMultilevel"/>
     <w:tmpl w:val="A0EC2C46"/>
@@ -8704,7 +8907,7 @@
       </w:rPr>
     </w:lvl>
   </w:abstractNum>
-  <w:abstractNum w:abstractNumId="7" w15:restartNumberingAfterBreak="0">
+  <w:abstractNum w:abstractNumId="8" w15:restartNumberingAfterBreak="0">
     <w:nsid w:val="52E71DB3"/>
     <w:multiLevelType w:val="hybridMultilevel"/>
     <w:tmpl w:val="13422312"/>
@@ -8817,7 +9020,7 @@
       </w:rPr>
     </w:lvl>
   </w:abstractNum>
-  <w:abstractNum w:abstractNumId="8" w15:restartNumberingAfterBreak="0">
+  <w:abstractNum w:abstractNumId="9" w15:restartNumberingAfterBreak="0">
     <w:nsid w:val="6AC96AEF"/>
     <w:multiLevelType w:val="hybridMultilevel"/>
     <w:tmpl w:val="46AC82E2"/>
@@ -8930,7 +9133,7 @@
       </w:rPr>
     </w:lvl>
   </w:abstractNum>
-  <w:abstractNum w:abstractNumId="9" w15:restartNumberingAfterBreak="0">
+  <w:abstractNum w:abstractNumId="10" w15:restartNumberingAfterBreak="0">
     <w:nsid w:val="72DA59CF"/>
     <w:multiLevelType w:val="hybridMultilevel"/>
     <w:tmpl w:val="4474A284"/>
@@ -9043,7 +9246,7 @@
       </w:rPr>
     </w:lvl>
   </w:abstractNum>
-  <w:abstractNum w:abstractNumId="10" w15:restartNumberingAfterBreak="0">
+  <w:abstractNum w:abstractNumId="11" w15:restartNumberingAfterBreak="0">
     <w:nsid w:val="7B622318"/>
     <w:multiLevelType w:val="hybridMultilevel"/>
     <w:tmpl w:val="15B623C2"/>
@@ -9160,34 +9363,37 @@
     <w:abstractNumId w:val="1"/>
   </w:num>
   <w:num w:numId="2" w16cid:durableId="252782167">
-    <w:abstractNumId w:val="2"/>
+    <w:abstractNumId w:val="3"/>
   </w:num>
   <w:num w:numId="3" w16cid:durableId="88897058">
-    <w:abstractNumId w:val="3"/>
+    <w:abstractNumId w:val="4"/>
   </w:num>
   <w:num w:numId="4" w16cid:durableId="1590194296">
-    <w:abstractNumId w:val="4"/>
+    <w:abstractNumId w:val="5"/>
   </w:num>
   <w:num w:numId="5" w16cid:durableId="1971398812">
+    <w:abstractNumId w:val="7"/>
+  </w:num>
+  <w:num w:numId="6" w16cid:durableId="952135134">
     <w:abstractNumId w:val="6"/>
   </w:num>
-  <w:num w:numId="6" w16cid:durableId="952135134">
-    <w:abstractNumId w:val="5"/>
-  </w:num>
   <w:num w:numId="7" w16cid:durableId="706684587">
-    <w:abstractNumId w:val="10"/>
+    <w:abstractNumId w:val="11"/>
   </w:num>
   <w:num w:numId="8" w16cid:durableId="859781703">
-    <w:abstractNumId w:val="7"/>
+    <w:abstractNumId w:val="8"/>
   </w:num>
   <w:num w:numId="9" w16cid:durableId="563953100">
-    <w:abstractNumId w:val="8"/>
+    <w:abstractNumId w:val="9"/>
   </w:num>
   <w:num w:numId="10" w16cid:durableId="509221265">
-    <w:abstractNumId w:val="9"/>
+    <w:abstractNumId w:val="10"/>
   </w:num>
   <w:num w:numId="11" w16cid:durableId="1544824460">
     <w:abstractNumId w:val="0"/>
+  </w:num>
+  <w:num w:numId="12" w16cid:durableId="1615672478">
+    <w:abstractNumId w:val="2"/>
   </w:num>
 </w:numbering>
 </file>
@@ -9611,6 +9817,7 @@
   <w:style w:type="character" w:default="1" w:styleId="DefaultParagraphFont">
     <w:name w:val="Default Paragraph Font"/>
     <w:uiPriority w:val="1"/>
+    <w:semiHidden/>
     <w:unhideWhenUsed/>
   </w:style>
   <w:style w:type="table" w:default="1" w:styleId="TableNormal">

</xml_diff>

<commit_message>
Standardized on double quotes on activity 03
</commit_message>
<xml_diff>
--- a/farmdata2/farmdata2_modules/fd2_school/activities/03-VueDataBindingSpike.docx
+++ b/farmdata2/farmdata2_modules/fd2_school/activities/03-VueDataBindingSpike.docx
@@ -2451,10 +2451,7 @@
         <w:ind w:left="360"/>
       </w:pPr>
       <w:r>
-        <w:t xml:space="preserve">a. Switch to your prior feature </w:t>
-      </w:r>
-      <w:r>
-        <w:t xml:space="preserve">branch </w:t>
+        <w:t xml:space="preserve">a. Switch to your prior feature branch </w:t>
       </w:r>
       <w:r>
         <w:rPr>
@@ -4644,7 +4641,13 @@
           <w:rFonts w:ascii="Courier" w:hAnsi="Courier"/>
         </w:rPr>
         <w:lastRenderedPageBreak/>
-        <w:t xml:space="preserve">        names: [ '</w:t>
+        <w:t xml:space="preserve">        names: [ </w:t>
+      </w:r>
+      <w:r>
+        <w:rPr>
+          <w:rFonts w:ascii="Courier" w:hAnsi="Courier"/>
+        </w:rPr>
+        <w:t>"</w:t>
       </w:r>
       <w:r>
         <w:rPr>
@@ -4656,7 +4659,25 @@
         <w:rPr>
           <w:rFonts w:ascii="Courier" w:hAnsi="Courier"/>
         </w:rPr>
-        <w:t>oe', '</w:t>
+        <w:t>oe</w:t>
+      </w:r>
+      <w:r>
+        <w:rPr>
+          <w:rFonts w:ascii="Courier" w:hAnsi="Courier"/>
+        </w:rPr>
+        <w:t>"</w:t>
+      </w:r>
+      <w:r>
+        <w:rPr>
+          <w:rFonts w:ascii="Courier" w:hAnsi="Courier"/>
+        </w:rPr>
+        <w:t xml:space="preserve">, </w:t>
+      </w:r>
+      <w:r>
+        <w:rPr>
+          <w:rFonts w:ascii="Courier" w:hAnsi="Courier"/>
+        </w:rPr>
+        <w:t>"</w:t>
       </w:r>
       <w:r>
         <w:rPr>
@@ -4668,7 +4689,19 @@
         <w:rPr>
           <w:rFonts w:ascii="Courier" w:hAnsi="Courier"/>
         </w:rPr>
-        <w:t>', '</w:t>
+        <w:t>"</w:t>
+      </w:r>
+      <w:r>
+        <w:rPr>
+          <w:rFonts w:ascii="Courier" w:hAnsi="Courier"/>
+        </w:rPr>
+        <w:t xml:space="preserve">, </w:t>
+      </w:r>
+      <w:r>
+        <w:rPr>
+          <w:rFonts w:ascii="Courier" w:hAnsi="Courier"/>
+        </w:rPr>
+        <w:t>"</w:t>
       </w:r>
       <w:proofErr w:type="spellStart"/>
       <w:r>
@@ -4682,20 +4715,62 @@
         <w:rPr>
           <w:rFonts w:ascii="Courier" w:hAnsi="Courier"/>
         </w:rPr>
-        <w:t>',</w:t>
-      </w:r>
-      <w:r>
-        <w:rPr>
-          <w:rFonts w:ascii="Courier" w:hAnsi="Courier"/>
-        </w:rPr>
-        <w:t xml:space="preserve"> 'Anh', 'Sue</w:t>
+        <w:t>"</w:t>
+      </w:r>
+      <w:r>
+        <w:rPr>
+          <w:rFonts w:ascii="Courier" w:hAnsi="Courier"/>
+        </w:rPr>
+        <w:t>,</w:t>
+      </w:r>
+      <w:r>
+        <w:rPr>
+          <w:rFonts w:ascii="Courier" w:hAnsi="Courier"/>
+        </w:rPr>
+        <w:t xml:space="preserve"> </w:t>
+      </w:r>
+      <w:r>
+        <w:rPr>
+          <w:rFonts w:ascii="Courier" w:hAnsi="Courier"/>
+        </w:rPr>
+        <w:t>"</w:t>
+      </w:r>
+      <w:r>
+        <w:rPr>
+          <w:rFonts w:ascii="Courier" w:hAnsi="Courier"/>
+        </w:rPr>
+        <w:t>Anh</w:t>
+      </w:r>
+      <w:r>
+        <w:rPr>
+          <w:rFonts w:ascii="Courier" w:hAnsi="Courier"/>
+        </w:rPr>
+        <w:t>"</w:t>
+      </w:r>
+      <w:r>
+        <w:rPr>
+          <w:rFonts w:ascii="Courier" w:hAnsi="Courier"/>
+        </w:rPr>
+        <w:t xml:space="preserve">, </w:t>
+      </w:r>
+      <w:r>
+        <w:rPr>
+          <w:rFonts w:ascii="Courier" w:hAnsi="Courier"/>
+        </w:rPr>
+        <w:t>"</w:t>
+      </w:r>
+      <w:r>
+        <w:rPr>
+          <w:rFonts w:ascii="Courier" w:hAnsi="Courier"/>
+        </w:rPr>
+        <w:t>Sue</w:t>
       </w:r>
       <w:proofErr w:type="gramStart"/>
       <w:r>
         <w:rPr>
           <w:rFonts w:ascii="Courier" w:hAnsi="Courier"/>
         </w:rPr>
-        <w:t>'</w:t>
+        <w:t>"</w:t>
       </w:r>
       <w:r>
         <w:rPr>
@@ -5526,7 +5601,55 @@
         <w:rPr>
           <w:rFonts w:ascii="Courier" w:hAnsi="Courier"/>
         </w:rPr>
-        <w:t>let card = {suit: 'H', rank: '3'}</w:t>
+        <w:t xml:space="preserve">let card = {suit: </w:t>
+      </w:r>
+      <w:r>
+        <w:rPr>
+          <w:rFonts w:ascii="Courier" w:hAnsi="Courier"/>
+        </w:rPr>
+        <w:t>"</w:t>
+      </w:r>
+      <w:r>
+        <w:rPr>
+          <w:rFonts w:ascii="Courier" w:hAnsi="Courier"/>
+        </w:rPr>
+        <w:t>H</w:t>
+      </w:r>
+      <w:r>
+        <w:rPr>
+          <w:rFonts w:ascii="Courier" w:hAnsi="Courier"/>
+        </w:rPr>
+        <w:t>"</w:t>
+      </w:r>
+      <w:r>
+        <w:rPr>
+          <w:rFonts w:ascii="Courier" w:hAnsi="Courier"/>
+        </w:rPr>
+        <w:t xml:space="preserve">, rank: </w:t>
+      </w:r>
+      <w:r>
+        <w:rPr>
+          <w:rFonts w:ascii="Courier" w:hAnsi="Courier"/>
+        </w:rPr>
+        <w:t>"</w:t>
+      </w:r>
+      <w:r>
+        <w:rPr>
+          <w:rFonts w:ascii="Courier" w:hAnsi="Courier"/>
+        </w:rPr>
+        <w:t>3</w:t>
+      </w:r>
+      <w:r>
+        <w:rPr>
+          <w:rFonts w:ascii="Courier" w:hAnsi="Courier"/>
+        </w:rPr>
+        <w:t>"</w:t>
+      </w:r>
+      <w:r>
+        <w:rPr>
+          <w:rFonts w:ascii="Courier" w:hAnsi="Courier"/>
+        </w:rPr>
+        <w:t>}</w:t>
       </w:r>
     </w:p>
     <w:p/>
@@ -5810,7 +5933,31 @@
         <w:rPr>
           <w:rFonts w:ascii="Courier" w:hAnsi="Courier"/>
         </w:rPr>
-        <w:t xml:space="preserve">{suit: 'H', </w:t>
+        <w:t xml:space="preserve">{suit: </w:t>
+      </w:r>
+      <w:r>
+        <w:rPr>
+          <w:rFonts w:ascii="Courier" w:hAnsi="Courier"/>
+        </w:rPr>
+        <w:t>"</w:t>
+      </w:r>
+      <w:r>
+        <w:rPr>
+          <w:rFonts w:ascii="Courier" w:hAnsi="Courier"/>
+        </w:rPr>
+        <w:t>H</w:t>
+      </w:r>
+      <w:r>
+        <w:rPr>
+          <w:rFonts w:ascii="Courier" w:hAnsi="Courier"/>
+        </w:rPr>
+        <w:t>"</w:t>
+      </w:r>
+      <w:r>
+        <w:rPr>
+          <w:rFonts w:ascii="Courier" w:hAnsi="Courier"/>
+        </w:rPr>
+        <w:t xml:space="preserve">, </w:t>
       </w:r>
       <w:r>
         <w:rPr>
@@ -5822,7 +5969,31 @@
         <w:rPr>
           <w:rFonts w:ascii="Courier" w:hAnsi="Courier"/>
         </w:rPr>
-        <w:t>: '3'},</w:t>
+        <w:t xml:space="preserve">: </w:t>
+      </w:r>
+      <w:r>
+        <w:rPr>
+          <w:rFonts w:ascii="Courier" w:hAnsi="Courier"/>
+        </w:rPr>
+        <w:t>"</w:t>
+      </w:r>
+      <w:r>
+        <w:rPr>
+          <w:rFonts w:ascii="Courier" w:hAnsi="Courier"/>
+        </w:rPr>
+        <w:t>3</w:t>
+      </w:r>
+      <w:r>
+        <w:rPr>
+          <w:rFonts w:ascii="Courier" w:hAnsi="Courier"/>
+        </w:rPr>
+        <w:t>"</w:t>
+      </w:r>
+      <w:r>
+        <w:rPr>
+          <w:rFonts w:ascii="Courier" w:hAnsi="Courier"/>
+        </w:rPr>
+        <w:t>},</w:t>
       </w:r>
     </w:p>
     <w:p>
@@ -5847,7 +6018,31 @@
         <w:rPr>
           <w:rFonts w:ascii="Courier" w:hAnsi="Courier"/>
         </w:rPr>
-        <w:t xml:space="preserve">{suit: 'S', </w:t>
+        <w:t xml:space="preserve">{suit: </w:t>
+      </w:r>
+      <w:r>
+        <w:rPr>
+          <w:rFonts w:ascii="Courier" w:hAnsi="Courier"/>
+        </w:rPr>
+        <w:t>"</w:t>
+      </w:r>
+      <w:r>
+        <w:rPr>
+          <w:rFonts w:ascii="Courier" w:hAnsi="Courier"/>
+        </w:rPr>
+        <w:t>S</w:t>
+      </w:r>
+      <w:r>
+        <w:rPr>
+          <w:rFonts w:ascii="Courier" w:hAnsi="Courier"/>
+        </w:rPr>
+        <w:t>"</w:t>
+      </w:r>
+      <w:r>
+        <w:rPr>
+          <w:rFonts w:ascii="Courier" w:hAnsi="Courier"/>
+        </w:rPr>
+        <w:t xml:space="preserve">, </w:t>
       </w:r>
       <w:r>
         <w:rPr>
@@ -5859,7 +6054,31 @@
         <w:rPr>
           <w:rFonts w:ascii="Courier" w:hAnsi="Courier"/>
         </w:rPr>
-        <w:t>: 'K'},</w:t>
+        <w:t xml:space="preserve">: </w:t>
+      </w:r>
+      <w:r>
+        <w:rPr>
+          <w:rFonts w:ascii="Courier" w:hAnsi="Courier"/>
+        </w:rPr>
+        <w:t>"</w:t>
+      </w:r>
+      <w:r>
+        <w:rPr>
+          <w:rFonts w:ascii="Courier" w:hAnsi="Courier"/>
+        </w:rPr>
+        <w:t>K</w:t>
+      </w:r>
+      <w:r>
+        <w:rPr>
+          <w:rFonts w:ascii="Courier" w:hAnsi="Courier"/>
+        </w:rPr>
+        <w:t>"</w:t>
+      </w:r>
+      <w:r>
+        <w:rPr>
+          <w:rFonts w:ascii="Courier" w:hAnsi="Courier"/>
+        </w:rPr>
+        <w:t>},</w:t>
       </w:r>
     </w:p>
     <w:p>
@@ -5884,7 +6103,31 @@
         <w:rPr>
           <w:rFonts w:ascii="Courier" w:hAnsi="Courier"/>
         </w:rPr>
-        <w:t xml:space="preserve">{suit: 'D', </w:t>
+        <w:t xml:space="preserve">{suit: </w:t>
+      </w:r>
+      <w:r>
+        <w:rPr>
+          <w:rFonts w:ascii="Courier" w:hAnsi="Courier"/>
+        </w:rPr>
+        <w:t>"</w:t>
+      </w:r>
+      <w:r>
+        <w:rPr>
+          <w:rFonts w:ascii="Courier" w:hAnsi="Courier"/>
+        </w:rPr>
+        <w:t>D</w:t>
+      </w:r>
+      <w:r>
+        <w:rPr>
+          <w:rFonts w:ascii="Courier" w:hAnsi="Courier"/>
+        </w:rPr>
+        <w:t>"</w:t>
+      </w:r>
+      <w:r>
+        <w:rPr>
+          <w:rFonts w:ascii="Courier" w:hAnsi="Courier"/>
+        </w:rPr>
+        <w:t xml:space="preserve">, </w:t>
       </w:r>
       <w:r>
         <w:rPr>
@@ -5896,7 +6139,31 @@
         <w:rPr>
           <w:rFonts w:ascii="Courier" w:hAnsi="Courier"/>
         </w:rPr>
-        <w:t>: '7'}]</w:t>
+        <w:t xml:space="preserve">: </w:t>
+      </w:r>
+      <w:r>
+        <w:rPr>
+          <w:rFonts w:ascii="Courier" w:hAnsi="Courier"/>
+        </w:rPr>
+        <w:t>"</w:t>
+      </w:r>
+      <w:r>
+        <w:rPr>
+          <w:rFonts w:ascii="Courier" w:hAnsi="Courier"/>
+        </w:rPr>
+        <w:t>7</w:t>
+      </w:r>
+      <w:r>
+        <w:rPr>
+          <w:rFonts w:ascii="Courier" w:hAnsi="Courier"/>
+        </w:rPr>
+        <w:t>"</w:t>
+      </w:r>
+      <w:r>
+        <w:rPr>
+          <w:rFonts w:ascii="Courier" w:hAnsi="Courier"/>
+        </w:rPr>
+        <w:t>}]</w:t>
       </w:r>
     </w:p>
     <w:p/>
@@ -5999,7 +6266,25 @@
         <w:rPr>
           <w:rFonts w:ascii="Courier" w:hAnsi="Courier"/>
         </w:rPr>
-        <w:t>&lt;li v-for='c in cards'</w:t>
+        <w:t>&lt;li v-for=</w:t>
+      </w:r>
+      <w:r>
+        <w:rPr>
+          <w:rFonts w:ascii="Courier" w:hAnsi="Courier"/>
+        </w:rPr>
+        <w:t>"</w:t>
+      </w:r>
+      <w:r>
+        <w:rPr>
+          <w:rFonts w:ascii="Courier" w:hAnsi="Courier"/>
+        </w:rPr>
+        <w:t>c in cards</w:t>
+      </w:r>
+      <w:r>
+        <w:rPr>
+          <w:rFonts w:ascii="Courier" w:hAnsi="Courier"/>
+        </w:rPr>
+        <w:t>"</w:t>
       </w:r>
       <w:proofErr w:type="gramStart"/>
       <w:r>
@@ -6344,7 +6629,167 @@
           <w:sz w:val="18"/>
           <w:szCs w:val="18"/>
         </w:rPr>
-        <w:t>{date: '2018-05-02', area: 'Chuau-1', crop: 'Kale', 'yield': 10, units: 'Bunches'}</w:t>
+        <w:t xml:space="preserve">{date: </w:t>
+      </w:r>
+      <w:r>
+        <w:rPr>
+          <w:rFonts w:ascii="Courier" w:hAnsi="Courier"/>
+          <w:sz w:val="18"/>
+          <w:szCs w:val="18"/>
+        </w:rPr>
+        <w:t>"</w:t>
+      </w:r>
+      <w:r>
+        <w:rPr>
+          <w:rFonts w:ascii="Courier" w:hAnsi="Courier"/>
+          <w:sz w:val="18"/>
+          <w:szCs w:val="18"/>
+        </w:rPr>
+        <w:t>2018-05-02</w:t>
+      </w:r>
+      <w:r>
+        <w:rPr>
+          <w:rFonts w:ascii="Courier" w:hAnsi="Courier"/>
+          <w:sz w:val="18"/>
+          <w:szCs w:val="18"/>
+        </w:rPr>
+        <w:t>"</w:t>
+      </w:r>
+      <w:r>
+        <w:rPr>
+          <w:rFonts w:ascii="Courier" w:hAnsi="Courier"/>
+          <w:sz w:val="18"/>
+          <w:szCs w:val="18"/>
+        </w:rPr>
+        <w:t xml:space="preserve">, area: </w:t>
+      </w:r>
+      <w:r>
+        <w:rPr>
+          <w:rFonts w:ascii="Courier" w:hAnsi="Courier"/>
+          <w:sz w:val="18"/>
+          <w:szCs w:val="18"/>
+        </w:rPr>
+        <w:t>"</w:t>
+      </w:r>
+      <w:r>
+        <w:rPr>
+          <w:rFonts w:ascii="Courier" w:hAnsi="Courier"/>
+          <w:sz w:val="18"/>
+          <w:szCs w:val="18"/>
+        </w:rPr>
+        <w:t>Chuau-1</w:t>
+      </w:r>
+      <w:r>
+        <w:rPr>
+          <w:rFonts w:ascii="Courier" w:hAnsi="Courier"/>
+          <w:sz w:val="18"/>
+          <w:szCs w:val="18"/>
+        </w:rPr>
+        <w:t>"</w:t>
+      </w:r>
+      <w:r>
+        <w:rPr>
+          <w:rFonts w:ascii="Courier" w:hAnsi="Courier"/>
+          <w:sz w:val="18"/>
+          <w:szCs w:val="18"/>
+        </w:rPr>
+        <w:t xml:space="preserve">, crop: </w:t>
+      </w:r>
+      <w:r>
+        <w:rPr>
+          <w:rFonts w:ascii="Courier" w:hAnsi="Courier"/>
+          <w:sz w:val="18"/>
+          <w:szCs w:val="18"/>
+        </w:rPr>
+        <w:t>"</w:t>
+      </w:r>
+      <w:r>
+        <w:rPr>
+          <w:rFonts w:ascii="Courier" w:hAnsi="Courier"/>
+          <w:sz w:val="18"/>
+          <w:szCs w:val="18"/>
+        </w:rPr>
+        <w:t>Kale</w:t>
+      </w:r>
+      <w:r>
+        <w:rPr>
+          <w:rFonts w:ascii="Courier" w:hAnsi="Courier"/>
+          <w:sz w:val="18"/>
+          <w:szCs w:val="18"/>
+        </w:rPr>
+        <w:t>"</w:t>
+      </w:r>
+      <w:r>
+        <w:rPr>
+          <w:rFonts w:ascii="Courier" w:hAnsi="Courier"/>
+          <w:sz w:val="18"/>
+          <w:szCs w:val="18"/>
+        </w:rPr>
+        <w:t xml:space="preserve">, </w:t>
+      </w:r>
+      <w:r>
+        <w:rPr>
+          <w:rFonts w:ascii="Courier" w:hAnsi="Courier"/>
+          <w:sz w:val="18"/>
+          <w:szCs w:val="18"/>
+        </w:rPr>
+        <w:t>"</w:t>
+      </w:r>
+      <w:r>
+        <w:rPr>
+          <w:rFonts w:ascii="Courier" w:hAnsi="Courier"/>
+          <w:sz w:val="18"/>
+          <w:szCs w:val="18"/>
+        </w:rPr>
+        <w:t>yield</w:t>
+      </w:r>
+      <w:r>
+        <w:rPr>
+          <w:rFonts w:ascii="Courier" w:hAnsi="Courier"/>
+          <w:sz w:val="18"/>
+          <w:szCs w:val="18"/>
+        </w:rPr>
+        <w:t>"</w:t>
+      </w:r>
+      <w:r>
+        <w:rPr>
+          <w:rFonts w:ascii="Courier" w:hAnsi="Courier"/>
+          <w:sz w:val="18"/>
+          <w:szCs w:val="18"/>
+        </w:rPr>
+        <w:t xml:space="preserve">: 10, units: </w:t>
+      </w:r>
+      <w:r>
+        <w:rPr>
+          <w:rFonts w:ascii="Courier" w:hAnsi="Courier"/>
+          <w:sz w:val="18"/>
+          <w:szCs w:val="18"/>
+        </w:rPr>
+        <w:t>"</w:t>
+      </w:r>
+      <w:r>
+        <w:rPr>
+          <w:rFonts w:ascii="Courier" w:hAnsi="Courier"/>
+          <w:sz w:val="18"/>
+          <w:szCs w:val="18"/>
+        </w:rPr>
+        <w:t>Bunches</w:t>
+      </w:r>
+      <w:r>
+        <w:rPr>
+          <w:rFonts w:ascii="Courier" w:hAnsi="Courier"/>
+          <w:sz w:val="18"/>
+          <w:szCs w:val="18"/>
+        </w:rPr>
+        <w:t>"</w:t>
+      </w:r>
+      <w:r>
+        <w:rPr>
+          <w:rFonts w:ascii="Courier" w:hAnsi="Courier"/>
+          <w:sz w:val="18"/>
+          <w:szCs w:val="18"/>
+        </w:rPr>
+        <w:t>}</w:t>
       </w:r>
     </w:p>
     <w:p>
@@ -9817,7 +10262,6 @@
   <w:style w:type="character" w:default="1" w:styleId="DefaultParagraphFont">
     <w:name w:val="Default Paragraph Font"/>
     <w:uiPriority w:val="1"/>
-    <w:semiHidden/>
     <w:unhideWhenUsed/>
   </w:style>
   <w:style w:type="table" w:default="1" w:styleId="TableNormal">

</xml_diff>

<commit_message>
Fixed typos in FD2School Activity 03
</commit_message>
<xml_diff>
--- a/farmdata2/farmdata2_modules/fd2_school/activities/03-VueDataBindingSpike.docx
+++ b/farmdata2/farmdata2_modules/fd2_school/activities/03-VueDataBindingSpike.docx
@@ -3712,7 +3712,16 @@
         <w:t xml:space="preserve"> and that </w:t>
       </w:r>
       <w:r>
-        <w:t xml:space="preserve">the selected crop is changed, the crop listed in the report also changes. </w:t>
+        <w:t xml:space="preserve">when </w:t>
+      </w:r>
+      <w:r>
+        <w:t>the selected crop is changed</w:t>
+      </w:r>
+      <w:r>
+        <w:t xml:space="preserve"> </w:t>
+      </w:r>
+      <w:r>
+        <w:t xml:space="preserve">the crop listed in the report also changes. </w:t>
       </w:r>
     </w:p>
     <w:p/>
@@ -5395,7 +5404,13 @@
       </w:pPr>
       <w:r>
         <w:lastRenderedPageBreak/>
-        <w:t>The drop down for the list of fields is generated from an array in your Vue instance instead of being hard coded in the HTML.</w:t>
+        <w:t xml:space="preserve">The drop down for the list of </w:t>
+      </w:r>
+      <w:r>
+        <w:t>areas</w:t>
+      </w:r>
+      <w:r>
+        <w:t xml:space="preserve"> is generated from an array in your Vue instance instead of being hard coded in the HTML.</w:t>
       </w:r>
     </w:p>
     <w:p>
@@ -5443,7 +5458,13 @@
         <w:t xml:space="preserve">to </w:t>
       </w:r>
       <w:r>
-        <w:t xml:space="preserve">add a new crop to the crops drop down. Give the command that you used. Be sure to </w:t>
+        <w:t xml:space="preserve">add a new crop to the </w:t>
+      </w:r>
+      <w:r>
+        <w:t>C</w:t>
+      </w:r>
+      <w:r>
+        <w:t xml:space="preserve">rop drop down. Give the command that you used. Be sure to </w:t>
       </w:r>
       <w:r>
         <w:t xml:space="preserve">open </w:t>
@@ -5497,7 +5518,19 @@
       </w:r>
       <w:proofErr w:type="spellEnd"/>
       <w:r>
-        <w:t xml:space="preserve"> console to add a new field to the fields drop down. Give the command that you used. Be sure to open the drop down and verify that the new field is there.</w:t>
+        <w:t xml:space="preserve"> console to add a new </w:t>
+      </w:r>
+      <w:r>
+        <w:t>area</w:t>
+      </w:r>
+      <w:r>
+        <w:t xml:space="preserve"> to the </w:t>
+      </w:r>
+      <w:r>
+        <w:t>Area</w:t>
+      </w:r>
+      <w:r>
+        <w:t xml:space="preserve"> drop down. Give the command that you used. Be sure to open the drop down and verify that the new field is there.</w:t>
       </w:r>
     </w:p>
     <w:p>
@@ -6725,39 +6758,7 @@
           <w:sz w:val="18"/>
           <w:szCs w:val="18"/>
         </w:rPr>
-        <w:t xml:space="preserve">, </w:t>
-      </w:r>
-      <w:r>
-        <w:rPr>
-          <w:rFonts w:ascii="Courier" w:hAnsi="Courier"/>
-          <w:sz w:val="18"/>
-          <w:szCs w:val="18"/>
-        </w:rPr>
-        <w:t>"</w:t>
-      </w:r>
-      <w:r>
-        <w:rPr>
-          <w:rFonts w:ascii="Courier" w:hAnsi="Courier"/>
-          <w:sz w:val="18"/>
-          <w:szCs w:val="18"/>
-        </w:rPr>
-        <w:t>yield</w:t>
-      </w:r>
-      <w:r>
-        <w:rPr>
-          <w:rFonts w:ascii="Courier" w:hAnsi="Courier"/>
-          <w:sz w:val="18"/>
-          <w:szCs w:val="18"/>
-        </w:rPr>
-        <w:t>"</w:t>
-      </w:r>
-      <w:r>
-        <w:rPr>
-          <w:rFonts w:ascii="Courier" w:hAnsi="Courier"/>
-          <w:sz w:val="18"/>
-          <w:szCs w:val="18"/>
-        </w:rPr>
-        <w:t xml:space="preserve">: 10, units: </w:t>
+        <w:t xml:space="preserve">, yield: 10, units: </w:t>
       </w:r>
       <w:r>
         <w:rPr>
@@ -10262,6 +10263,7 @@
   <w:style w:type="character" w:default="1" w:styleId="DefaultParagraphFont">
     <w:name w:val="Default Paragraph Font"/>
     <w:uiPriority w:val="1"/>
+    <w:semiHidden/>
     <w:unhideWhenUsed/>
   </w:style>
   <w:style w:type="table" w:default="1" w:styleId="TableNormal">

</xml_diff>

<commit_message>
Fixed Q1 in FD2 School 03 Vue Data Binding.
</commit_message>
<xml_diff>
--- a/farmdata2/farmdata2_modules/fd2_school/activities/03-VueDataBindingSpike.docx
+++ b/farmdata2/farmdata2_modules/fd2_school/activities/03-VueDataBindingSpike.docx
@@ -91,16 +91,8 @@
         <w:rPr>
           <w:rFonts w:cstheme="minorHAnsi"/>
         </w:rPr>
-        <w:t xml:space="preserve">Large Scale and </w:t>
-      </w:r>
-      <w:proofErr w:type="gramStart"/>
-      <w:r>
-        <w:rPr>
-          <w:rFonts w:cstheme="minorHAnsi"/>
-        </w:rPr>
-        <w:t>Open Source</w:t>
-      </w:r>
-      <w:proofErr w:type="gramEnd"/>
+        <w:t>Large Scale and Open Source</w:t>
+      </w:r>
       <w:r>
         <w:rPr>
           <w:rFonts w:cstheme="minorHAnsi"/>
@@ -369,23 +361,7 @@
         <w:t>fd2-up.bash</w:t>
       </w:r>
       <w:r>
-        <w:t xml:space="preserve"> command and connect to it using the </w:t>
-      </w:r>
-      <w:proofErr w:type="spellStart"/>
-      <w:r>
-        <w:t>TigerVNC</w:t>
-      </w:r>
-      <w:proofErr w:type="spellEnd"/>
-      <w:r>
-        <w:t xml:space="preserve"> Viewer as you did in the last activity.   You might find it helpful to </w:t>
-      </w:r>
-      <w:proofErr w:type="gramStart"/>
-      <w:r>
-        <w:t>refer back</w:t>
-      </w:r>
-      <w:proofErr w:type="gramEnd"/>
-      <w:r>
-        <w:t xml:space="preserve"> to the INSTALL.md file in the repository if you don’t remember how to start and stop FarmData2.</w:t>
+        <w:t xml:space="preserve"> command and connect to it using the TigerVNC Viewer as you did in the last activity.   You might find it helpful to refer back to the INSTALL.md file in the repository if you don’t remember how to start and stop FarmData2.</w:t>
       </w:r>
     </w:p>
     <w:p/>
@@ -405,35 +381,23 @@
       <w:r>
         <w:t xml:space="preserve">directory named </w:t>
       </w:r>
-      <w:proofErr w:type="spellStart"/>
       <w:r>
         <w:rPr>
           <w:rFonts w:ascii="Courier" w:hAnsi="Courier"/>
         </w:rPr>
         <w:t>vuespike</w:t>
       </w:r>
-      <w:proofErr w:type="spellEnd"/>
       <w:r>
         <w:t xml:space="preserve"> in your home directory.  Open the </w:t>
       </w:r>
-      <w:proofErr w:type="spellStart"/>
       <w:r>
         <w:rPr>
           <w:rFonts w:ascii="Courier" w:hAnsi="Courier"/>
         </w:rPr>
         <w:t>vuespike</w:t>
       </w:r>
-      <w:proofErr w:type="spellEnd"/>
-      <w:r>
-        <w:t xml:space="preserve"> directory in </w:t>
-      </w:r>
-      <w:proofErr w:type="spellStart"/>
-      <w:r>
-        <w:t>VSCodium</w:t>
-      </w:r>
-      <w:proofErr w:type="spellEnd"/>
-      <w:r>
-        <w:t xml:space="preserve"> and create a </w:t>
+      <w:r>
+        <w:t xml:space="preserve"> directory in VSCodium and create a </w:t>
       </w:r>
       <w:r>
         <w:t>text</w:t>
@@ -714,15 +678,7 @@
         <w:t xml:space="preserve"> file </w:t>
       </w:r>
       <w:r>
-        <w:t xml:space="preserve">using the </w:t>
-      </w:r>
-      <w:proofErr w:type="spellStart"/>
-      <w:r>
-        <w:t>FireFox</w:t>
-      </w:r>
-      <w:proofErr w:type="spellEnd"/>
-      <w:r>
-        <w:t xml:space="preserve"> browser</w:t>
+        <w:t>using the FireFox browser</w:t>
       </w:r>
       <w:r>
         <w:t xml:space="preserve"> in the FarmData2 Development </w:t>
@@ -743,15 +699,7 @@
         <w:t xml:space="preserve"> </w:t>
       </w:r>
       <w:r>
-        <w:t xml:space="preserve">Or you can enter the URL into </w:t>
-      </w:r>
-      <w:proofErr w:type="spellStart"/>
-      <w:r>
-        <w:t>FireFox</w:t>
-      </w:r>
-      <w:proofErr w:type="spellEnd"/>
-      <w:r>
-        <w:t>:</w:t>
+        <w:t>Or you can enter the URL into FireFox:</w:t>
       </w:r>
     </w:p>
     <w:p>
@@ -777,10 +725,10 @@
     <w:p/>
     <w:p>
       <w:r>
-        <w:t>Type your name into the text field and p</w:t>
-      </w:r>
-      <w:r>
-        <w:t>aste a screenshot of the page rendered in the browser as your answer here.</w:t>
+        <w:t>Paste</w:t>
+      </w:r>
+      <w:r>
+        <w:t xml:space="preserve"> a screenshot of the page rendered in the browser as your answer here.</w:t>
       </w:r>
     </w:p>
     <w:p/>
@@ -1173,6 +1121,7 @@
     <w:p/>
     <w:p>
       <w:r>
+        <w:lastRenderedPageBreak/>
         <w:t xml:space="preserve">You’ll probably want to pause and rewind the video frequently while you modify and test your </w:t>
       </w:r>
       <w:r>
@@ -1369,15 +1318,7 @@
         <w:t>&lt;div&gt;</w:t>
       </w:r>
       <w:r>
-        <w:t xml:space="preserve"> (</w:t>
-      </w:r>
-      <w:proofErr w:type="gramStart"/>
-      <w:r>
-        <w:t>i.e.</w:t>
-      </w:r>
-      <w:proofErr w:type="gramEnd"/>
-      <w:r>
-        <w:t xml:space="preserve"> not just with respect to Vue.</w:t>
+        <w:t xml:space="preserve"> (i.e. not just with respect to Vue.</w:t>
       </w:r>
     </w:p>
     <w:p>
@@ -1509,7 +1450,6 @@
     <w:p/>
     <w:p>
       <w:r>
-        <w:lastRenderedPageBreak/>
         <w:t>10</w:t>
       </w:r>
       <w:r>
@@ -1670,24 +1610,11 @@
         <w:t>2</w:t>
       </w:r>
       <w:r>
-        <w:t>. Give a brief explanation of how to open the Developer Tools (</w:t>
-      </w:r>
-      <w:proofErr w:type="spellStart"/>
-      <w:r>
-        <w:t>DevTools</w:t>
-      </w:r>
-      <w:proofErr w:type="spellEnd"/>
-      <w:r>
-        <w:t xml:space="preserve">) in </w:t>
-      </w:r>
-      <w:r>
-        <w:t xml:space="preserve">the </w:t>
-      </w:r>
-      <w:proofErr w:type="spellStart"/>
-      <w:r>
-        <w:t>FireFox</w:t>
-      </w:r>
-      <w:proofErr w:type="spellEnd"/>
+        <w:t xml:space="preserve">. Give a brief explanation of how to open the Developer Tools (DevTools) in </w:t>
+      </w:r>
+      <w:r>
+        <w:t>the FireFox</w:t>
+      </w:r>
       <w:r>
         <w:t xml:space="preserve"> browser</w:t>
       </w:r>
@@ -1723,15 +1650,7 @@
         <w:t>3</w:t>
       </w:r>
       <w:r>
-        <w:t xml:space="preserve">. Give a command that you could use in the </w:t>
-      </w:r>
-      <w:proofErr w:type="spellStart"/>
-      <w:r>
-        <w:t>DevTools</w:t>
-      </w:r>
-      <w:proofErr w:type="spellEnd"/>
-      <w:r>
-        <w:t xml:space="preserve"> console to change </w:t>
+        <w:t xml:space="preserve">. Give a command that you could use in the DevTools console to change </w:t>
       </w:r>
       <w:r>
         <w:t>the</w:t>
@@ -1834,15 +1753,7 @@
         <w:t>vuespike.html</w:t>
       </w:r>
       <w:r>
-        <w:t xml:space="preserve"> file there is a little flash of unrendered Vue content (</w:t>
-      </w:r>
-      <w:proofErr w:type="gramStart"/>
-      <w:r>
-        <w:t>i.e.</w:t>
-      </w:r>
-      <w:proofErr w:type="gramEnd"/>
-      <w:r>
-        <w:t xml:space="preserve"> you see the double mustache before it is replaced with the data from your </w:t>
+        <w:t xml:space="preserve"> file there is a little flash of unrendered Vue content (i.e. you see the double mustache before it is replaced with the data from your </w:t>
       </w:r>
       <w:r>
         <w:rPr>
@@ -1920,7 +1831,6 @@
         <w:rPr>
           <w:rFonts w:ascii="Courier" w:hAnsi="Courier"/>
         </w:rPr>
-        <w:lastRenderedPageBreak/>
         <w:t xml:space="preserve">    </w:t>
       </w:r>
       <w:r>
@@ -1955,21 +1865,11 @@
         </w:rPr>
         <w:t xml:space="preserve">  </w:t>
       </w:r>
-      <w:proofErr w:type="spellStart"/>
-      <w:proofErr w:type="gramStart"/>
-      <w:r>
-        <w:rPr>
-          <w:rFonts w:ascii="Courier" w:hAnsi="Courier"/>
-        </w:rPr>
-        <w:t>display:none</w:t>
-      </w:r>
-      <w:proofErr w:type="spellEnd"/>
-      <w:proofErr w:type="gramEnd"/>
-      <w:r>
-        <w:rPr>
-          <w:rFonts w:ascii="Courier" w:hAnsi="Courier"/>
-        </w:rPr>
-        <w:t>;</w:t>
+      <w:r>
+        <w:rPr>
+          <w:rFonts w:ascii="Courier" w:hAnsi="Courier"/>
+        </w:rPr>
+        <w:t>display:none;</w:t>
       </w:r>
     </w:p>
     <w:p>
@@ -2129,15 +2029,7 @@
         <w:t>main</w:t>
       </w:r>
       <w:r>
-        <w:t xml:space="preserve"> branch with the upstream so that you have </w:t>
-      </w:r>
-      <w:proofErr w:type="gramStart"/>
-      <w:r>
-        <w:t>all of</w:t>
-      </w:r>
-      <w:proofErr w:type="gramEnd"/>
-      <w:r>
-        <w:t xml:space="preserve"> the recent changes.</w:t>
+        <w:t xml:space="preserve"> branch with the upstream so that you have all of the recent changes.</w:t>
       </w:r>
     </w:p>
     <w:p/>
@@ -2432,18 +2324,11 @@
     <w:p/>
     <w:p>
       <w:r>
+        <w:lastRenderedPageBreak/>
         <w:t xml:space="preserve">16. </w:t>
       </w:r>
       <w:r>
-        <w:t xml:space="preserve">Your work on this assignment builds from what you did in the prior assignment.  </w:t>
-      </w:r>
-      <w:proofErr w:type="gramStart"/>
-      <w:r>
-        <w:t>So</w:t>
-      </w:r>
-      <w:proofErr w:type="gramEnd"/>
-      <w:r>
-        <w:t xml:space="preserve"> you now need to:</w:t>
+        <w:t>Your work on this assignment builds from what you did in the prior assignment.  So you now need to:</w:t>
       </w:r>
     </w:p>
     <w:p>
@@ -2519,15 +2404,7 @@
         <w:ind w:firstLine="360"/>
       </w:pPr>
       <w:r>
-        <w:t xml:space="preserve">You will do </w:t>
-      </w:r>
-      <w:proofErr w:type="gramStart"/>
-      <w:r>
-        <w:t>all of</w:t>
-      </w:r>
-      <w:proofErr w:type="gramEnd"/>
-      <w:r>
-        <w:t xml:space="preserve"> your work for this activity in this feature branch.</w:t>
+        <w:t>You will do all of your work for this activity in this feature branch.</w:t>
       </w:r>
     </w:p>
     <w:p/>
@@ -2691,13 +2568,8 @@
       <w:r>
         <w:t xml:space="preserve"> these tabs will be </w:t>
       </w:r>
-      <w:proofErr w:type="gramStart"/>
-      <w:r>
-        <w:t>exactly the same</w:t>
-      </w:r>
-      <w:proofErr w:type="gramEnd"/>
-      <w:r>
-        <w:t xml:space="preserve">.  You’ll be </w:t>
+      <w:r>
+        <w:t xml:space="preserve">exactly the same.  You’ll be </w:t>
       </w:r>
       <w:r>
         <w:t xml:space="preserve">modifying and extending </w:t>
@@ -2870,16 +2742,11 @@
       <w:r>
         <w:t xml:space="preserve">a couple of notes about the way that </w:t>
       </w:r>
-      <w:proofErr w:type="spellStart"/>
       <w:r>
         <w:t>f</w:t>
       </w:r>
       <w:r>
-        <w:t>armOS</w:t>
-      </w:r>
-      <w:proofErr w:type="spellEnd"/>
-      <w:r>
-        <w:t xml:space="preserve"> and Drupal work that will matter when adding the Vue content</w:t>
+        <w:t>armOS and Drupal work that will matter when adding the Vue content</w:t>
       </w:r>
       <w:r>
         <w:t>:</w:t>
@@ -2954,7 +2821,11 @@
         <w:t xml:space="preserve">ee </w:t>
       </w:r>
       <w:r>
-        <w:t xml:space="preserve">how it does that in the </w:t>
+        <w:t xml:space="preserve">how it does that in </w:t>
+      </w:r>
+      <w:r>
+        <w:lastRenderedPageBreak/>
+        <w:t xml:space="preserve">the </w:t>
       </w:r>
       <w:r>
         <w:t xml:space="preserve">﻿ </w:t>
@@ -2963,21 +2834,7 @@
         <w:rPr>
           <w:rFonts w:ascii="Courier" w:hAnsi="Courier"/>
         </w:rPr>
-        <w:t>fd2_example_preprocess_</w:t>
-      </w:r>
-      <w:proofErr w:type="gramStart"/>
-      <w:r>
-        <w:rPr>
-          <w:rFonts w:ascii="Courier" w:hAnsi="Courier"/>
-        </w:rPr>
-        <w:t>page(</w:t>
-      </w:r>
-      <w:proofErr w:type="gramEnd"/>
-      <w:r>
-        <w:rPr>
-          <w:rFonts w:ascii="Courier" w:hAnsi="Courier"/>
-        </w:rPr>
-        <w:t>)</w:t>
+        <w:t>fd2_example_preprocess_page()</w:t>
       </w:r>
       <w:r>
         <w:t xml:space="preserve"> </w:t>
@@ -3216,13 +3073,8 @@
         <w:t>will be able to</w:t>
       </w:r>
       <w:r>
-        <w:t xml:space="preserve"> access it in the </w:t>
-      </w:r>
-      <w:proofErr w:type="spellStart"/>
-      <w:r>
-        <w:t>DevTools</w:t>
-      </w:r>
-      <w:proofErr w:type="spellEnd"/>
+        <w:t xml:space="preserve"> access it in the DevTools</w:t>
+      </w:r>
       <w:r>
         <w:t xml:space="preserve"> console.</w:t>
       </w:r>
@@ -3352,91 +3204,53 @@
       <w:r>
         <w:t xml:space="preserve">named </w:t>
       </w:r>
-      <w:proofErr w:type="spellStart"/>
       <w:r>
         <w:rPr>
           <w:rFonts w:ascii="Courier" w:hAnsi="Courier"/>
         </w:rPr>
         <w:t>reportTitle</w:t>
       </w:r>
-      <w:proofErr w:type="spellEnd"/>
-      <w:r>
-        <w:t xml:space="preserve"> then be consistent with other properties (</w:t>
-      </w:r>
-      <w:proofErr w:type="spellStart"/>
-      <w:proofErr w:type="gramStart"/>
-      <w:r>
-        <w:t>e..g</w:t>
-      </w:r>
-      <w:proofErr w:type="spellEnd"/>
-      <w:proofErr w:type="gramEnd"/>
-      <w:r>
-        <w:t xml:space="preserve"> </w:t>
-      </w:r>
-      <w:proofErr w:type="spellStart"/>
+      <w:r>
+        <w:t xml:space="preserve"> then be consistent with other properties (e..g </w:t>
+      </w:r>
       <w:r>
         <w:rPr>
           <w:rFonts w:ascii="Courier" w:hAnsi="Courier"/>
         </w:rPr>
         <w:t>reportStartDate</w:t>
       </w:r>
-      <w:proofErr w:type="spellEnd"/>
       <w:r>
         <w:t xml:space="preserve">, </w:t>
       </w:r>
-      <w:proofErr w:type="spellStart"/>
       <w:r>
         <w:rPr>
           <w:rFonts w:ascii="Courier" w:hAnsi="Courier"/>
         </w:rPr>
         <w:t>reportCrop</w:t>
       </w:r>
-      <w:proofErr w:type="spellEnd"/>
       <w:r>
         <w:t xml:space="preserve">).  But if you abbreviate (e.g. </w:t>
       </w:r>
-      <w:proofErr w:type="spellStart"/>
       <w:r>
         <w:rPr>
           <w:rFonts w:ascii="Courier" w:hAnsi="Courier"/>
         </w:rPr>
         <w:t>rptTitle</w:t>
       </w:r>
-      <w:proofErr w:type="spellEnd"/>
-      <w:r>
-        <w:t>) then abbreviate it in all names (</w:t>
-      </w:r>
-      <w:proofErr w:type="spellStart"/>
-      <w:proofErr w:type="gramStart"/>
-      <w:r>
-        <w:t>e..g</w:t>
-      </w:r>
-      <w:proofErr w:type="spellEnd"/>
-      <w:proofErr w:type="gramEnd"/>
-      <w:r>
-        <w:t xml:space="preserve"> </w:t>
-      </w:r>
-      <w:proofErr w:type="spellStart"/>
+      <w:r>
+        <w:t xml:space="preserve">) then abbreviate it in all names (e..g </w:t>
+      </w:r>
       <w:r>
         <w:rPr>
           <w:rFonts w:ascii="Courier" w:hAnsi="Courier"/>
         </w:rPr>
         <w:t>rptCrop</w:t>
       </w:r>
-      <w:proofErr w:type="spellEnd"/>
       <w:r>
         <w:t>).</w:t>
       </w:r>
       <w:r>
-        <w:t xml:space="preserve"> This will help others who </w:t>
-      </w:r>
-      <w:proofErr w:type="gramStart"/>
-      <w:r>
-        <w:t>have to</w:t>
-      </w:r>
-      <w:proofErr w:type="gramEnd"/>
-      <w:r>
-        <w:t xml:space="preserve"> read and modify your code later.</w:t>
+        <w:t xml:space="preserve"> This will help others who have to read and modify your code later.</w:t>
       </w:r>
     </w:p>
     <w:p>
@@ -3645,7 +3459,6 @@
         </w:numPr>
       </w:pPr>
       <w:r>
-        <w:lastRenderedPageBreak/>
         <w:t xml:space="preserve">When the start date </w:t>
       </w:r>
       <w:r>
@@ -3706,6 +3519,7 @@
         </w:numPr>
       </w:pPr>
       <w:r>
+        <w:lastRenderedPageBreak/>
         <w:t>The crop selected in the drop down is bound to a property in the Vue instance</w:t>
       </w:r>
       <w:r>
@@ -3962,15 +3776,7 @@
         <w:t xml:space="preserve">a. </w:t>
       </w:r>
       <w:r>
-        <w:t>Give a header tag using the double mustache that will set the header to be whatever is in the text field prefixed with “Like</w:t>
-      </w:r>
-      <w:proofErr w:type="gramStart"/>
-      <w:r>
-        <w:t>… ”</w:t>
-      </w:r>
-      <w:proofErr w:type="gramEnd"/>
-      <w:r>
-        <w:t xml:space="preserve"> and suffixed with “ …I know</w:t>
+        <w:t>Give a header tag using the double mustache that will set the header to be whatever is in the text field prefixed with “Like… ” and suffixed with “ …I know</w:t>
       </w:r>
       <w:r>
         <w:t>!</w:t>
@@ -4092,33 +3898,16 @@
         <w:ind w:left="360"/>
       </w:pPr>
       <w:r>
-        <w:lastRenderedPageBreak/>
         <w:t xml:space="preserve">b. </w:t>
       </w:r>
       <w:r>
-        <w:t>Give a header tag using the double mustache with a ternary statement that will set the heading to ‘</w:t>
-      </w:r>
-      <w:proofErr w:type="spellStart"/>
-      <w:r>
-        <w:t>Woooo</w:t>
-      </w:r>
-      <w:proofErr w:type="spellEnd"/>
-      <w:r>
-        <w:t xml:space="preserve">!’ </w:t>
+        <w:t xml:space="preserve">Give a header tag using the double mustache with a ternary statement that will set the heading to ‘Woooo!’ </w:t>
       </w:r>
       <w:r>
         <w:t xml:space="preserve">if </w:t>
       </w:r>
       <w:r>
-        <w:t>the text field contains ‘yes’ and to ‘</w:t>
-      </w:r>
-      <w:proofErr w:type="spellStart"/>
-      <w:r>
-        <w:t>Boooo</w:t>
-      </w:r>
-      <w:proofErr w:type="spellEnd"/>
-      <w:r>
-        <w:t>!’ if the text field contains anything else.</w:t>
+        <w:t>the text field contains ‘yes’ and to ‘Boooo!’ if the text field contains anything else.</w:t>
       </w:r>
     </w:p>
     <w:p>
@@ -4294,7 +4083,6 @@
       <w:r>
         <w:t>‘</w:t>
       </w:r>
-      <w:proofErr w:type="spellStart"/>
       <w:r>
         <w:t>YeS</w:t>
       </w:r>
@@ -4302,22 +4090,10 @@
         <w:t>’</w:t>
       </w:r>
       <w:r>
-        <w:t>or</w:t>
-      </w:r>
-      <w:proofErr w:type="spellEnd"/>
-      <w:r>
-        <w:t xml:space="preserve"> any other combination</w:t>
-      </w:r>
-      <w:r>
-        <w:t xml:space="preserve"> into the text field will now set the heading to “</w:t>
-      </w:r>
-      <w:proofErr w:type="spellStart"/>
-      <w:r>
-        <w:t>Woooo</w:t>
-      </w:r>
-      <w:proofErr w:type="spellEnd"/>
-      <w:r>
-        <w:t>!’</w:t>
+        <w:t>or any other combination</w:t>
+      </w:r>
+      <w:r>
+        <w:t xml:space="preserve"> into the text field will now set the heading to “Woooo!’</w:t>
       </w:r>
       <w:r>
         <w:t xml:space="preserve">.  </w:t>
@@ -4325,13 +4101,8 @@
       <w:r>
         <w:t xml:space="preserve">Hint: The key is in the </w:t>
       </w:r>
-      <w:proofErr w:type="spellStart"/>
-      <w:r>
-        <w:t>VueSchool</w:t>
-      </w:r>
-      <w:proofErr w:type="spellEnd"/>
-      <w:r>
-        <w:t xml:space="preserve"> </w:t>
+      <w:r>
+        <w:t xml:space="preserve">VueSchool </w:t>
       </w:r>
       <w:r>
         <w:t>video</w:t>
@@ -4649,7 +4420,6 @@
         <w:rPr>
           <w:rFonts w:ascii="Courier" w:hAnsi="Courier"/>
         </w:rPr>
-        <w:lastRenderedPageBreak/>
         <w:t xml:space="preserve">        names: [ </w:t>
       </w:r>
       <w:r>
@@ -4712,14 +4482,12 @@
         </w:rPr>
         <w:t>"</w:t>
       </w:r>
-      <w:proofErr w:type="spellStart"/>
       <w:r>
         <w:rPr>
           <w:rFonts w:ascii="Courier" w:hAnsi="Courier"/>
         </w:rPr>
         <w:t>Ouwen</w:t>
       </w:r>
-      <w:proofErr w:type="spellEnd"/>
       <w:r>
         <w:rPr>
           <w:rFonts w:ascii="Courier" w:hAnsi="Courier"/>
@@ -4774,7 +4542,6 @@
         </w:rPr>
         <w:t>Sue</w:t>
       </w:r>
-      <w:proofErr w:type="gramStart"/>
       <w:r>
         <w:rPr>
           <w:rFonts w:ascii="Courier" w:hAnsi="Courier"/>
@@ -4787,7 +4554,6 @@
         </w:rPr>
         <w:t xml:space="preserve"> ]</w:t>
       </w:r>
-      <w:proofErr w:type="gramEnd"/>
     </w:p>
     <w:p/>
     <w:p>
@@ -4815,13 +4581,8 @@
       <w:r>
         <w:t xml:space="preserve">to display </w:t>
       </w:r>
-      <w:proofErr w:type="gramStart"/>
-      <w:r>
-        <w:t>an</w:t>
-      </w:r>
-      <w:proofErr w:type="gramEnd"/>
-      <w:r>
-        <w:t xml:space="preserve"> </w:t>
+      <w:r>
+        <w:t xml:space="preserve">an </w:t>
       </w:r>
       <w:r>
         <w:t>bulleted</w:t>
@@ -4838,14 +4599,12 @@
         </w:rPr>
         <w:t>&lt;</w:t>
       </w:r>
-      <w:proofErr w:type="spellStart"/>
       <w:r>
         <w:rPr>
           <w:rFonts w:ascii="Courier" w:hAnsi="Courier"/>
         </w:rPr>
         <w:t>ul</w:t>
       </w:r>
-      <w:proofErr w:type="spellEnd"/>
       <w:r>
         <w:rPr>
           <w:rFonts w:ascii="Courier" w:hAnsi="Courier"/>
@@ -5043,15 +4802,7 @@
         <w:t xml:space="preserve">n </w:t>
       </w:r>
       <w:r>
-        <w:t xml:space="preserve">the </w:t>
-      </w:r>
-      <w:proofErr w:type="spellStart"/>
-      <w:r>
-        <w:t>DevTools</w:t>
-      </w:r>
-      <w:proofErr w:type="spellEnd"/>
-      <w:r>
-        <w:t xml:space="preserve"> </w:t>
+        <w:t xml:space="preserve">the DevTools </w:t>
       </w:r>
       <w:r>
         <w:t>console</w:t>
@@ -5270,13 +5021,8 @@
       <w:r>
         <w:t xml:space="preserve"> repeated nested elements (</w:t>
       </w:r>
-      <w:proofErr w:type="gramStart"/>
-      <w:r>
-        <w:t>e.g.</w:t>
-      </w:r>
-      <w:proofErr w:type="gramEnd"/>
-      <w:r>
-        <w:t xml:space="preserve"> </w:t>
+      <w:r>
+        <w:t xml:space="preserve">e.g. </w:t>
       </w:r>
       <w:r>
         <w:t xml:space="preserve">with </w:t>
@@ -5293,25 +5039,21 @@
       <w:r>
         <w:t xml:space="preserve">lists like </w:t>
       </w:r>
-      <w:proofErr w:type="spellStart"/>
       <w:r>
         <w:rPr>
           <w:rFonts w:ascii="Courier" w:hAnsi="Courier"/>
         </w:rPr>
         <w:t>ul</w:t>
       </w:r>
-      <w:proofErr w:type="spellEnd"/>
       <w:r>
         <w:t xml:space="preserve">, </w:t>
       </w:r>
-      <w:proofErr w:type="spellStart"/>
       <w:r>
         <w:rPr>
           <w:rFonts w:ascii="Courier" w:hAnsi="Courier"/>
         </w:rPr>
         <w:t>ol</w:t>
       </w:r>
-      <w:proofErr w:type="spellEnd"/>
       <w:r>
         <w:t xml:space="preserve"> </w:t>
       </w:r>
@@ -5403,56 +5145,40 @@
         </w:numPr>
       </w:pPr>
       <w:r>
+        <w:t xml:space="preserve">The drop down for the list of </w:t>
+      </w:r>
+      <w:r>
+        <w:t>areas</w:t>
+      </w:r>
+      <w:r>
+        <w:t xml:space="preserve"> is generated from an array in your Vue instance instead of being hard coded in the HTML.</w:t>
+      </w:r>
+    </w:p>
+    <w:p>
+      <w:pPr>
+        <w:ind w:left="360"/>
+      </w:pPr>
+    </w:p>
+    <w:p>
+      <w:r>
+        <w:t>32</w:t>
+      </w:r>
+      <w:r>
+        <w:t>. You can test your implementation by modifying the data in the Vue instance from the DevTools console.</w:t>
+      </w:r>
+    </w:p>
+    <w:p>
+      <w:r>
+        <w:tab/>
+      </w:r>
+    </w:p>
+    <w:p>
+      <w:pPr>
+        <w:ind w:left="360"/>
+      </w:pPr>
+      <w:r>
         <w:lastRenderedPageBreak/>
-        <w:t xml:space="preserve">The drop down for the list of </w:t>
-      </w:r>
-      <w:r>
-        <w:t>areas</w:t>
-      </w:r>
-      <w:r>
-        <w:t xml:space="preserve"> is generated from an array in your Vue instance instead of being hard coded in the HTML.</w:t>
-      </w:r>
-    </w:p>
-    <w:p>
-      <w:pPr>
-        <w:ind w:left="360"/>
-      </w:pPr>
-    </w:p>
-    <w:p>
-      <w:r>
-        <w:t>32</w:t>
-      </w:r>
-      <w:r>
-        <w:t xml:space="preserve">. You can test your implementation by modifying the data in the Vue instance from the </w:t>
-      </w:r>
-      <w:proofErr w:type="spellStart"/>
-      <w:r>
-        <w:t>DevTools</w:t>
-      </w:r>
-      <w:proofErr w:type="spellEnd"/>
-      <w:r>
-        <w:t xml:space="preserve"> console.</w:t>
-      </w:r>
-    </w:p>
-    <w:p>
-      <w:r>
-        <w:tab/>
-      </w:r>
-    </w:p>
-    <w:p>
-      <w:pPr>
-        <w:ind w:left="360"/>
-      </w:pPr>
-      <w:r>
-        <w:t xml:space="preserve">a. Use the </w:t>
-      </w:r>
-      <w:proofErr w:type="spellStart"/>
-      <w:r>
-        <w:t>DevTools</w:t>
-      </w:r>
-      <w:proofErr w:type="spellEnd"/>
-      <w:r>
-        <w:t xml:space="preserve"> console </w:t>
+        <w:t xml:space="preserve">a. Use the DevTools console </w:t>
       </w:r>
       <w:r>
         <w:t xml:space="preserve">to </w:t>
@@ -5510,15 +5236,7 @@
         <w:ind w:left="360"/>
       </w:pPr>
       <w:r>
-        <w:t xml:space="preserve">b. Use the </w:t>
-      </w:r>
-      <w:proofErr w:type="spellStart"/>
-      <w:r>
-        <w:t>DevTools</w:t>
-      </w:r>
-      <w:proofErr w:type="spellEnd"/>
-      <w:r>
-        <w:t xml:space="preserve"> console to add a new </w:t>
+        <w:t xml:space="preserve">b. Use the DevTools console to add a new </w:t>
       </w:r>
       <w:r>
         <w:t>area</w:t>
@@ -5691,15 +5409,7 @@
         <w:t>Like most other object-oriented languages</w:t>
       </w:r>
       <w:r>
-        <w:t xml:space="preserve"> (</w:t>
-      </w:r>
-      <w:proofErr w:type="gramStart"/>
-      <w:r>
-        <w:t>e.g.</w:t>
-      </w:r>
-      <w:proofErr w:type="gramEnd"/>
-      <w:r>
-        <w:t xml:space="preserve"> Java)</w:t>
+        <w:t xml:space="preserve"> (e.g. Java)</w:t>
       </w:r>
       <w:r>
         <w:t xml:space="preserve">, the properties of an object are accessed using the </w:t>
@@ -5777,23 +5487,7 @@
         <w:rPr>
           <w:rFonts w:ascii="Courier" w:hAnsi="Courier"/>
         </w:rPr>
-        <w:t xml:space="preserve">let x = </w:t>
-      </w:r>
-      <w:proofErr w:type="spellStart"/>
-      <w:proofErr w:type="gramStart"/>
-      <w:r>
-        <w:rPr>
-          <w:rFonts w:ascii="Courier" w:hAnsi="Courier"/>
-        </w:rPr>
-        <w:t>card.rank</w:t>
-      </w:r>
-      <w:proofErr w:type="spellEnd"/>
-      <w:proofErr w:type="gramEnd"/>
-      <w:r>
-        <w:rPr>
-          <w:rFonts w:ascii="Courier" w:hAnsi="Courier"/>
-        </w:rPr>
-        <w:t>;</w:t>
+        <w:t>let x = card.rank;</w:t>
       </w:r>
     </w:p>
     <w:p/>
@@ -5892,81 +5586,406 @@
         </w:rPr>
       </w:pPr>
       <w:r>
+        <w:t>3</w:t>
+      </w:r>
+      <w:r>
+        <w:t>4</w:t>
+      </w:r>
+      <w:r>
+        <w:t xml:space="preserve">. </w:t>
+      </w:r>
+      <w:r>
+        <w:t xml:space="preserve">Add the following array of objects to the data property of your Vue instance </w:t>
+      </w:r>
+      <w:r>
+        <w:rPr>
+          <w:u w:val="single"/>
+        </w:rPr>
+        <w:t xml:space="preserve">in your </w:t>
+      </w:r>
+      <w:r>
+        <w:rPr>
+          <w:rFonts w:ascii="Courier" w:hAnsi="Courier"/>
+          <w:u w:val="single"/>
+        </w:rPr>
+        <w:t>vuespike.html</w:t>
+      </w:r>
+      <w:r>
+        <w:rPr>
+          <w:u w:val="single"/>
+        </w:rPr>
+        <w:t xml:space="preserve"> file:</w:t>
+      </w:r>
+    </w:p>
+    <w:p/>
+    <w:p>
+      <w:pPr>
+        <w:rPr>
+          <w:rFonts w:ascii="Courier" w:hAnsi="Courier"/>
+        </w:rPr>
+      </w:pPr>
+      <w:r>
+        <w:rPr>
+          <w:rFonts w:ascii="Courier" w:hAnsi="Courier"/>
+        </w:rPr>
+        <w:tab/>
+      </w:r>
+      <w:r>
+        <w:rPr>
+          <w:rFonts w:ascii="Courier" w:hAnsi="Courier"/>
+        </w:rPr>
+        <w:t>cards: [</w:t>
+      </w:r>
+    </w:p>
+    <w:p>
+      <w:pPr>
+        <w:rPr>
+          <w:rFonts w:ascii="Courier" w:hAnsi="Courier"/>
+        </w:rPr>
+      </w:pPr>
+      <w:r>
+        <w:rPr>
+          <w:rFonts w:ascii="Courier" w:hAnsi="Courier"/>
+        </w:rPr>
+        <w:tab/>
+      </w:r>
+      <w:r>
+        <w:rPr>
+          <w:rFonts w:ascii="Courier" w:hAnsi="Courier"/>
+        </w:rPr>
+        <w:tab/>
+      </w:r>
+      <w:r>
+        <w:rPr>
+          <w:rFonts w:ascii="Courier" w:hAnsi="Courier"/>
+        </w:rPr>
+        <w:t xml:space="preserve">{suit: </w:t>
+      </w:r>
+      <w:r>
+        <w:rPr>
+          <w:rFonts w:ascii="Courier" w:hAnsi="Courier"/>
+        </w:rPr>
+        <w:t>"</w:t>
+      </w:r>
+      <w:r>
+        <w:rPr>
+          <w:rFonts w:ascii="Courier" w:hAnsi="Courier"/>
+        </w:rPr>
+        <w:t>H</w:t>
+      </w:r>
+      <w:r>
+        <w:rPr>
+          <w:rFonts w:ascii="Courier" w:hAnsi="Courier"/>
+        </w:rPr>
+        <w:t>"</w:t>
+      </w:r>
+      <w:r>
+        <w:rPr>
+          <w:rFonts w:ascii="Courier" w:hAnsi="Courier"/>
+        </w:rPr>
+        <w:t xml:space="preserve">, </w:t>
+      </w:r>
+      <w:r>
+        <w:rPr>
+          <w:rFonts w:ascii="Courier" w:hAnsi="Courier"/>
+        </w:rPr>
+        <w:t>rank</w:t>
+      </w:r>
+      <w:r>
+        <w:rPr>
+          <w:rFonts w:ascii="Courier" w:hAnsi="Courier"/>
+        </w:rPr>
+        <w:t xml:space="preserve">: </w:t>
+      </w:r>
+      <w:r>
+        <w:rPr>
+          <w:rFonts w:ascii="Courier" w:hAnsi="Courier"/>
+        </w:rPr>
+        <w:t>"</w:t>
+      </w:r>
+      <w:r>
+        <w:rPr>
+          <w:rFonts w:ascii="Courier" w:hAnsi="Courier"/>
+        </w:rPr>
+        <w:t>3</w:t>
+      </w:r>
+      <w:r>
+        <w:rPr>
+          <w:rFonts w:ascii="Courier" w:hAnsi="Courier"/>
+        </w:rPr>
+        <w:t>"</w:t>
+      </w:r>
+      <w:r>
+        <w:rPr>
+          <w:rFonts w:ascii="Courier" w:hAnsi="Courier"/>
+        </w:rPr>
+        <w:t>},</w:t>
+      </w:r>
+    </w:p>
+    <w:p>
+      <w:pPr>
+        <w:rPr>
+          <w:rFonts w:ascii="Courier" w:hAnsi="Courier"/>
+        </w:rPr>
+      </w:pPr>
+      <w:r>
+        <w:rPr>
+          <w:rFonts w:ascii="Courier" w:hAnsi="Courier"/>
+        </w:rPr>
+        <w:tab/>
+      </w:r>
+      <w:r>
+        <w:rPr>
+          <w:rFonts w:ascii="Courier" w:hAnsi="Courier"/>
+        </w:rPr>
+        <w:tab/>
+      </w:r>
+      <w:r>
+        <w:rPr>
+          <w:rFonts w:ascii="Courier" w:hAnsi="Courier"/>
+        </w:rPr>
+        <w:t xml:space="preserve">{suit: </w:t>
+      </w:r>
+      <w:r>
+        <w:rPr>
+          <w:rFonts w:ascii="Courier" w:hAnsi="Courier"/>
+        </w:rPr>
+        <w:t>"</w:t>
+      </w:r>
+      <w:r>
+        <w:rPr>
+          <w:rFonts w:ascii="Courier" w:hAnsi="Courier"/>
+        </w:rPr>
+        <w:t>S</w:t>
+      </w:r>
+      <w:r>
+        <w:rPr>
+          <w:rFonts w:ascii="Courier" w:hAnsi="Courier"/>
+        </w:rPr>
+        <w:t>"</w:t>
+      </w:r>
+      <w:r>
+        <w:rPr>
+          <w:rFonts w:ascii="Courier" w:hAnsi="Courier"/>
+        </w:rPr>
+        <w:t xml:space="preserve">, </w:t>
+      </w:r>
+      <w:r>
+        <w:rPr>
+          <w:rFonts w:ascii="Courier" w:hAnsi="Courier"/>
+        </w:rPr>
+        <w:t>rank</w:t>
+      </w:r>
+      <w:r>
+        <w:rPr>
+          <w:rFonts w:ascii="Courier" w:hAnsi="Courier"/>
+        </w:rPr>
+        <w:t xml:space="preserve">: </w:t>
+      </w:r>
+      <w:r>
+        <w:rPr>
+          <w:rFonts w:ascii="Courier" w:hAnsi="Courier"/>
+        </w:rPr>
+        <w:t>"</w:t>
+      </w:r>
+      <w:r>
+        <w:rPr>
+          <w:rFonts w:ascii="Courier" w:hAnsi="Courier"/>
+        </w:rPr>
+        <w:t>K</w:t>
+      </w:r>
+      <w:r>
+        <w:rPr>
+          <w:rFonts w:ascii="Courier" w:hAnsi="Courier"/>
+        </w:rPr>
+        <w:t>"</w:t>
+      </w:r>
+      <w:r>
+        <w:rPr>
+          <w:rFonts w:ascii="Courier" w:hAnsi="Courier"/>
+        </w:rPr>
+        <w:t>},</w:t>
+      </w:r>
+    </w:p>
+    <w:p>
+      <w:pPr>
+        <w:rPr>
+          <w:rFonts w:ascii="Courier" w:hAnsi="Courier"/>
+        </w:rPr>
+      </w:pPr>
+      <w:r>
+        <w:rPr>
+          <w:rFonts w:ascii="Courier" w:hAnsi="Courier"/>
+        </w:rPr>
         <w:lastRenderedPageBreak/>
+        <w:tab/>
+      </w:r>
+      <w:r>
+        <w:rPr>
+          <w:rFonts w:ascii="Courier" w:hAnsi="Courier"/>
+        </w:rPr>
+        <w:tab/>
+      </w:r>
+      <w:r>
+        <w:rPr>
+          <w:rFonts w:ascii="Courier" w:hAnsi="Courier"/>
+        </w:rPr>
+        <w:t xml:space="preserve">{suit: </w:t>
+      </w:r>
+      <w:r>
+        <w:rPr>
+          <w:rFonts w:ascii="Courier" w:hAnsi="Courier"/>
+        </w:rPr>
+        <w:t>"</w:t>
+      </w:r>
+      <w:r>
+        <w:rPr>
+          <w:rFonts w:ascii="Courier" w:hAnsi="Courier"/>
+        </w:rPr>
+        <w:t>D</w:t>
+      </w:r>
+      <w:r>
+        <w:rPr>
+          <w:rFonts w:ascii="Courier" w:hAnsi="Courier"/>
+        </w:rPr>
+        <w:t>"</w:t>
+      </w:r>
+      <w:r>
+        <w:rPr>
+          <w:rFonts w:ascii="Courier" w:hAnsi="Courier"/>
+        </w:rPr>
+        <w:t xml:space="preserve">, </w:t>
+      </w:r>
+      <w:r>
+        <w:rPr>
+          <w:rFonts w:ascii="Courier" w:hAnsi="Courier"/>
+        </w:rPr>
+        <w:t>rank</w:t>
+      </w:r>
+      <w:r>
+        <w:rPr>
+          <w:rFonts w:ascii="Courier" w:hAnsi="Courier"/>
+        </w:rPr>
+        <w:t xml:space="preserve">: </w:t>
+      </w:r>
+      <w:r>
+        <w:rPr>
+          <w:rFonts w:ascii="Courier" w:hAnsi="Courier"/>
+        </w:rPr>
+        <w:t>"</w:t>
+      </w:r>
+      <w:r>
+        <w:rPr>
+          <w:rFonts w:ascii="Courier" w:hAnsi="Courier"/>
+        </w:rPr>
+        <w:t>7</w:t>
+      </w:r>
+      <w:r>
+        <w:rPr>
+          <w:rFonts w:ascii="Courier" w:hAnsi="Courier"/>
+        </w:rPr>
+        <w:t>"</w:t>
+      </w:r>
+      <w:r>
+        <w:rPr>
+          <w:rFonts w:ascii="Courier" w:hAnsi="Courier"/>
+        </w:rPr>
+        <w:t>}]</w:t>
+      </w:r>
+    </w:p>
+    <w:p/>
+    <w:p>
+      <w:r>
         <w:t>3</w:t>
       </w:r>
       <w:r>
-        <w:t>4</w:t>
+        <w:t>5</w:t>
       </w:r>
       <w:r>
         <w:t xml:space="preserve">. </w:t>
       </w:r>
       <w:r>
-        <w:t xml:space="preserve">Add the following array of objects to the data property of your Vue instance </w:t>
-      </w:r>
-      <w:r>
-        <w:rPr>
-          <w:u w:val="single"/>
-        </w:rPr>
-        <w:t xml:space="preserve">in your </w:t>
-      </w:r>
-      <w:r>
-        <w:rPr>
-          <w:rFonts w:ascii="Courier" w:hAnsi="Courier"/>
-          <w:u w:val="single"/>
-        </w:rPr>
-        <w:t>vuespike.html</w:t>
-      </w:r>
-      <w:r>
-        <w:rPr>
-          <w:u w:val="single"/>
-        </w:rPr>
-        <w:t xml:space="preserve"> file:</w:t>
-      </w:r>
-    </w:p>
-    <w:p/>
-    <w:p>
-      <w:pPr>
-        <w:rPr>
-          <w:rFonts w:ascii="Courier" w:hAnsi="Courier"/>
-        </w:rPr>
-      </w:pPr>
-      <w:r>
-        <w:rPr>
-          <w:rFonts w:ascii="Courier" w:hAnsi="Courier"/>
-        </w:rPr>
+        <w:t xml:space="preserve">When you have an array of objects in the </w:t>
+      </w:r>
+      <w:r>
+        <w:rPr>
+          <w:rFonts w:ascii="Courier" w:hAnsi="Courier"/>
+        </w:rPr>
+        <w:t>Vue</w:t>
+      </w:r>
+      <w:r>
+        <w:t xml:space="preserve"> instance</w:t>
+      </w:r>
+      <w:r>
+        <w:t xml:space="preserve"> you </w:t>
+      </w:r>
+      <w:r>
+        <w:t xml:space="preserve">can use </w:t>
+      </w:r>
+      <w:r>
+        <w:t xml:space="preserve">JavaScript’s </w:t>
+      </w:r>
+      <w:r>
+        <w:t>dot</w:t>
+      </w:r>
+      <w:r>
+        <w:t xml:space="preserve"> notation </w:t>
+      </w:r>
+      <w:r>
+        <w:t>in the</w:t>
+      </w:r>
+      <w:r>
+        <w:t xml:space="preserve"> Vue directives </w:t>
+      </w:r>
+      <w:r>
+        <w:t xml:space="preserve">to access the </w:t>
+      </w:r>
+      <w:r>
+        <w:t xml:space="preserve">object </w:t>
+      </w:r>
+      <w:r>
+        <w:t>properties</w:t>
+      </w:r>
+      <w:r>
+        <w:t>.  For example</w:t>
+      </w:r>
+      <w:r>
+        <w:t xml:space="preserve">, the following will generate an </w:t>
+      </w:r>
+      <w:r>
+        <w:rPr>
+          <w:rFonts w:ascii="Courier" w:hAnsi="Courier"/>
+        </w:rPr>
+        <w:t>li</w:t>
+      </w:r>
+      <w:r>
+        <w:t xml:space="preserve"> element for each card containing the value of its </w:t>
+      </w:r>
+      <w:r>
+        <w:rPr>
+          <w:rFonts w:ascii="Courier" w:hAnsi="Courier"/>
+        </w:rPr>
+        <w:t>suit</w:t>
+      </w:r>
+      <w:r>
+        <w:t xml:space="preserve"> property:</w:t>
+      </w:r>
+    </w:p>
+    <w:p/>
+    <w:p>
+      <w:pPr>
+        <w:rPr>
+          <w:rFonts w:ascii="Courier" w:hAnsi="Courier"/>
+        </w:rPr>
+      </w:pPr>
+      <w:r>
         <w:tab/>
       </w:r>
       <w:r>
         <w:rPr>
           <w:rFonts w:ascii="Courier" w:hAnsi="Courier"/>
         </w:rPr>
-        <w:t>cards: [</w:t>
-      </w:r>
-    </w:p>
-    <w:p>
-      <w:pPr>
-        <w:rPr>
-          <w:rFonts w:ascii="Courier" w:hAnsi="Courier"/>
-        </w:rPr>
-      </w:pPr>
-      <w:r>
-        <w:rPr>
-          <w:rFonts w:ascii="Courier" w:hAnsi="Courier"/>
-        </w:rPr>
-        <w:tab/>
-      </w:r>
-      <w:r>
-        <w:rPr>
-          <w:rFonts w:ascii="Courier" w:hAnsi="Courier"/>
-        </w:rPr>
-        <w:tab/>
-      </w:r>
-      <w:r>
-        <w:rPr>
-          <w:rFonts w:ascii="Courier" w:hAnsi="Courier"/>
-        </w:rPr>
-        <w:t xml:space="preserve">{suit: </w:t>
+        <w:t>&lt;li v-for=</w:t>
       </w:r>
       <w:r>
         <w:rPr>
@@ -5978,7 +5997,7 @@
         <w:rPr>
           <w:rFonts w:ascii="Courier" w:hAnsi="Courier"/>
         </w:rPr>
-        <w:t>H</w:t>
+        <w:t>c in cards</w:t>
       </w:r>
       <w:r>
         <w:rPr>
@@ -5990,362 +6009,7 @@
         <w:rPr>
           <w:rFonts w:ascii="Courier" w:hAnsi="Courier"/>
         </w:rPr>
-        <w:t xml:space="preserve">, </w:t>
-      </w:r>
-      <w:r>
-        <w:rPr>
-          <w:rFonts w:ascii="Courier" w:hAnsi="Courier"/>
-        </w:rPr>
-        <w:t>rank</w:t>
-      </w:r>
-      <w:r>
-        <w:rPr>
-          <w:rFonts w:ascii="Courier" w:hAnsi="Courier"/>
-        </w:rPr>
-        <w:t xml:space="preserve">: </w:t>
-      </w:r>
-      <w:r>
-        <w:rPr>
-          <w:rFonts w:ascii="Courier" w:hAnsi="Courier"/>
-        </w:rPr>
-        <w:t>"</w:t>
-      </w:r>
-      <w:r>
-        <w:rPr>
-          <w:rFonts w:ascii="Courier" w:hAnsi="Courier"/>
-        </w:rPr>
-        <w:t>3</w:t>
-      </w:r>
-      <w:r>
-        <w:rPr>
-          <w:rFonts w:ascii="Courier" w:hAnsi="Courier"/>
-        </w:rPr>
-        <w:t>"</w:t>
-      </w:r>
-      <w:r>
-        <w:rPr>
-          <w:rFonts w:ascii="Courier" w:hAnsi="Courier"/>
-        </w:rPr>
-        <w:t>},</w:t>
-      </w:r>
-    </w:p>
-    <w:p>
-      <w:pPr>
-        <w:rPr>
-          <w:rFonts w:ascii="Courier" w:hAnsi="Courier"/>
-        </w:rPr>
-      </w:pPr>
-      <w:r>
-        <w:rPr>
-          <w:rFonts w:ascii="Courier" w:hAnsi="Courier"/>
-        </w:rPr>
-        <w:tab/>
-      </w:r>
-      <w:r>
-        <w:rPr>
-          <w:rFonts w:ascii="Courier" w:hAnsi="Courier"/>
-        </w:rPr>
-        <w:tab/>
-      </w:r>
-      <w:r>
-        <w:rPr>
-          <w:rFonts w:ascii="Courier" w:hAnsi="Courier"/>
-        </w:rPr>
-        <w:t xml:space="preserve">{suit: </w:t>
-      </w:r>
-      <w:r>
-        <w:rPr>
-          <w:rFonts w:ascii="Courier" w:hAnsi="Courier"/>
-        </w:rPr>
-        <w:t>"</w:t>
-      </w:r>
-      <w:r>
-        <w:rPr>
-          <w:rFonts w:ascii="Courier" w:hAnsi="Courier"/>
-        </w:rPr>
-        <w:t>S</w:t>
-      </w:r>
-      <w:r>
-        <w:rPr>
-          <w:rFonts w:ascii="Courier" w:hAnsi="Courier"/>
-        </w:rPr>
-        <w:t>"</w:t>
-      </w:r>
-      <w:r>
-        <w:rPr>
-          <w:rFonts w:ascii="Courier" w:hAnsi="Courier"/>
-        </w:rPr>
-        <w:t xml:space="preserve">, </w:t>
-      </w:r>
-      <w:r>
-        <w:rPr>
-          <w:rFonts w:ascii="Courier" w:hAnsi="Courier"/>
-        </w:rPr>
-        <w:t>rank</w:t>
-      </w:r>
-      <w:r>
-        <w:rPr>
-          <w:rFonts w:ascii="Courier" w:hAnsi="Courier"/>
-        </w:rPr>
-        <w:t xml:space="preserve">: </w:t>
-      </w:r>
-      <w:r>
-        <w:rPr>
-          <w:rFonts w:ascii="Courier" w:hAnsi="Courier"/>
-        </w:rPr>
-        <w:t>"</w:t>
-      </w:r>
-      <w:r>
-        <w:rPr>
-          <w:rFonts w:ascii="Courier" w:hAnsi="Courier"/>
-        </w:rPr>
-        <w:t>K</w:t>
-      </w:r>
-      <w:r>
-        <w:rPr>
-          <w:rFonts w:ascii="Courier" w:hAnsi="Courier"/>
-        </w:rPr>
-        <w:t>"</w:t>
-      </w:r>
-      <w:r>
-        <w:rPr>
-          <w:rFonts w:ascii="Courier" w:hAnsi="Courier"/>
-        </w:rPr>
-        <w:t>},</w:t>
-      </w:r>
-    </w:p>
-    <w:p>
-      <w:pPr>
-        <w:rPr>
-          <w:rFonts w:ascii="Courier" w:hAnsi="Courier"/>
-        </w:rPr>
-      </w:pPr>
-      <w:r>
-        <w:rPr>
-          <w:rFonts w:ascii="Courier" w:hAnsi="Courier"/>
-        </w:rPr>
-        <w:tab/>
-      </w:r>
-      <w:r>
-        <w:rPr>
-          <w:rFonts w:ascii="Courier" w:hAnsi="Courier"/>
-        </w:rPr>
-        <w:tab/>
-      </w:r>
-      <w:r>
-        <w:rPr>
-          <w:rFonts w:ascii="Courier" w:hAnsi="Courier"/>
-        </w:rPr>
-        <w:t xml:space="preserve">{suit: </w:t>
-      </w:r>
-      <w:r>
-        <w:rPr>
-          <w:rFonts w:ascii="Courier" w:hAnsi="Courier"/>
-        </w:rPr>
-        <w:t>"</w:t>
-      </w:r>
-      <w:r>
-        <w:rPr>
-          <w:rFonts w:ascii="Courier" w:hAnsi="Courier"/>
-        </w:rPr>
-        <w:t>D</w:t>
-      </w:r>
-      <w:r>
-        <w:rPr>
-          <w:rFonts w:ascii="Courier" w:hAnsi="Courier"/>
-        </w:rPr>
-        <w:t>"</w:t>
-      </w:r>
-      <w:r>
-        <w:rPr>
-          <w:rFonts w:ascii="Courier" w:hAnsi="Courier"/>
-        </w:rPr>
-        <w:t xml:space="preserve">, </w:t>
-      </w:r>
-      <w:r>
-        <w:rPr>
-          <w:rFonts w:ascii="Courier" w:hAnsi="Courier"/>
-        </w:rPr>
-        <w:t>rank</w:t>
-      </w:r>
-      <w:r>
-        <w:rPr>
-          <w:rFonts w:ascii="Courier" w:hAnsi="Courier"/>
-        </w:rPr>
-        <w:t xml:space="preserve">: </w:t>
-      </w:r>
-      <w:r>
-        <w:rPr>
-          <w:rFonts w:ascii="Courier" w:hAnsi="Courier"/>
-        </w:rPr>
-        <w:t>"</w:t>
-      </w:r>
-      <w:r>
-        <w:rPr>
-          <w:rFonts w:ascii="Courier" w:hAnsi="Courier"/>
-        </w:rPr>
-        <w:t>7</w:t>
-      </w:r>
-      <w:r>
-        <w:rPr>
-          <w:rFonts w:ascii="Courier" w:hAnsi="Courier"/>
-        </w:rPr>
-        <w:t>"</w:t>
-      </w:r>
-      <w:r>
-        <w:rPr>
-          <w:rFonts w:ascii="Courier" w:hAnsi="Courier"/>
-        </w:rPr>
-        <w:t>}]</w:t>
-      </w:r>
-    </w:p>
-    <w:p/>
-    <w:p>
-      <w:r>
-        <w:t>3</w:t>
-      </w:r>
-      <w:r>
-        <w:t>5</w:t>
-      </w:r>
-      <w:r>
-        <w:t xml:space="preserve">. </w:t>
-      </w:r>
-      <w:r>
-        <w:t xml:space="preserve">When you have an array of objects in the </w:t>
-      </w:r>
-      <w:r>
-        <w:rPr>
-          <w:rFonts w:ascii="Courier" w:hAnsi="Courier"/>
-        </w:rPr>
-        <w:t>Vue</w:t>
-      </w:r>
-      <w:r>
-        <w:t xml:space="preserve"> instance</w:t>
-      </w:r>
-      <w:r>
-        <w:t xml:space="preserve"> you </w:t>
-      </w:r>
-      <w:r>
-        <w:t xml:space="preserve">can use </w:t>
-      </w:r>
-      <w:r>
-        <w:t xml:space="preserve">JavaScript’s </w:t>
-      </w:r>
-      <w:r>
-        <w:t>dot</w:t>
-      </w:r>
-      <w:r>
-        <w:t xml:space="preserve"> notation </w:t>
-      </w:r>
-      <w:r>
-        <w:t>in the</w:t>
-      </w:r>
-      <w:r>
-        <w:t xml:space="preserve"> Vue directives </w:t>
-      </w:r>
-      <w:r>
-        <w:t xml:space="preserve">to access the </w:t>
-      </w:r>
-      <w:r>
-        <w:t xml:space="preserve">object </w:t>
-      </w:r>
-      <w:r>
-        <w:t>properties</w:t>
-      </w:r>
-      <w:r>
-        <w:t>.  For example</w:t>
-      </w:r>
-      <w:r>
-        <w:t xml:space="preserve">, the following will generate </w:t>
-      </w:r>
-      <w:proofErr w:type="gramStart"/>
-      <w:r>
-        <w:t>an</w:t>
-      </w:r>
-      <w:proofErr w:type="gramEnd"/>
-      <w:r>
-        <w:t xml:space="preserve"> </w:t>
-      </w:r>
-      <w:r>
-        <w:rPr>
-          <w:rFonts w:ascii="Courier" w:hAnsi="Courier"/>
-        </w:rPr>
-        <w:t>li</w:t>
-      </w:r>
-      <w:r>
-        <w:t xml:space="preserve"> element for each card containing the value of its </w:t>
-      </w:r>
-      <w:r>
-        <w:rPr>
-          <w:rFonts w:ascii="Courier" w:hAnsi="Courier"/>
-        </w:rPr>
-        <w:t>suit</w:t>
-      </w:r>
-      <w:r>
-        <w:t xml:space="preserve"> property:</w:t>
-      </w:r>
-    </w:p>
-    <w:p/>
-    <w:p>
-      <w:pPr>
-        <w:rPr>
-          <w:rFonts w:ascii="Courier" w:hAnsi="Courier"/>
-        </w:rPr>
-      </w:pPr>
-      <w:r>
-        <w:tab/>
-      </w:r>
-      <w:r>
-        <w:rPr>
-          <w:rFonts w:ascii="Courier" w:hAnsi="Courier"/>
-        </w:rPr>
-        <w:t>&lt;li v-for=</w:t>
-      </w:r>
-      <w:r>
-        <w:rPr>
-          <w:rFonts w:ascii="Courier" w:hAnsi="Courier"/>
-        </w:rPr>
-        <w:t>"</w:t>
-      </w:r>
-      <w:r>
-        <w:rPr>
-          <w:rFonts w:ascii="Courier" w:hAnsi="Courier"/>
-        </w:rPr>
-        <w:t>c in cards</w:t>
-      </w:r>
-      <w:r>
-        <w:rPr>
-          <w:rFonts w:ascii="Courier" w:hAnsi="Courier"/>
-        </w:rPr>
-        <w:t>"</w:t>
-      </w:r>
-      <w:proofErr w:type="gramStart"/>
-      <w:r>
-        <w:rPr>
-          <w:rFonts w:ascii="Courier" w:hAnsi="Courier"/>
-        </w:rPr>
-        <w:t>&gt;{</w:t>
-      </w:r>
-      <w:proofErr w:type="gramEnd"/>
-      <w:r>
-        <w:rPr>
-          <w:rFonts w:ascii="Courier" w:hAnsi="Courier"/>
-        </w:rPr>
-        <w:t xml:space="preserve">{ </w:t>
-      </w:r>
-      <w:proofErr w:type="spellStart"/>
-      <w:r>
-        <w:rPr>
-          <w:rFonts w:ascii="Courier" w:hAnsi="Courier"/>
-        </w:rPr>
-        <w:t>c.suit</w:t>
-      </w:r>
-      <w:proofErr w:type="spellEnd"/>
-      <w:r>
-        <w:rPr>
-          <w:rFonts w:ascii="Courier" w:hAnsi="Courier"/>
-        </w:rPr>
-        <w:t xml:space="preserve"> }}&lt;/li&gt;</w:t>
+        <w:t>&gt;{{ c.suit }}&lt;/li&gt;</w:t>
       </w:r>
     </w:p>
     <w:p/>
@@ -6424,21 +6088,7 @@
         <w:rPr>
           <w:rFonts w:ascii="Courier" w:hAnsi="Courier"/>
         </w:rPr>
-        <w:t>&lt;</w:t>
-      </w:r>
-      <w:proofErr w:type="spellStart"/>
-      <w:r>
-        <w:rPr>
-          <w:rFonts w:ascii="Courier" w:hAnsi="Courier"/>
-        </w:rPr>
-        <w:t>ul</w:t>
-      </w:r>
-      <w:proofErr w:type="spellEnd"/>
-      <w:r>
-        <w:rPr>
-          <w:rFonts w:ascii="Courier" w:hAnsi="Courier"/>
-        </w:rPr>
-        <w:t>&gt;</w:t>
+        <w:t>&lt;ul&gt;</w:t>
       </w:r>
       <w:r>
         <w:t xml:space="preserve"> and </w:t>
@@ -6603,15 +6253,7 @@
         <w:t xml:space="preserve">array </w:t>
       </w:r>
       <w:r>
-        <w:t>of objects with each object representing one harvest log (</w:t>
-      </w:r>
-      <w:proofErr w:type="gramStart"/>
-      <w:r>
-        <w:t>i.e.</w:t>
-      </w:r>
-      <w:proofErr w:type="gramEnd"/>
-      <w:r>
-        <w:t xml:space="preserve"> one row of the table.)  </w:t>
+        <w:t xml:space="preserve">of objects with each object representing one harvest log (i.e. one row of the table.)  </w:t>
       </w:r>
     </w:p>
     <w:p/>
@@ -6843,113 +6485,61 @@
           <w:bCs/>
           <w:u w:val="single"/>
         </w:rPr>
+        <w:t>Installing the</w:t>
+      </w:r>
+      <w:r>
+        <w:rPr>
+          <w:b/>
+          <w:bCs/>
+          <w:u w:val="single"/>
+        </w:rPr>
+        <w:t xml:space="preserve"> Vue DevTools: </w:t>
+      </w:r>
+    </w:p>
+    <w:p/>
+    <w:p>
+      <w:r>
+        <w:t xml:space="preserve">While it is possible to observe and manipulate the </w:t>
+      </w:r>
+      <w:r>
+        <w:rPr>
+          <w:rFonts w:ascii="Courier" w:hAnsi="Courier"/>
+        </w:rPr>
+        <w:t>Vue</w:t>
+      </w:r>
+      <w:r>
+        <w:t xml:space="preserve"> instance via the DevTools console</w:t>
+      </w:r>
+      <w:r>
+        <w:t xml:space="preserve"> as you have been doing</w:t>
+      </w:r>
+      <w:r>
+        <w:t xml:space="preserve">, this can become pretty tedious.  To help with this, </w:t>
+      </w:r>
+      <w:r>
+        <w:t>a set of</w:t>
+      </w:r>
+      <w:r>
+        <w:t xml:space="preserve"> Vue DevTools </w:t>
+      </w:r>
+      <w:r>
         <w:lastRenderedPageBreak/>
-        <w:t>Installing the</w:t>
-      </w:r>
-      <w:r>
-        <w:rPr>
-          <w:b/>
-          <w:bCs/>
-          <w:u w:val="single"/>
-        </w:rPr>
-        <w:t xml:space="preserve"> Vue </w:t>
-      </w:r>
-      <w:proofErr w:type="spellStart"/>
-      <w:r>
-        <w:rPr>
-          <w:b/>
-          <w:bCs/>
-          <w:u w:val="single"/>
-        </w:rPr>
-        <w:t>DevTools</w:t>
-      </w:r>
-      <w:proofErr w:type="spellEnd"/>
-      <w:r>
-        <w:rPr>
-          <w:b/>
-          <w:bCs/>
-          <w:u w:val="single"/>
-        </w:rPr>
-        <w:t xml:space="preserve">: </w:t>
-      </w:r>
-    </w:p>
-    <w:p/>
-    <w:p>
-      <w:r>
-        <w:t xml:space="preserve">While it is possible to observe and manipulate the </w:t>
-      </w:r>
-      <w:r>
-        <w:rPr>
-          <w:rFonts w:ascii="Courier" w:hAnsi="Courier"/>
-        </w:rPr>
-        <w:t>Vue</w:t>
-      </w:r>
-      <w:r>
-        <w:t xml:space="preserve"> instance via the </w:t>
-      </w:r>
-      <w:proofErr w:type="spellStart"/>
-      <w:r>
-        <w:t>DevTools</w:t>
-      </w:r>
-      <w:proofErr w:type="spellEnd"/>
-      <w:r>
-        <w:t xml:space="preserve"> console</w:t>
-      </w:r>
-      <w:r>
-        <w:t xml:space="preserve"> as you have been doing</w:t>
-      </w:r>
-      <w:r>
-        <w:t xml:space="preserve">, this can become </w:t>
-      </w:r>
-      <w:proofErr w:type="gramStart"/>
-      <w:r>
-        <w:t>pretty tedious</w:t>
-      </w:r>
-      <w:proofErr w:type="gramEnd"/>
-      <w:r>
-        <w:t xml:space="preserve">.  To help with this, </w:t>
-      </w:r>
-      <w:r>
-        <w:t>a set of</w:t>
-      </w:r>
-      <w:r>
-        <w:t xml:space="preserve"> Vue </w:t>
-      </w:r>
-      <w:proofErr w:type="spellStart"/>
-      <w:r>
-        <w:t>DevTools</w:t>
-      </w:r>
-      <w:proofErr w:type="spellEnd"/>
+        <w:t>can be added to the</w:t>
+      </w:r>
+      <w:r>
+        <w:t xml:space="preserve"> standard</w:t>
+      </w:r>
+      <w:r>
+        <w:t xml:space="preserve"> DevTools</w:t>
+      </w:r>
+      <w:r>
+        <w:t>.  The Vue</w:t>
+      </w:r>
       <w:r>
         <w:t xml:space="preserve"> </w:t>
       </w:r>
       <w:r>
-        <w:t>can be added to the</w:t>
-      </w:r>
-      <w:r>
-        <w:t xml:space="preserve"> standard</w:t>
-      </w:r>
-      <w:r>
-        <w:t xml:space="preserve"> </w:t>
-      </w:r>
-      <w:proofErr w:type="spellStart"/>
-      <w:r>
-        <w:t>DevTools</w:t>
-      </w:r>
-      <w:proofErr w:type="spellEnd"/>
-      <w:r>
-        <w:t>.  The Vue</w:t>
-      </w:r>
-      <w:r>
-        <w:t xml:space="preserve"> </w:t>
-      </w:r>
-      <w:proofErr w:type="spellStart"/>
-      <w:r>
-        <w:t>DevTools</w:t>
-      </w:r>
-      <w:proofErr w:type="spellEnd"/>
-      <w:r>
-        <w:t xml:space="preserve"> </w:t>
+        <w:t xml:space="preserve">DevTools </w:t>
       </w:r>
       <w:r>
         <w:t xml:space="preserve">make seeing and working with the </w:t>
@@ -6980,47 +6570,30 @@
           <w:i/>
           <w:iCs/>
         </w:rPr>
-        <w:t xml:space="preserve">User Inputs &amp; Vue </w:t>
-      </w:r>
-      <w:proofErr w:type="spellStart"/>
+        <w:t>User Inputs &amp; Vue DevTools</w:t>
+      </w:r>
       <w:r>
         <w:rPr>
           <w:i/>
           <w:iCs/>
         </w:rPr>
-        <w:t>DevTools</w:t>
-      </w:r>
-      <w:proofErr w:type="spellEnd"/>
+        <w:t xml:space="preserve"> (2:34)</w:t>
+      </w:r>
+      <w:r>
+        <w:t xml:space="preserve"> video in the free </w:t>
+      </w:r>
       <w:r>
         <w:rPr>
           <w:i/>
           <w:iCs/>
         </w:rPr>
-        <w:t xml:space="preserve"> (2:34)</w:t>
-      </w:r>
-      <w:r>
-        <w:t xml:space="preserve"> video in the free </w:t>
-      </w:r>
-      <w:r>
-        <w:rPr>
-          <w:i/>
-          <w:iCs/>
-        </w:rPr>
         <w:t>Vue.js Fundamentals</w:t>
       </w:r>
       <w:r>
         <w:t xml:space="preserve"> course. Watch that video and follow along </w:t>
       </w:r>
       <w:r>
-        <w:t xml:space="preserve">to install the Vue </w:t>
-      </w:r>
-      <w:proofErr w:type="spellStart"/>
-      <w:r>
-        <w:t>DevTools</w:t>
-      </w:r>
-      <w:proofErr w:type="spellEnd"/>
-      <w:r>
-        <w:t>.</w:t>
+        <w:t>to install the Vue DevTools.</w:t>
       </w:r>
     </w:p>
     <w:p/>
@@ -7033,26 +6606,13 @@
         </w:numPr>
       </w:pPr>
       <w:r>
-        <w:t xml:space="preserve">Note: The video gives instructions for installing the Vue </w:t>
-      </w:r>
-      <w:proofErr w:type="spellStart"/>
-      <w:r>
-        <w:t>DevTools</w:t>
-      </w:r>
-      <w:proofErr w:type="spellEnd"/>
-      <w:r>
-        <w:t xml:space="preserve"> for Chrome.  </w:t>
+        <w:t xml:space="preserve">Note: The video gives instructions for installing the Vue DevTools for Chrome.  </w:t>
       </w:r>
       <w:r>
         <w:t xml:space="preserve">You are using </w:t>
       </w:r>
-      <w:proofErr w:type="spellStart"/>
-      <w:r>
-        <w:t>FireFox</w:t>
-      </w:r>
-      <w:proofErr w:type="spellEnd"/>
-      <w:r>
-        <w:t xml:space="preserve"> in Linux</w:t>
+      <w:r>
+        <w:t>FireFox in Linux</w:t>
       </w:r>
       <w:r>
         <w:t xml:space="preserve">, but you will install these tools </w:t>
@@ -7135,15 +6695,7 @@
         <w:t xml:space="preserve"> menu</w:t>
       </w:r>
       <w:r>
-        <w:t xml:space="preserve"> in </w:t>
-      </w:r>
-      <w:proofErr w:type="spellStart"/>
-      <w:r>
-        <w:t>FireFox</w:t>
-      </w:r>
-      <w:proofErr w:type="spellEnd"/>
-      <w:r>
-        <w:t>.</w:t>
+        <w:t xml:space="preserve"> in FireFox.</w:t>
       </w:r>
     </w:p>
     <w:p>
@@ -7155,15 +6707,7 @@
         </w:numPr>
       </w:pPr>
       <w:r>
-        <w:t xml:space="preserve">Search for “Vue.js </w:t>
-      </w:r>
-      <w:proofErr w:type="spellStart"/>
-      <w:r>
-        <w:t>devtools</w:t>
-      </w:r>
-      <w:proofErr w:type="spellEnd"/>
-      <w:r>
-        <w:t>”</w:t>
+        <w:t>Search for “Vue.js devtools”</w:t>
       </w:r>
     </w:p>
     <w:p>
@@ -7175,15 +6719,7 @@
         </w:numPr>
       </w:pPr>
       <w:r>
-        <w:t xml:space="preserve">Click through to the Vue.js </w:t>
-      </w:r>
-      <w:proofErr w:type="spellStart"/>
-      <w:r>
-        <w:t>devtools</w:t>
-      </w:r>
-      <w:proofErr w:type="spellEnd"/>
-      <w:r>
-        <w:t xml:space="preserve"> page</w:t>
+        <w:t>Click through to the Vue.js devtools page</w:t>
       </w:r>
     </w:p>
     <w:p>
@@ -7216,15 +6752,7 @@
         <w:t>Once</w:t>
       </w:r>
       <w:r>
-        <w:t xml:space="preserve"> you have the Vue </w:t>
-      </w:r>
-      <w:proofErr w:type="spellStart"/>
-      <w:r>
-        <w:t>DevTools</w:t>
-      </w:r>
-      <w:proofErr w:type="spellEnd"/>
-      <w:r>
-        <w:t xml:space="preserve"> installed </w:t>
+        <w:t xml:space="preserve"> you have the Vue DevTools installed </w:t>
       </w:r>
       <w:r>
         <w:t xml:space="preserve">correctly </w:t>
@@ -7319,15 +6847,7 @@
         <w:t xml:space="preserve"> green </w:t>
       </w:r>
       <w:r>
-        <w:t xml:space="preserve">to indicate that Vue has been detected and that the Vue </w:t>
-      </w:r>
-      <w:proofErr w:type="spellStart"/>
-      <w:r>
-        <w:t>DevTools</w:t>
-      </w:r>
-      <w:proofErr w:type="spellEnd"/>
-      <w:r>
-        <w:t xml:space="preserve"> will be available</w:t>
+        <w:t>to indicate that Vue has been detected and that the Vue DevTools will be available</w:t>
       </w:r>
       <w:r>
         <w:t>.</w:t>
@@ -7404,21 +6924,13 @@
         <w:t xml:space="preserve"> </w:t>
       </w:r>
       <w:r>
-        <w:t xml:space="preserve">Vue </w:t>
-      </w:r>
-      <w:proofErr w:type="spellStart"/>
-      <w:r>
-        <w:t>Dev</w:t>
+        <w:t>Vue Dev</w:t>
       </w:r>
       <w:r>
         <w:t>T</w:t>
       </w:r>
       <w:r>
-        <w:t>ools</w:t>
-      </w:r>
-      <w:proofErr w:type="spellEnd"/>
-      <w:r>
-        <w:t xml:space="preserve"> for Firefox on Linux</w:t>
+        <w:t>ools for Firefox on Linux</w:t>
       </w:r>
       <w:r>
         <w:t xml:space="preserve"> will </w:t>
@@ -7433,15 +6945,7 @@
         <w:t xml:space="preserve"> will </w:t>
       </w:r>
       <w:r>
-        <w:t xml:space="preserve">not show the Vue Tab in the </w:t>
-      </w:r>
-      <w:proofErr w:type="spellStart"/>
-      <w:r>
-        <w:t>DevTools</w:t>
-      </w:r>
-      <w:proofErr w:type="spellEnd"/>
-      <w:r>
-        <w:t xml:space="preserve">.  </w:t>
+        <w:t xml:space="preserve">not show the Vue Tab in the DevTools.  </w:t>
       </w:r>
       <w:r>
         <w:br/>
@@ -7480,13 +6984,8 @@
         </w:numPr>
       </w:pPr>
       <w:r>
-        <w:t xml:space="preserve">Close the </w:t>
-      </w:r>
-      <w:proofErr w:type="spellStart"/>
-      <w:r>
-        <w:t>DevTools</w:t>
-      </w:r>
-      <w:proofErr w:type="spellEnd"/>
+        <w:t>Close the DevTools</w:t>
+      </w:r>
     </w:p>
     <w:p>
       <w:pPr>
@@ -7509,13 +7008,8 @@
         </w:numPr>
       </w:pPr>
       <w:r>
-        <w:t xml:space="preserve">Reopen the </w:t>
-      </w:r>
-      <w:proofErr w:type="spellStart"/>
-      <w:r>
-        <w:t>DevTools</w:t>
-      </w:r>
-      <w:proofErr w:type="spellEnd"/>
+        <w:t>Reopen the DevTools</w:t>
+      </w:r>
     </w:p>
     <w:p>
       <w:pPr>
@@ -7538,13 +7032,8 @@
         </w:numPr>
       </w:pPr>
       <w:r>
-        <w:t xml:space="preserve">Close the </w:t>
-      </w:r>
-      <w:proofErr w:type="spellStart"/>
-      <w:r>
-        <w:t>DevTools</w:t>
-      </w:r>
-      <w:proofErr w:type="spellEnd"/>
+        <w:t>Close the DevTools</w:t>
+      </w:r>
     </w:p>
     <w:p>
       <w:pPr>
@@ -7623,15 +7112,7 @@
         </w:numPr>
       </w:pPr>
       <w:r>
-        <w:t xml:space="preserve">Disable the Vue </w:t>
-      </w:r>
-      <w:proofErr w:type="spellStart"/>
-      <w:r>
-        <w:t>devtools</w:t>
-      </w:r>
-      <w:proofErr w:type="spellEnd"/>
-      <w:r>
-        <w:t xml:space="preserve"> add in.</w:t>
+        <w:t>Disable the Vue devtools add in.</w:t>
       </w:r>
     </w:p>
     <w:p>
@@ -7643,15 +7124,7 @@
         </w:numPr>
       </w:pPr>
       <w:r>
-        <w:t xml:space="preserve">Re-enable the Vue </w:t>
-      </w:r>
-      <w:proofErr w:type="spellStart"/>
-      <w:r>
-        <w:t>devtools</w:t>
-      </w:r>
-      <w:proofErr w:type="spellEnd"/>
-      <w:r>
-        <w:t xml:space="preserve"> add in.</w:t>
+        <w:t>Re-enable the Vue devtools add in.</w:t>
       </w:r>
     </w:p>
     <w:p>
@@ -7675,13 +7148,8 @@
         </w:numPr>
       </w:pPr>
       <w:r>
-        <w:t xml:space="preserve">Reopen the </w:t>
-      </w:r>
-      <w:proofErr w:type="spellStart"/>
-      <w:r>
-        <w:t>DevTools</w:t>
-      </w:r>
-      <w:proofErr w:type="spellEnd"/>
+        <w:t>Reopen the DevTools</w:t>
+      </w:r>
     </w:p>
     <w:p>
       <w:pPr>
@@ -7692,7 +7160,6 @@
         </w:numPr>
       </w:pPr>
       <w:r>
-        <w:lastRenderedPageBreak/>
         <w:t>Option 3:</w:t>
       </w:r>
     </w:p>
@@ -7728,24 +7195,12 @@
           <w:numId w:val="8"/>
         </w:numPr>
       </w:pPr>
-      <w:proofErr w:type="spellStart"/>
-      <w:r>
-        <w:t>Unceck</w:t>
-      </w:r>
-      <w:proofErr w:type="spellEnd"/>
-      <w:r>
-        <w:t xml:space="preserve"> and recheck</w:t>
-      </w:r>
-      <w:r>
-        <w:t xml:space="preserve"> “Vue.js </w:t>
-      </w:r>
-      <w:proofErr w:type="spellStart"/>
-      <w:r>
-        <w:t>devtools</w:t>
-      </w:r>
-      <w:proofErr w:type="spellEnd"/>
-      <w:r>
-        <w:t>” under “Developer Tools Installed by add-ons”</w:t>
+      <w:r>
+        <w:lastRenderedPageBreak/>
+        <w:t>Unceck and recheck</w:t>
+      </w:r>
+      <w:r>
+        <w:t xml:space="preserve"> “Vue.js devtools” under “Developer Tools Installed by add-ons”</w:t>
       </w:r>
     </w:p>
     <w:p>
@@ -7757,13 +7212,8 @@
         </w:numPr>
       </w:pPr>
       <w:r>
-        <w:t xml:space="preserve">Close the </w:t>
-      </w:r>
-      <w:proofErr w:type="spellStart"/>
-      <w:r>
-        <w:t>DevTools</w:t>
-      </w:r>
-      <w:proofErr w:type="spellEnd"/>
+        <w:t>Close the DevTools</w:t>
+      </w:r>
     </w:p>
     <w:p>
       <w:pPr>
@@ -7774,13 +7224,8 @@
         </w:numPr>
       </w:pPr>
       <w:r>
-        <w:t xml:space="preserve">Reopen the </w:t>
-      </w:r>
-      <w:proofErr w:type="spellStart"/>
-      <w:r>
-        <w:t>DevTools</w:t>
-      </w:r>
-      <w:proofErr w:type="spellEnd"/>
+        <w:t>Reopen the DevTools</w:t>
+      </w:r>
     </w:p>
     <w:p>
       <w:pPr>
@@ -7869,15 +7314,7 @@
         <w:t xml:space="preserve">  </w:t>
       </w:r>
       <w:r>
-        <w:t xml:space="preserve">In order to use the Vue </w:t>
-      </w:r>
-      <w:proofErr w:type="spellStart"/>
-      <w:r>
-        <w:t>DevTools</w:t>
-      </w:r>
-      <w:proofErr w:type="spellEnd"/>
-      <w:r>
-        <w:t xml:space="preserve"> within FarmData2 you will need to a</w:t>
+        <w:t>In order to use the Vue DevTools within FarmData2 you will need to a</w:t>
       </w:r>
       <w:r>
         <w:t>dd the following line at the bottom of your script</w:t>
@@ -7932,21 +7369,11 @@
         </w:rPr>
         <w:tab/>
       </w:r>
-      <w:proofErr w:type="spellStart"/>
-      <w:proofErr w:type="gramStart"/>
-      <w:r>
-        <w:rPr>
-          <w:rFonts w:ascii="Courier" w:hAnsi="Courier"/>
-        </w:rPr>
-        <w:t>Vue.config.devtools</w:t>
-      </w:r>
-      <w:proofErr w:type="spellEnd"/>
-      <w:proofErr w:type="gramEnd"/>
-      <w:r>
-        <w:rPr>
-          <w:rFonts w:ascii="Courier" w:hAnsi="Courier"/>
-        </w:rPr>
-        <w:t xml:space="preserve"> = true;</w:t>
+      <w:r>
+        <w:rPr>
+          <w:rFonts w:ascii="Courier" w:hAnsi="Courier"/>
+        </w:rPr>
+        <w:t>Vue.config.devtools = true;</w:t>
       </w:r>
     </w:p>
     <w:p/>
@@ -7970,23 +7397,7 @@
         <w:t>Vue1</w:t>
       </w:r>
       <w:r>
-        <w:t xml:space="preserve"> sub-tab, open the </w:t>
-      </w:r>
-      <w:proofErr w:type="spellStart"/>
-      <w:r>
-        <w:t>DevTools</w:t>
-      </w:r>
-      <w:proofErr w:type="spellEnd"/>
-      <w:r>
-        <w:t xml:space="preserve"> and the Vue </w:t>
-      </w:r>
-      <w:proofErr w:type="spellStart"/>
-      <w:r>
-        <w:t>DevTools</w:t>
-      </w:r>
-      <w:proofErr w:type="spellEnd"/>
-      <w:r>
-        <w:t xml:space="preserve"> tab.  Click on the </w:t>
+        <w:t xml:space="preserve"> sub-tab, open the DevTools and the Vue DevTools tab.  Click on the </w:t>
       </w:r>
       <w:r>
         <w:rPr>
@@ -8037,15 +7448,7 @@
         <w:t>crops</w:t>
       </w:r>
       <w:r>
-        <w:t xml:space="preserve"> array in the Vue </w:t>
-      </w:r>
-      <w:proofErr w:type="spellStart"/>
-      <w:r>
-        <w:t>DevTool</w:t>
-      </w:r>
-      <w:proofErr w:type="spellEnd"/>
-      <w:r>
-        <w:t>.</w:t>
+        <w:t xml:space="preserve"> array in the Vue DevTool.</w:t>
       </w:r>
     </w:p>
     <w:p>
@@ -8073,15 +7476,7 @@
         <w:t>42</w:t>
       </w:r>
       <w:r>
-        <w:t xml:space="preserve">. Experiment with the </w:t>
-      </w:r>
-      <w:proofErr w:type="spellStart"/>
-      <w:r>
-        <w:t>VueDev</w:t>
-      </w:r>
-      <w:proofErr w:type="spellEnd"/>
-      <w:r>
-        <w:t xml:space="preserve"> tools by adding, removing, editing values in your </w:t>
+        <w:t xml:space="preserve">. Experiment with the VueDev tools by adding, removing, editing values in your </w:t>
       </w:r>
       <w:r>
         <w:rPr>
@@ -8252,21 +7647,7 @@
         <w:rPr>
           <w:rFonts w:cstheme="minorHAnsi"/>
         </w:rPr>
-        <w:t xml:space="preserve">b. Please comment on any </w:t>
-      </w:r>
-      <w:proofErr w:type="gramStart"/>
-      <w:r>
-        <w:rPr>
-          <w:rFonts w:cstheme="minorHAnsi"/>
-        </w:rPr>
-        <w:t>particular challenges</w:t>
-      </w:r>
-      <w:proofErr w:type="gramEnd"/>
-      <w:r>
-        <w:rPr>
-          <w:rFonts w:cstheme="minorHAnsi"/>
-        </w:rPr>
-        <w:t xml:space="preserve"> you faced in completing this activity.</w:t>
+        <w:t>b. Please comment on any particular challenges you faced in completing this activity.</w:t>
       </w:r>
     </w:p>
     <w:p>
@@ -8422,47 +7803,7 @@
           <w:sz w:val="18"/>
           <w:szCs w:val="18"/>
         </w:rPr>
-        <w:t>Creative Commons Attribution-</w:t>
-      </w:r>
-      <w:proofErr w:type="spellStart"/>
-      <w:r>
-        <w:rPr>
-          <w:rStyle w:val="Hyperlink"/>
-          <w:color w:val="049CCF"/>
-          <w:sz w:val="18"/>
-          <w:szCs w:val="18"/>
-        </w:rPr>
-        <w:t>NonCommercial</w:t>
-      </w:r>
-      <w:proofErr w:type="spellEnd"/>
-      <w:r>
-        <w:rPr>
-          <w:rStyle w:val="Hyperlink"/>
-          <w:color w:val="049CCF"/>
-          <w:sz w:val="18"/>
-          <w:szCs w:val="18"/>
-        </w:rPr>
-        <w:t>-</w:t>
-      </w:r>
-      <w:proofErr w:type="spellStart"/>
-      <w:r>
-        <w:rPr>
-          <w:rStyle w:val="Hyperlink"/>
-          <w:color w:val="049CCF"/>
-          <w:sz w:val="18"/>
-          <w:szCs w:val="18"/>
-        </w:rPr>
-        <w:t>ShareAlike</w:t>
-      </w:r>
-      <w:proofErr w:type="spellEnd"/>
-      <w:r>
-        <w:rPr>
-          <w:rStyle w:val="Hyperlink"/>
-          <w:color w:val="049CCF"/>
-          <w:sz w:val="18"/>
-          <w:szCs w:val="18"/>
-        </w:rPr>
-        <w:t xml:space="preserve"> 4.0 International License</w:t>
+        <w:t>Creative Commons Attribution-NonCommercial-ShareAlike 4.0 International License</w:t>
       </w:r>
     </w:hyperlink>
     <w:r>

</xml_diff>

<commit_message>
Added Q to 03 Vue Data Binding to convert draft PR to full PR
</commit_message>
<xml_diff>
--- a/farmdata2/farmdata2_modules/fd2_school/activities/03-VueDataBindingSpike.docx
+++ b/farmdata2/farmdata2_modules/fd2_school/activities/03-VueDataBindingSpike.docx
@@ -91,8 +91,16 @@
         <w:rPr>
           <w:rFonts w:cstheme="minorHAnsi"/>
         </w:rPr>
-        <w:t>Large Scale and Open Source</w:t>
-      </w:r>
+        <w:t xml:space="preserve">Large Scale and </w:t>
+      </w:r>
+      <w:proofErr w:type="gramStart"/>
+      <w:r>
+        <w:rPr>
+          <w:rFonts w:cstheme="minorHAnsi"/>
+        </w:rPr>
+        <w:t>Open Source</w:t>
+      </w:r>
+      <w:proofErr w:type="gramEnd"/>
       <w:r>
         <w:rPr>
           <w:rFonts w:cstheme="minorHAnsi"/>
@@ -361,7 +369,23 @@
         <w:t>fd2-up.bash</w:t>
       </w:r>
       <w:r>
-        <w:t xml:space="preserve"> command and connect to it using the TigerVNC Viewer as you did in the last activity.   You might find it helpful to refer back to the INSTALL.md file in the repository if you don’t remember how to start and stop FarmData2.</w:t>
+        <w:t xml:space="preserve"> command and connect to it using the </w:t>
+      </w:r>
+      <w:proofErr w:type="spellStart"/>
+      <w:r>
+        <w:t>TigerVNC</w:t>
+      </w:r>
+      <w:proofErr w:type="spellEnd"/>
+      <w:r>
+        <w:t xml:space="preserve"> Viewer as you did in the last activity.   You might find it helpful to </w:t>
+      </w:r>
+      <w:proofErr w:type="gramStart"/>
+      <w:r>
+        <w:t>refer back</w:t>
+      </w:r>
+      <w:proofErr w:type="gramEnd"/>
+      <w:r>
+        <w:t xml:space="preserve"> to the INSTALL.md file in the repository if you don’t remember how to start and stop FarmData2.</w:t>
       </w:r>
     </w:p>
     <w:p/>
@@ -381,23 +405,35 @@
       <w:r>
         <w:t xml:space="preserve">directory named </w:t>
       </w:r>
+      <w:proofErr w:type="spellStart"/>
       <w:r>
         <w:rPr>
           <w:rFonts w:ascii="Courier" w:hAnsi="Courier"/>
         </w:rPr>
         <w:t>vuespike</w:t>
       </w:r>
+      <w:proofErr w:type="spellEnd"/>
       <w:r>
         <w:t xml:space="preserve"> in your home directory.  Open the </w:t>
       </w:r>
+      <w:proofErr w:type="spellStart"/>
       <w:r>
         <w:rPr>
           <w:rFonts w:ascii="Courier" w:hAnsi="Courier"/>
         </w:rPr>
         <w:t>vuespike</w:t>
       </w:r>
-      <w:r>
-        <w:t xml:space="preserve"> directory in VSCodium and create a </w:t>
+      <w:proofErr w:type="spellEnd"/>
+      <w:r>
+        <w:t xml:space="preserve"> directory in </w:t>
+      </w:r>
+      <w:proofErr w:type="spellStart"/>
+      <w:r>
+        <w:t>VSCodium</w:t>
+      </w:r>
+      <w:proofErr w:type="spellEnd"/>
+      <w:r>
+        <w:t xml:space="preserve"> and create a </w:t>
       </w:r>
       <w:r>
         <w:t>text</w:t>
@@ -678,7 +714,15 @@
         <w:t xml:space="preserve"> file </w:t>
       </w:r>
       <w:r>
-        <w:t>using the FireFox browser</w:t>
+        <w:t xml:space="preserve">using the </w:t>
+      </w:r>
+      <w:proofErr w:type="spellStart"/>
+      <w:r>
+        <w:t>FireFox</w:t>
+      </w:r>
+      <w:proofErr w:type="spellEnd"/>
+      <w:r>
+        <w:t xml:space="preserve"> browser</w:t>
       </w:r>
       <w:r>
         <w:t xml:space="preserve"> in the FarmData2 Development </w:t>
@@ -699,7 +743,15 @@
         <w:t xml:space="preserve"> </w:t>
       </w:r>
       <w:r>
-        <w:t>Or you can enter the URL into FireFox:</w:t>
+        <w:t xml:space="preserve">Or you can enter the URL into </w:t>
+      </w:r>
+      <w:proofErr w:type="spellStart"/>
+      <w:r>
+        <w:t>FireFox</w:t>
+      </w:r>
+      <w:proofErr w:type="spellEnd"/>
+      <w:r>
+        <w:t>:</w:t>
       </w:r>
     </w:p>
     <w:p>
@@ -1318,7 +1370,15 @@
         <w:t>&lt;div&gt;</w:t>
       </w:r>
       <w:r>
-        <w:t xml:space="preserve"> (i.e. not just with respect to Vue.</w:t>
+        <w:t xml:space="preserve"> (</w:t>
+      </w:r>
+      <w:proofErr w:type="gramStart"/>
+      <w:r>
+        <w:t>i.e.</w:t>
+      </w:r>
+      <w:proofErr w:type="gramEnd"/>
+      <w:r>
+        <w:t xml:space="preserve"> not just with respect to Vue.</w:t>
       </w:r>
     </w:p>
     <w:p>
@@ -1610,11 +1670,24 @@
         <w:t>2</w:t>
       </w:r>
       <w:r>
-        <w:t xml:space="preserve">. Give a brief explanation of how to open the Developer Tools (DevTools) in </w:t>
-      </w:r>
-      <w:r>
-        <w:t>the FireFox</w:t>
-      </w:r>
+        <w:t>. Give a brief explanation of how to open the Developer Tools (</w:t>
+      </w:r>
+      <w:proofErr w:type="spellStart"/>
+      <w:r>
+        <w:t>DevTools</w:t>
+      </w:r>
+      <w:proofErr w:type="spellEnd"/>
+      <w:r>
+        <w:t xml:space="preserve">) in </w:t>
+      </w:r>
+      <w:r>
+        <w:t xml:space="preserve">the </w:t>
+      </w:r>
+      <w:proofErr w:type="spellStart"/>
+      <w:r>
+        <w:t>FireFox</w:t>
+      </w:r>
+      <w:proofErr w:type="spellEnd"/>
       <w:r>
         <w:t xml:space="preserve"> browser</w:t>
       </w:r>
@@ -1650,7 +1723,15 @@
         <w:t>3</w:t>
       </w:r>
       <w:r>
-        <w:t xml:space="preserve">. Give a command that you could use in the DevTools console to change </w:t>
+        <w:t xml:space="preserve">. Give a command that you could use in the </w:t>
+      </w:r>
+      <w:proofErr w:type="spellStart"/>
+      <w:r>
+        <w:t>DevTools</w:t>
+      </w:r>
+      <w:proofErr w:type="spellEnd"/>
+      <w:r>
+        <w:t xml:space="preserve"> console to change </w:t>
       </w:r>
       <w:r>
         <w:t>the</w:t>
@@ -1753,7 +1834,15 @@
         <w:t>vuespike.html</w:t>
       </w:r>
       <w:r>
-        <w:t xml:space="preserve"> file there is a little flash of unrendered Vue content (i.e. you see the double mustache before it is replaced with the data from your </w:t>
+        <w:t xml:space="preserve"> file there is a little flash of unrendered Vue content (</w:t>
+      </w:r>
+      <w:proofErr w:type="gramStart"/>
+      <w:r>
+        <w:t>i.e.</w:t>
+      </w:r>
+      <w:proofErr w:type="gramEnd"/>
+      <w:r>
+        <w:t xml:space="preserve"> you see the double mustache before it is replaced with the data from your </w:t>
       </w:r>
       <w:r>
         <w:rPr>
@@ -1865,11 +1954,21 @@
         </w:rPr>
         <w:t xml:space="preserve">  </w:t>
       </w:r>
-      <w:r>
-        <w:rPr>
-          <w:rFonts w:ascii="Courier" w:hAnsi="Courier"/>
-        </w:rPr>
-        <w:t>display:none;</w:t>
+      <w:proofErr w:type="spellStart"/>
+      <w:proofErr w:type="gramStart"/>
+      <w:r>
+        <w:rPr>
+          <w:rFonts w:ascii="Courier" w:hAnsi="Courier"/>
+        </w:rPr>
+        <w:t>display:none</w:t>
+      </w:r>
+      <w:proofErr w:type="spellEnd"/>
+      <w:proofErr w:type="gramEnd"/>
+      <w:r>
+        <w:rPr>
+          <w:rFonts w:ascii="Courier" w:hAnsi="Courier"/>
+        </w:rPr>
+        <w:t>;</w:t>
       </w:r>
     </w:p>
     <w:p>
@@ -2029,7 +2128,15 @@
         <w:t>main</w:t>
       </w:r>
       <w:r>
-        <w:t xml:space="preserve"> branch with the upstream so that you have all of the recent changes.</w:t>
+        <w:t xml:space="preserve"> branch with the upstream so that you have </w:t>
+      </w:r>
+      <w:proofErr w:type="gramStart"/>
+      <w:r>
+        <w:t>all of</w:t>
+      </w:r>
+      <w:proofErr w:type="gramEnd"/>
+      <w:r>
+        <w:t xml:space="preserve"> the recent changes.</w:t>
       </w:r>
     </w:p>
     <w:p/>
@@ -2328,7 +2435,15 @@
         <w:t xml:space="preserve">16. </w:t>
       </w:r>
       <w:r>
-        <w:t>Your work on this assignment builds from what you did in the prior assignment.  So you now need to:</w:t>
+        <w:t xml:space="preserve">Your work on this assignment builds from what you did in the prior assignment.  </w:t>
+      </w:r>
+      <w:proofErr w:type="gramStart"/>
+      <w:r>
+        <w:t>So</w:t>
+      </w:r>
+      <w:proofErr w:type="gramEnd"/>
+      <w:r>
+        <w:t xml:space="preserve"> you now need to:</w:t>
       </w:r>
     </w:p>
     <w:p>
@@ -2404,7 +2519,15 @@
         <w:ind w:firstLine="360"/>
       </w:pPr>
       <w:r>
-        <w:t>You will do all of your work for this activity in this feature branch.</w:t>
+        <w:t xml:space="preserve">You will do </w:t>
+      </w:r>
+      <w:proofErr w:type="gramStart"/>
+      <w:r>
+        <w:t>all of</w:t>
+      </w:r>
+      <w:proofErr w:type="gramEnd"/>
+      <w:r>
+        <w:t xml:space="preserve"> your work for this activity in this feature branch.</w:t>
       </w:r>
     </w:p>
     <w:p/>
@@ -2568,8 +2691,13 @@
       <w:r>
         <w:t xml:space="preserve"> these tabs will be </w:t>
       </w:r>
-      <w:r>
-        <w:t xml:space="preserve">exactly the same.  You’ll be </w:t>
+      <w:proofErr w:type="gramStart"/>
+      <w:r>
+        <w:t>exactly the same</w:t>
+      </w:r>
+      <w:proofErr w:type="gramEnd"/>
+      <w:r>
+        <w:t xml:space="preserve">.  You’ll be </w:t>
       </w:r>
       <w:r>
         <w:t xml:space="preserve">modifying and extending </w:t>
@@ -2742,11 +2870,16 @@
       <w:r>
         <w:t xml:space="preserve">a couple of notes about the way that </w:t>
       </w:r>
+      <w:proofErr w:type="spellStart"/>
       <w:r>
         <w:t>f</w:t>
       </w:r>
       <w:r>
-        <w:t>armOS and Drupal work that will matter when adding the Vue content</w:t>
+        <w:t>armOS</w:t>
+      </w:r>
+      <w:proofErr w:type="spellEnd"/>
+      <w:r>
+        <w:t xml:space="preserve"> and Drupal work that will matter when adding the Vue content</w:t>
       </w:r>
       <w:r>
         <w:t>:</w:t>
@@ -2834,7 +2967,21 @@
         <w:rPr>
           <w:rFonts w:ascii="Courier" w:hAnsi="Courier"/>
         </w:rPr>
-        <w:t>fd2_example_preprocess_page()</w:t>
+        <w:t>fd2_example_preprocess_</w:t>
+      </w:r>
+      <w:proofErr w:type="gramStart"/>
+      <w:r>
+        <w:rPr>
+          <w:rFonts w:ascii="Courier" w:hAnsi="Courier"/>
+        </w:rPr>
+        <w:t>page(</w:t>
+      </w:r>
+      <w:proofErr w:type="gramEnd"/>
+      <w:r>
+        <w:rPr>
+          <w:rFonts w:ascii="Courier" w:hAnsi="Courier"/>
+        </w:rPr>
+        <w:t>)</w:t>
       </w:r>
       <w:r>
         <w:t xml:space="preserve"> </w:t>
@@ -3073,8 +3220,13 @@
         <w:t>will be able to</w:t>
       </w:r>
       <w:r>
-        <w:t xml:space="preserve"> access it in the DevTools</w:t>
-      </w:r>
+        <w:t xml:space="preserve"> access it in the </w:t>
+      </w:r>
+      <w:proofErr w:type="spellStart"/>
+      <w:r>
+        <w:t>DevTools</w:t>
+      </w:r>
+      <w:proofErr w:type="spellEnd"/>
       <w:r>
         <w:t xml:space="preserve"> console.</w:t>
       </w:r>
@@ -3204,53 +3356,91 @@
       <w:r>
         <w:t xml:space="preserve">named </w:t>
       </w:r>
+      <w:proofErr w:type="spellStart"/>
       <w:r>
         <w:rPr>
           <w:rFonts w:ascii="Courier" w:hAnsi="Courier"/>
         </w:rPr>
         <w:t>reportTitle</w:t>
       </w:r>
-      <w:r>
-        <w:t xml:space="preserve"> then be consistent with other properties (e..g </w:t>
-      </w:r>
+      <w:proofErr w:type="spellEnd"/>
+      <w:r>
+        <w:t xml:space="preserve"> then be consistent with other properties (</w:t>
+      </w:r>
+      <w:proofErr w:type="spellStart"/>
+      <w:proofErr w:type="gramStart"/>
+      <w:r>
+        <w:t>e..g</w:t>
+      </w:r>
+      <w:proofErr w:type="spellEnd"/>
+      <w:proofErr w:type="gramEnd"/>
+      <w:r>
+        <w:t xml:space="preserve"> </w:t>
+      </w:r>
+      <w:proofErr w:type="spellStart"/>
       <w:r>
         <w:rPr>
           <w:rFonts w:ascii="Courier" w:hAnsi="Courier"/>
         </w:rPr>
         <w:t>reportStartDate</w:t>
       </w:r>
+      <w:proofErr w:type="spellEnd"/>
       <w:r>
         <w:t xml:space="preserve">, </w:t>
       </w:r>
+      <w:proofErr w:type="spellStart"/>
       <w:r>
         <w:rPr>
           <w:rFonts w:ascii="Courier" w:hAnsi="Courier"/>
         </w:rPr>
         <w:t>reportCrop</w:t>
       </w:r>
+      <w:proofErr w:type="spellEnd"/>
       <w:r>
         <w:t xml:space="preserve">).  But if you abbreviate (e.g. </w:t>
       </w:r>
+      <w:proofErr w:type="spellStart"/>
       <w:r>
         <w:rPr>
           <w:rFonts w:ascii="Courier" w:hAnsi="Courier"/>
         </w:rPr>
         <w:t>rptTitle</w:t>
       </w:r>
-      <w:r>
-        <w:t xml:space="preserve">) then abbreviate it in all names (e..g </w:t>
-      </w:r>
+      <w:proofErr w:type="spellEnd"/>
+      <w:r>
+        <w:t>) then abbreviate it in all names (</w:t>
+      </w:r>
+      <w:proofErr w:type="spellStart"/>
+      <w:proofErr w:type="gramStart"/>
+      <w:r>
+        <w:t>e..g</w:t>
+      </w:r>
+      <w:proofErr w:type="spellEnd"/>
+      <w:proofErr w:type="gramEnd"/>
+      <w:r>
+        <w:t xml:space="preserve"> </w:t>
+      </w:r>
+      <w:proofErr w:type="spellStart"/>
       <w:r>
         <w:rPr>
           <w:rFonts w:ascii="Courier" w:hAnsi="Courier"/>
         </w:rPr>
         <w:t>rptCrop</w:t>
       </w:r>
+      <w:proofErr w:type="spellEnd"/>
       <w:r>
         <w:t>).</w:t>
       </w:r>
       <w:r>
-        <w:t xml:space="preserve"> This will help others who have to read and modify your code later.</w:t>
+        <w:t xml:space="preserve"> This will help others who </w:t>
+      </w:r>
+      <w:proofErr w:type="gramStart"/>
+      <w:r>
+        <w:t>have to</w:t>
+      </w:r>
+      <w:proofErr w:type="gramEnd"/>
+      <w:r>
+        <w:t xml:space="preserve"> read and modify your code later.</w:t>
       </w:r>
     </w:p>
     <w:p>
@@ -3776,7 +3966,15 @@
         <w:t xml:space="preserve">a. </w:t>
       </w:r>
       <w:r>
-        <w:t>Give a header tag using the double mustache that will set the header to be whatever is in the text field prefixed with “Like… ” and suffixed with “ …I know</w:t>
+        <w:t>Give a header tag using the double mustache that will set the header to be whatever is in the text field prefixed with “Like</w:t>
+      </w:r>
+      <w:proofErr w:type="gramStart"/>
+      <w:r>
+        <w:t>… ”</w:t>
+      </w:r>
+      <w:proofErr w:type="gramEnd"/>
+      <w:r>
+        <w:t xml:space="preserve"> and suffixed with “ …I know</w:t>
       </w:r>
       <w:r>
         <w:t>!</w:t>
@@ -3901,13 +4099,29 @@
         <w:t xml:space="preserve">b. </w:t>
       </w:r>
       <w:r>
-        <w:t xml:space="preserve">Give a header tag using the double mustache with a ternary statement that will set the heading to ‘Woooo!’ </w:t>
+        <w:t>Give a header tag using the double mustache with a ternary statement that will set the heading to ‘</w:t>
+      </w:r>
+      <w:proofErr w:type="spellStart"/>
+      <w:r>
+        <w:t>Woooo</w:t>
+      </w:r>
+      <w:proofErr w:type="spellEnd"/>
+      <w:r>
+        <w:t xml:space="preserve">!’ </w:t>
       </w:r>
       <w:r>
         <w:t xml:space="preserve">if </w:t>
       </w:r>
       <w:r>
-        <w:t>the text field contains ‘yes’ and to ‘Boooo!’ if the text field contains anything else.</w:t>
+        <w:t>the text field contains ‘yes’ and to ‘</w:t>
+      </w:r>
+      <w:proofErr w:type="spellStart"/>
+      <w:r>
+        <w:t>Boooo</w:t>
+      </w:r>
+      <w:proofErr w:type="spellEnd"/>
+      <w:r>
+        <w:t>!’ if the text field contains anything else.</w:t>
       </w:r>
     </w:p>
     <w:p>
@@ -4083,6 +4297,7 @@
       <w:r>
         <w:t>‘</w:t>
       </w:r>
+      <w:proofErr w:type="spellStart"/>
       <w:r>
         <w:t>YeS</w:t>
       </w:r>
@@ -4090,10 +4305,22 @@
         <w:t>’</w:t>
       </w:r>
       <w:r>
-        <w:t>or any other combination</w:t>
-      </w:r>
-      <w:r>
-        <w:t xml:space="preserve"> into the text field will now set the heading to “Woooo!’</w:t>
+        <w:t>or</w:t>
+      </w:r>
+      <w:proofErr w:type="spellEnd"/>
+      <w:r>
+        <w:t xml:space="preserve"> any other combination</w:t>
+      </w:r>
+      <w:r>
+        <w:t xml:space="preserve"> into the text field will now set the heading to “</w:t>
+      </w:r>
+      <w:proofErr w:type="spellStart"/>
+      <w:r>
+        <w:t>Woooo</w:t>
+      </w:r>
+      <w:proofErr w:type="spellEnd"/>
+      <w:r>
+        <w:t>!’</w:t>
       </w:r>
       <w:r>
         <w:t xml:space="preserve">.  </w:t>
@@ -4101,8 +4328,13 @@
       <w:r>
         <w:t xml:space="preserve">Hint: The key is in the </w:t>
       </w:r>
-      <w:r>
-        <w:t xml:space="preserve">VueSchool </w:t>
+      <w:proofErr w:type="spellStart"/>
+      <w:r>
+        <w:t>VueSchool</w:t>
+      </w:r>
+      <w:proofErr w:type="spellEnd"/>
+      <w:r>
+        <w:t xml:space="preserve"> </w:t>
       </w:r>
       <w:r>
         <w:t>video</w:t>
@@ -4482,12 +4714,14 @@
         </w:rPr>
         <w:t>"</w:t>
       </w:r>
+      <w:proofErr w:type="spellStart"/>
       <w:r>
         <w:rPr>
           <w:rFonts w:ascii="Courier" w:hAnsi="Courier"/>
         </w:rPr>
         <w:t>Ouwen</w:t>
       </w:r>
+      <w:proofErr w:type="spellEnd"/>
       <w:r>
         <w:rPr>
           <w:rFonts w:ascii="Courier" w:hAnsi="Courier"/>
@@ -4542,6 +4776,7 @@
         </w:rPr>
         <w:t>Sue</w:t>
       </w:r>
+      <w:proofErr w:type="gramStart"/>
       <w:r>
         <w:rPr>
           <w:rFonts w:ascii="Courier" w:hAnsi="Courier"/>
@@ -4554,6 +4789,7 @@
         </w:rPr>
         <w:t xml:space="preserve"> ]</w:t>
       </w:r>
+      <w:proofErr w:type="gramEnd"/>
     </w:p>
     <w:p/>
     <w:p>
@@ -4581,8 +4817,13 @@
       <w:r>
         <w:t xml:space="preserve">to display </w:t>
       </w:r>
-      <w:r>
-        <w:t xml:space="preserve">an </w:t>
+      <w:proofErr w:type="gramStart"/>
+      <w:r>
+        <w:t>an</w:t>
+      </w:r>
+      <w:proofErr w:type="gramEnd"/>
+      <w:r>
+        <w:t xml:space="preserve"> </w:t>
       </w:r>
       <w:r>
         <w:t>bulleted</w:t>
@@ -4599,12 +4840,14 @@
         </w:rPr>
         <w:t>&lt;</w:t>
       </w:r>
+      <w:proofErr w:type="spellStart"/>
       <w:r>
         <w:rPr>
           <w:rFonts w:ascii="Courier" w:hAnsi="Courier"/>
         </w:rPr>
         <w:t>ul</w:t>
       </w:r>
+      <w:proofErr w:type="spellEnd"/>
       <w:r>
         <w:rPr>
           <w:rFonts w:ascii="Courier" w:hAnsi="Courier"/>
@@ -4802,7 +5045,15 @@
         <w:t xml:space="preserve">n </w:t>
       </w:r>
       <w:r>
-        <w:t xml:space="preserve">the DevTools </w:t>
+        <w:t xml:space="preserve">the </w:t>
+      </w:r>
+      <w:proofErr w:type="spellStart"/>
+      <w:r>
+        <w:t>DevTools</w:t>
+      </w:r>
+      <w:proofErr w:type="spellEnd"/>
+      <w:r>
+        <w:t xml:space="preserve"> </w:t>
       </w:r>
       <w:r>
         <w:t>console</w:t>
@@ -5021,8 +5272,13 @@
       <w:r>
         <w:t xml:space="preserve"> repeated nested elements (</w:t>
       </w:r>
-      <w:r>
-        <w:t xml:space="preserve">e.g. </w:t>
+      <w:proofErr w:type="gramStart"/>
+      <w:r>
+        <w:t>e.g.</w:t>
+      </w:r>
+      <w:proofErr w:type="gramEnd"/>
+      <w:r>
+        <w:t xml:space="preserve"> </w:t>
       </w:r>
       <w:r>
         <w:t xml:space="preserve">with </w:t>
@@ -5039,21 +5295,25 @@
       <w:r>
         <w:t xml:space="preserve">lists like </w:t>
       </w:r>
+      <w:proofErr w:type="spellStart"/>
       <w:r>
         <w:rPr>
           <w:rFonts w:ascii="Courier" w:hAnsi="Courier"/>
         </w:rPr>
         <w:t>ul</w:t>
       </w:r>
+      <w:proofErr w:type="spellEnd"/>
       <w:r>
         <w:t xml:space="preserve">, </w:t>
       </w:r>
+      <w:proofErr w:type="spellStart"/>
       <w:r>
         <w:rPr>
           <w:rFonts w:ascii="Courier" w:hAnsi="Courier"/>
         </w:rPr>
         <w:t>ol</w:t>
       </w:r>
+      <w:proofErr w:type="spellEnd"/>
       <w:r>
         <w:t xml:space="preserve"> </w:t>
       </w:r>
@@ -5164,7 +5424,15 @@
         <w:t>32</w:t>
       </w:r>
       <w:r>
-        <w:t>. You can test your implementation by modifying the data in the Vue instance from the DevTools console.</w:t>
+        <w:t xml:space="preserve">. You can test your implementation by modifying the data in the Vue instance from the </w:t>
+      </w:r>
+      <w:proofErr w:type="spellStart"/>
+      <w:r>
+        <w:t>DevTools</w:t>
+      </w:r>
+      <w:proofErr w:type="spellEnd"/>
+      <w:r>
+        <w:t xml:space="preserve"> console.</w:t>
       </w:r>
     </w:p>
     <w:p>
@@ -5178,7 +5446,15 @@
       </w:pPr>
       <w:r>
         <w:lastRenderedPageBreak/>
-        <w:t xml:space="preserve">a. Use the DevTools console </w:t>
+        <w:t xml:space="preserve">a. Use the </w:t>
+      </w:r>
+      <w:proofErr w:type="spellStart"/>
+      <w:r>
+        <w:t>DevTools</w:t>
+      </w:r>
+      <w:proofErr w:type="spellEnd"/>
+      <w:r>
+        <w:t xml:space="preserve"> console </w:t>
       </w:r>
       <w:r>
         <w:t xml:space="preserve">to </w:t>
@@ -5236,7 +5512,15 @@
         <w:ind w:left="360"/>
       </w:pPr>
       <w:r>
-        <w:t xml:space="preserve">b. Use the DevTools console to add a new </w:t>
+        <w:t xml:space="preserve">b. Use the </w:t>
+      </w:r>
+      <w:proofErr w:type="spellStart"/>
+      <w:r>
+        <w:t>DevTools</w:t>
+      </w:r>
+      <w:proofErr w:type="spellEnd"/>
+      <w:r>
+        <w:t xml:space="preserve"> console to add a new </w:t>
       </w:r>
       <w:r>
         <w:t>area</w:t>
@@ -5409,7 +5693,15 @@
         <w:t>Like most other object-oriented languages</w:t>
       </w:r>
       <w:r>
-        <w:t xml:space="preserve"> (e.g. Java)</w:t>
+        <w:t xml:space="preserve"> (</w:t>
+      </w:r>
+      <w:proofErr w:type="gramStart"/>
+      <w:r>
+        <w:t>e.g.</w:t>
+      </w:r>
+      <w:proofErr w:type="gramEnd"/>
+      <w:r>
+        <w:t xml:space="preserve"> Java)</w:t>
       </w:r>
       <w:r>
         <w:t xml:space="preserve">, the properties of an object are accessed using the </w:t>
@@ -5487,7 +5779,23 @@
         <w:rPr>
           <w:rFonts w:ascii="Courier" w:hAnsi="Courier"/>
         </w:rPr>
-        <w:t>let x = card.rank;</w:t>
+        <w:t xml:space="preserve">let x = </w:t>
+      </w:r>
+      <w:proofErr w:type="spellStart"/>
+      <w:proofErr w:type="gramStart"/>
+      <w:r>
+        <w:rPr>
+          <w:rFonts w:ascii="Courier" w:hAnsi="Courier"/>
+        </w:rPr>
+        <w:t>card.rank</w:t>
+      </w:r>
+      <w:proofErr w:type="spellEnd"/>
+      <w:proofErr w:type="gramEnd"/>
+      <w:r>
+        <w:rPr>
+          <w:rFonts w:ascii="Courier" w:hAnsi="Courier"/>
+        </w:rPr>
+        <w:t>;</w:t>
       </w:r>
     </w:p>
     <w:p/>
@@ -5950,7 +6258,15 @@
         <w:t>.  For example</w:t>
       </w:r>
       <w:r>
-        <w:t xml:space="preserve">, the following will generate an </w:t>
+        <w:t xml:space="preserve">, the following will generate </w:t>
+      </w:r>
+      <w:proofErr w:type="gramStart"/>
+      <w:r>
+        <w:t>an</w:t>
+      </w:r>
+      <w:proofErr w:type="gramEnd"/>
+      <w:r>
+        <w:t xml:space="preserve"> </w:t>
       </w:r>
       <w:r>
         <w:rPr>
@@ -6005,11 +6321,33 @@
         </w:rPr>
         <w:t>"</w:t>
       </w:r>
-      <w:r>
-        <w:rPr>
-          <w:rFonts w:ascii="Courier" w:hAnsi="Courier"/>
-        </w:rPr>
-        <w:t>&gt;{{ c.suit }}&lt;/li&gt;</w:t>
+      <w:proofErr w:type="gramStart"/>
+      <w:r>
+        <w:rPr>
+          <w:rFonts w:ascii="Courier" w:hAnsi="Courier"/>
+        </w:rPr>
+        <w:t>&gt;{</w:t>
+      </w:r>
+      <w:proofErr w:type="gramEnd"/>
+      <w:r>
+        <w:rPr>
+          <w:rFonts w:ascii="Courier" w:hAnsi="Courier"/>
+        </w:rPr>
+        <w:t xml:space="preserve">{ </w:t>
+      </w:r>
+      <w:proofErr w:type="spellStart"/>
+      <w:r>
+        <w:rPr>
+          <w:rFonts w:ascii="Courier" w:hAnsi="Courier"/>
+        </w:rPr>
+        <w:t>c.suit</w:t>
+      </w:r>
+      <w:proofErr w:type="spellEnd"/>
+      <w:r>
+        <w:rPr>
+          <w:rFonts w:ascii="Courier" w:hAnsi="Courier"/>
+        </w:rPr>
+        <w:t xml:space="preserve"> }}&lt;/li&gt;</w:t>
       </w:r>
     </w:p>
     <w:p/>
@@ -6088,7 +6426,21 @@
         <w:rPr>
           <w:rFonts w:ascii="Courier" w:hAnsi="Courier"/>
         </w:rPr>
-        <w:t>&lt;ul&gt;</w:t>
+        <w:t>&lt;</w:t>
+      </w:r>
+      <w:proofErr w:type="spellStart"/>
+      <w:r>
+        <w:rPr>
+          <w:rFonts w:ascii="Courier" w:hAnsi="Courier"/>
+        </w:rPr>
+        <w:t>ul</w:t>
+      </w:r>
+      <w:proofErr w:type="spellEnd"/>
+      <w:r>
+        <w:rPr>
+          <w:rFonts w:ascii="Courier" w:hAnsi="Courier"/>
+        </w:rPr>
+        <w:t>&gt;</w:t>
       </w:r>
       <w:r>
         <w:t xml:space="preserve"> and </w:t>
@@ -6253,7 +6605,15 @@
         <w:t xml:space="preserve">array </w:t>
       </w:r>
       <w:r>
-        <w:t xml:space="preserve">of objects with each object representing one harvest log (i.e. one row of the table.)  </w:t>
+        <w:t>of objects with each object representing one harvest log (</w:t>
+      </w:r>
+      <w:proofErr w:type="gramStart"/>
+      <w:r>
+        <w:t>i.e.</w:t>
+      </w:r>
+      <w:proofErr w:type="gramEnd"/>
+      <w:r>
+        <w:t xml:space="preserve"> one row of the table.)  </w:t>
       </w:r>
     </w:p>
     <w:p/>
@@ -6493,7 +6853,25 @@
           <w:bCs/>
           <w:u w:val="single"/>
         </w:rPr>
-        <w:t xml:space="preserve"> Vue DevTools: </w:t>
+        <w:t xml:space="preserve"> Vue </w:t>
+      </w:r>
+      <w:proofErr w:type="spellStart"/>
+      <w:r>
+        <w:rPr>
+          <w:b/>
+          <w:bCs/>
+          <w:u w:val="single"/>
+        </w:rPr>
+        <w:t>DevTools</w:t>
+      </w:r>
+      <w:proofErr w:type="spellEnd"/>
+      <w:r>
+        <w:rPr>
+          <w:b/>
+          <w:bCs/>
+          <w:u w:val="single"/>
+        </w:rPr>
+        <w:t xml:space="preserve">: </w:t>
       </w:r>
     </w:p>
     <w:p/>
@@ -6508,19 +6886,43 @@
         <w:t>Vue</w:t>
       </w:r>
       <w:r>
-        <w:t xml:space="preserve"> instance via the DevTools console</w:t>
+        <w:t xml:space="preserve"> instance via the </w:t>
+      </w:r>
+      <w:proofErr w:type="spellStart"/>
+      <w:r>
+        <w:t>DevTools</w:t>
+      </w:r>
+      <w:proofErr w:type="spellEnd"/>
+      <w:r>
+        <w:t xml:space="preserve"> console</w:t>
       </w:r>
       <w:r>
         <w:t xml:space="preserve"> as you have been doing</w:t>
       </w:r>
       <w:r>
-        <w:t xml:space="preserve">, this can become pretty tedious.  To help with this, </w:t>
+        <w:t xml:space="preserve">, this can become </w:t>
+      </w:r>
+      <w:proofErr w:type="gramStart"/>
+      <w:r>
+        <w:t>pretty tedious</w:t>
+      </w:r>
+      <w:proofErr w:type="gramEnd"/>
+      <w:r>
+        <w:t xml:space="preserve">.  To help with this, </w:t>
       </w:r>
       <w:r>
         <w:t>a set of</w:t>
       </w:r>
       <w:r>
-        <w:t xml:space="preserve"> Vue DevTools </w:t>
+        <w:t xml:space="preserve"> Vue </w:t>
+      </w:r>
+      <w:proofErr w:type="spellStart"/>
+      <w:r>
+        <w:t>DevTools</w:t>
+      </w:r>
+      <w:proofErr w:type="spellEnd"/>
+      <w:r>
+        <w:t xml:space="preserve"> </w:t>
       </w:r>
       <w:r>
         <w:lastRenderedPageBreak/>
@@ -6530,16 +6932,26 @@
         <w:t xml:space="preserve"> standard</w:t>
       </w:r>
       <w:r>
-        <w:t xml:space="preserve"> DevTools</w:t>
-      </w:r>
+        <w:t xml:space="preserve"> </w:t>
+      </w:r>
+      <w:proofErr w:type="spellStart"/>
+      <w:r>
+        <w:t>DevTools</w:t>
+      </w:r>
+      <w:proofErr w:type="spellEnd"/>
       <w:r>
         <w:t>.  The Vue</w:t>
       </w:r>
       <w:r>
         <w:t xml:space="preserve"> </w:t>
       </w:r>
-      <w:r>
-        <w:t xml:space="preserve">DevTools </w:t>
+      <w:proofErr w:type="spellStart"/>
+      <w:r>
+        <w:t>DevTools</w:t>
+      </w:r>
+      <w:proofErr w:type="spellEnd"/>
+      <w:r>
+        <w:t xml:space="preserve"> </w:t>
       </w:r>
       <w:r>
         <w:t xml:space="preserve">make seeing and working with the </w:t>
@@ -6570,30 +6982,47 @@
           <w:i/>
           <w:iCs/>
         </w:rPr>
-        <w:t>User Inputs &amp; Vue DevTools</w:t>
-      </w:r>
+        <w:t xml:space="preserve">User Inputs &amp; Vue </w:t>
+      </w:r>
+      <w:proofErr w:type="spellStart"/>
       <w:r>
         <w:rPr>
           <w:i/>
           <w:iCs/>
         </w:rPr>
-        <w:t xml:space="preserve"> (2:34)</w:t>
-      </w:r>
-      <w:r>
-        <w:t xml:space="preserve"> video in the free </w:t>
-      </w:r>
+        <w:t>DevTools</w:t>
+      </w:r>
+      <w:proofErr w:type="spellEnd"/>
       <w:r>
         <w:rPr>
           <w:i/>
           <w:iCs/>
         </w:rPr>
+        <w:t xml:space="preserve"> (2:34)</w:t>
+      </w:r>
+      <w:r>
+        <w:t xml:space="preserve"> video in the free </w:t>
+      </w:r>
+      <w:r>
+        <w:rPr>
+          <w:i/>
+          <w:iCs/>
+        </w:rPr>
         <w:t>Vue.js Fundamentals</w:t>
       </w:r>
       <w:r>
         <w:t xml:space="preserve"> course. Watch that video and follow along </w:t>
       </w:r>
       <w:r>
-        <w:t>to install the Vue DevTools.</w:t>
+        <w:t xml:space="preserve">to install the Vue </w:t>
+      </w:r>
+      <w:proofErr w:type="spellStart"/>
+      <w:r>
+        <w:t>DevTools</w:t>
+      </w:r>
+      <w:proofErr w:type="spellEnd"/>
+      <w:r>
+        <w:t>.</w:t>
       </w:r>
     </w:p>
     <w:p/>
@@ -6606,13 +7035,26 @@
         </w:numPr>
       </w:pPr>
       <w:r>
-        <w:t xml:space="preserve">Note: The video gives instructions for installing the Vue DevTools for Chrome.  </w:t>
+        <w:t xml:space="preserve">Note: The video gives instructions for installing the Vue </w:t>
+      </w:r>
+      <w:proofErr w:type="spellStart"/>
+      <w:r>
+        <w:t>DevTools</w:t>
+      </w:r>
+      <w:proofErr w:type="spellEnd"/>
+      <w:r>
+        <w:t xml:space="preserve"> for Chrome.  </w:t>
       </w:r>
       <w:r>
         <w:t xml:space="preserve">You are using </w:t>
       </w:r>
-      <w:r>
-        <w:t>FireFox in Linux</w:t>
+      <w:proofErr w:type="spellStart"/>
+      <w:r>
+        <w:t>FireFox</w:t>
+      </w:r>
+      <w:proofErr w:type="spellEnd"/>
+      <w:r>
+        <w:t xml:space="preserve"> in Linux</w:t>
       </w:r>
       <w:r>
         <w:t xml:space="preserve">, but you will install these tools </w:t>
@@ -6695,7 +7137,15 @@
         <w:t xml:space="preserve"> menu</w:t>
       </w:r>
       <w:r>
-        <w:t xml:space="preserve"> in FireFox.</w:t>
+        <w:t xml:space="preserve"> in </w:t>
+      </w:r>
+      <w:proofErr w:type="spellStart"/>
+      <w:r>
+        <w:t>FireFox</w:t>
+      </w:r>
+      <w:proofErr w:type="spellEnd"/>
+      <w:r>
+        <w:t>.</w:t>
       </w:r>
     </w:p>
     <w:p>
@@ -6707,7 +7157,15 @@
         </w:numPr>
       </w:pPr>
       <w:r>
-        <w:t>Search for “Vue.js devtools”</w:t>
+        <w:t xml:space="preserve">Search for “Vue.js </w:t>
+      </w:r>
+      <w:proofErr w:type="spellStart"/>
+      <w:r>
+        <w:t>devtools</w:t>
+      </w:r>
+      <w:proofErr w:type="spellEnd"/>
+      <w:r>
+        <w:t>”</w:t>
       </w:r>
     </w:p>
     <w:p>
@@ -6719,7 +7177,15 @@
         </w:numPr>
       </w:pPr>
       <w:r>
-        <w:t>Click through to the Vue.js devtools page</w:t>
+        <w:t xml:space="preserve">Click through to the Vue.js </w:t>
+      </w:r>
+      <w:proofErr w:type="spellStart"/>
+      <w:r>
+        <w:t>devtools</w:t>
+      </w:r>
+      <w:proofErr w:type="spellEnd"/>
+      <w:r>
+        <w:t xml:space="preserve"> page</w:t>
       </w:r>
     </w:p>
     <w:p>
@@ -6752,7 +7218,15 @@
         <w:t>Once</w:t>
       </w:r>
       <w:r>
-        <w:t xml:space="preserve"> you have the Vue DevTools installed </w:t>
+        <w:t xml:space="preserve"> you have the Vue </w:t>
+      </w:r>
+      <w:proofErr w:type="spellStart"/>
+      <w:r>
+        <w:t>DevTools</w:t>
+      </w:r>
+      <w:proofErr w:type="spellEnd"/>
+      <w:r>
+        <w:t xml:space="preserve"> installed </w:t>
       </w:r>
       <w:r>
         <w:t xml:space="preserve">correctly </w:t>
@@ -6847,7 +7321,15 @@
         <w:t xml:space="preserve"> green </w:t>
       </w:r>
       <w:r>
-        <w:t>to indicate that Vue has been detected and that the Vue DevTools will be available</w:t>
+        <w:t xml:space="preserve">to indicate that Vue has been detected and that the Vue </w:t>
+      </w:r>
+      <w:proofErr w:type="spellStart"/>
+      <w:r>
+        <w:t>DevTools</w:t>
+      </w:r>
+      <w:proofErr w:type="spellEnd"/>
+      <w:r>
+        <w:t xml:space="preserve"> will be available</w:t>
       </w:r>
       <w:r>
         <w:t>.</w:t>
@@ -6924,13 +7406,21 @@
         <w:t xml:space="preserve"> </w:t>
       </w:r>
       <w:r>
-        <w:t>Vue Dev</w:t>
+        <w:t xml:space="preserve">Vue </w:t>
+      </w:r>
+      <w:proofErr w:type="spellStart"/>
+      <w:r>
+        <w:t>Dev</w:t>
       </w:r>
       <w:r>
         <w:t>T</w:t>
       </w:r>
       <w:r>
-        <w:t>ools for Firefox on Linux</w:t>
+        <w:t>ools</w:t>
+      </w:r>
+      <w:proofErr w:type="spellEnd"/>
+      <w:r>
+        <w:t xml:space="preserve"> for Firefox on Linux</w:t>
       </w:r>
       <w:r>
         <w:t xml:space="preserve"> will </w:t>
@@ -6945,7 +7435,15 @@
         <w:t xml:space="preserve"> will </w:t>
       </w:r>
       <w:r>
-        <w:t xml:space="preserve">not show the Vue Tab in the DevTools.  </w:t>
+        <w:t xml:space="preserve">not show the Vue Tab in the </w:t>
+      </w:r>
+      <w:proofErr w:type="spellStart"/>
+      <w:r>
+        <w:t>DevTools</w:t>
+      </w:r>
+      <w:proofErr w:type="spellEnd"/>
+      <w:r>
+        <w:t xml:space="preserve">.  </w:t>
       </w:r>
       <w:r>
         <w:br/>
@@ -6984,8 +7482,13 @@
         </w:numPr>
       </w:pPr>
       <w:r>
-        <w:t>Close the DevTools</w:t>
-      </w:r>
+        <w:t xml:space="preserve">Close the </w:t>
+      </w:r>
+      <w:proofErr w:type="spellStart"/>
+      <w:r>
+        <w:t>DevTools</w:t>
+      </w:r>
+      <w:proofErr w:type="spellEnd"/>
     </w:p>
     <w:p>
       <w:pPr>
@@ -7008,8 +7511,13 @@
         </w:numPr>
       </w:pPr>
       <w:r>
-        <w:t>Reopen the DevTools</w:t>
-      </w:r>
+        <w:t xml:space="preserve">Reopen the </w:t>
+      </w:r>
+      <w:proofErr w:type="spellStart"/>
+      <w:r>
+        <w:t>DevTools</w:t>
+      </w:r>
+      <w:proofErr w:type="spellEnd"/>
     </w:p>
     <w:p>
       <w:pPr>
@@ -7032,8 +7540,13 @@
         </w:numPr>
       </w:pPr>
       <w:r>
-        <w:t>Close the DevTools</w:t>
-      </w:r>
+        <w:t xml:space="preserve">Close the </w:t>
+      </w:r>
+      <w:proofErr w:type="spellStart"/>
+      <w:r>
+        <w:t>DevTools</w:t>
+      </w:r>
+      <w:proofErr w:type="spellEnd"/>
     </w:p>
     <w:p>
       <w:pPr>
@@ -7112,7 +7625,15 @@
         </w:numPr>
       </w:pPr>
       <w:r>
-        <w:t>Disable the Vue devtools add in.</w:t>
+        <w:t xml:space="preserve">Disable the Vue </w:t>
+      </w:r>
+      <w:proofErr w:type="spellStart"/>
+      <w:r>
+        <w:t>devtools</w:t>
+      </w:r>
+      <w:proofErr w:type="spellEnd"/>
+      <w:r>
+        <w:t xml:space="preserve"> add in.</w:t>
       </w:r>
     </w:p>
     <w:p>
@@ -7124,7 +7645,15 @@
         </w:numPr>
       </w:pPr>
       <w:r>
-        <w:t>Re-enable the Vue devtools add in.</w:t>
+        <w:t xml:space="preserve">Re-enable the Vue </w:t>
+      </w:r>
+      <w:proofErr w:type="spellStart"/>
+      <w:r>
+        <w:t>devtools</w:t>
+      </w:r>
+      <w:proofErr w:type="spellEnd"/>
+      <w:r>
+        <w:t xml:space="preserve"> add in.</w:t>
       </w:r>
     </w:p>
     <w:p>
@@ -7148,8 +7677,13 @@
         </w:numPr>
       </w:pPr>
       <w:r>
-        <w:t>Reopen the DevTools</w:t>
-      </w:r>
+        <w:t xml:space="preserve">Reopen the </w:t>
+      </w:r>
+      <w:proofErr w:type="spellStart"/>
+      <w:r>
+        <w:t>DevTools</w:t>
+      </w:r>
+      <w:proofErr w:type="spellEnd"/>
     </w:p>
     <w:p>
       <w:pPr>
@@ -7195,12 +7729,25 @@
           <w:numId w:val="8"/>
         </w:numPr>
       </w:pPr>
+      <w:proofErr w:type="spellStart"/>
       <w:r>
         <w:lastRenderedPageBreak/>
-        <w:t>Unceck and recheck</w:t>
-      </w:r>
-      <w:r>
-        <w:t xml:space="preserve"> “Vue.js devtools” under “Developer Tools Installed by add-ons”</w:t>
+        <w:t>Unceck</w:t>
+      </w:r>
+      <w:proofErr w:type="spellEnd"/>
+      <w:r>
+        <w:t xml:space="preserve"> and recheck</w:t>
+      </w:r>
+      <w:r>
+        <w:t xml:space="preserve"> “Vue.js </w:t>
+      </w:r>
+      <w:proofErr w:type="spellStart"/>
+      <w:r>
+        <w:t>devtools</w:t>
+      </w:r>
+      <w:proofErr w:type="spellEnd"/>
+      <w:r>
+        <w:t>” under “Developer Tools Installed by add-ons”</w:t>
       </w:r>
     </w:p>
     <w:p>
@@ -7212,8 +7759,13 @@
         </w:numPr>
       </w:pPr>
       <w:r>
-        <w:t>Close the DevTools</w:t>
-      </w:r>
+        <w:t xml:space="preserve">Close the </w:t>
+      </w:r>
+      <w:proofErr w:type="spellStart"/>
+      <w:r>
+        <w:t>DevTools</w:t>
+      </w:r>
+      <w:proofErr w:type="spellEnd"/>
     </w:p>
     <w:p>
       <w:pPr>
@@ -7224,8 +7776,13 @@
         </w:numPr>
       </w:pPr>
       <w:r>
-        <w:t>Reopen the DevTools</w:t>
-      </w:r>
+        <w:t xml:space="preserve">Reopen the </w:t>
+      </w:r>
+      <w:proofErr w:type="spellStart"/>
+      <w:r>
+        <w:t>DevTools</w:t>
+      </w:r>
+      <w:proofErr w:type="spellEnd"/>
     </w:p>
     <w:p>
       <w:pPr>
@@ -7314,7 +7871,15 @@
         <w:t xml:space="preserve">  </w:t>
       </w:r>
       <w:r>
-        <w:t>In order to use the Vue DevTools within FarmData2 you will need to a</w:t>
+        <w:t xml:space="preserve">In order to use the Vue </w:t>
+      </w:r>
+      <w:proofErr w:type="spellStart"/>
+      <w:r>
+        <w:t>DevTools</w:t>
+      </w:r>
+      <w:proofErr w:type="spellEnd"/>
+      <w:r>
+        <w:t xml:space="preserve"> within FarmData2 you will need to a</w:t>
       </w:r>
       <w:r>
         <w:t>dd the following line at the bottom of your script</w:t>
@@ -7369,11 +7934,21 @@
         </w:rPr>
         <w:tab/>
       </w:r>
-      <w:r>
-        <w:rPr>
-          <w:rFonts w:ascii="Courier" w:hAnsi="Courier"/>
-        </w:rPr>
-        <w:t>Vue.config.devtools = true;</w:t>
+      <w:proofErr w:type="spellStart"/>
+      <w:proofErr w:type="gramStart"/>
+      <w:r>
+        <w:rPr>
+          <w:rFonts w:ascii="Courier" w:hAnsi="Courier"/>
+        </w:rPr>
+        <w:t>Vue.config.devtools</w:t>
+      </w:r>
+      <w:proofErr w:type="spellEnd"/>
+      <w:proofErr w:type="gramEnd"/>
+      <w:r>
+        <w:rPr>
+          <w:rFonts w:ascii="Courier" w:hAnsi="Courier"/>
+        </w:rPr>
+        <w:t xml:space="preserve"> = true;</w:t>
       </w:r>
     </w:p>
     <w:p/>
@@ -7397,7 +7972,23 @@
         <w:t>Vue1</w:t>
       </w:r>
       <w:r>
-        <w:t xml:space="preserve"> sub-tab, open the DevTools and the Vue DevTools tab.  Click on the </w:t>
+        <w:t xml:space="preserve"> sub-tab, open the </w:t>
+      </w:r>
+      <w:proofErr w:type="spellStart"/>
+      <w:r>
+        <w:t>DevTools</w:t>
+      </w:r>
+      <w:proofErr w:type="spellEnd"/>
+      <w:r>
+        <w:t xml:space="preserve"> and the Vue </w:t>
+      </w:r>
+      <w:proofErr w:type="spellStart"/>
+      <w:r>
+        <w:t>DevTools</w:t>
+      </w:r>
+      <w:proofErr w:type="spellEnd"/>
+      <w:r>
+        <w:t xml:space="preserve"> tab.  Click on the </w:t>
       </w:r>
       <w:r>
         <w:rPr>
@@ -7448,7 +8039,15 @@
         <w:t>crops</w:t>
       </w:r>
       <w:r>
-        <w:t xml:space="preserve"> array in the Vue DevTool.</w:t>
+        <w:t xml:space="preserve"> array in the Vue </w:t>
+      </w:r>
+      <w:proofErr w:type="spellStart"/>
+      <w:r>
+        <w:t>DevTool</w:t>
+      </w:r>
+      <w:proofErr w:type="spellEnd"/>
+      <w:r>
+        <w:t>.</w:t>
       </w:r>
     </w:p>
     <w:p>
@@ -7476,7 +8075,15 @@
         <w:t>42</w:t>
       </w:r>
       <w:r>
-        <w:t xml:space="preserve">. Experiment with the VueDev tools by adding, removing, editing values in your </w:t>
+        <w:t xml:space="preserve">. Experiment with the </w:t>
+      </w:r>
+      <w:proofErr w:type="spellStart"/>
+      <w:r>
+        <w:t>VueDev</w:t>
+      </w:r>
+      <w:proofErr w:type="spellEnd"/>
+      <w:r>
+        <w:t xml:space="preserve"> tools by adding, removing, editing values in your </w:t>
       </w:r>
       <w:r>
         <w:rPr>
@@ -7546,6 +8153,38 @@
       </w:r>
     </w:p>
     <w:p/>
+    <w:p>
+      <w:r>
+        <w:t>43</w:t>
+      </w:r>
+      <w:r>
+        <w:t xml:space="preserve">. </w:t>
+      </w:r>
+      <w:r>
+        <w:t>When your assignment is complete, convert</w:t>
+      </w:r>
+      <w:r>
+        <w:t xml:space="preserve"> your </w:t>
+      </w:r>
+      <w:r>
+        <w:t xml:space="preserve">draft </w:t>
+      </w:r>
+      <w:r>
+        <w:t xml:space="preserve">Pull Request to a regular </w:t>
+      </w:r>
+      <w:r>
+        <w:t>P</w:t>
+      </w:r>
+      <w:r>
+        <w:t xml:space="preserve">ull </w:t>
+      </w:r>
+      <w:r>
+        <w:t>R</w:t>
+      </w:r>
+      <w:r>
+        <w:t>equest.</w:t>
+      </w:r>
+    </w:p>
     <w:p>
       <w:pPr>
         <w:pBdr>
@@ -7647,7 +8286,21 @@
         <w:rPr>
           <w:rFonts w:cstheme="minorHAnsi"/>
         </w:rPr>
-        <w:t>b. Please comment on any particular challenges you faced in completing this activity.</w:t>
+        <w:t xml:space="preserve">b. Please comment on any </w:t>
+      </w:r>
+      <w:proofErr w:type="gramStart"/>
+      <w:r>
+        <w:rPr>
+          <w:rFonts w:cstheme="minorHAnsi"/>
+        </w:rPr>
+        <w:t>particular challenges</w:t>
+      </w:r>
+      <w:proofErr w:type="gramEnd"/>
+      <w:r>
+        <w:rPr>
+          <w:rFonts w:cstheme="minorHAnsi"/>
+        </w:rPr>
+        <w:t xml:space="preserve"> you faced in completing this activity.</w:t>
       </w:r>
     </w:p>
     <w:p>
@@ -7803,7 +8456,47 @@
           <w:sz w:val="18"/>
           <w:szCs w:val="18"/>
         </w:rPr>
-        <w:t>Creative Commons Attribution-NonCommercial-ShareAlike 4.0 International License</w:t>
+        <w:t>Creative Commons Attribution-</w:t>
+      </w:r>
+      <w:proofErr w:type="spellStart"/>
+      <w:r>
+        <w:rPr>
+          <w:rStyle w:val="Hyperlink"/>
+          <w:color w:val="049CCF"/>
+          <w:sz w:val="18"/>
+          <w:szCs w:val="18"/>
+        </w:rPr>
+        <w:t>NonCommercial</w:t>
+      </w:r>
+      <w:proofErr w:type="spellEnd"/>
+      <w:r>
+        <w:rPr>
+          <w:rStyle w:val="Hyperlink"/>
+          <w:color w:val="049CCF"/>
+          <w:sz w:val="18"/>
+          <w:szCs w:val="18"/>
+        </w:rPr>
+        <w:t>-</w:t>
+      </w:r>
+      <w:proofErr w:type="spellStart"/>
+      <w:r>
+        <w:rPr>
+          <w:rStyle w:val="Hyperlink"/>
+          <w:color w:val="049CCF"/>
+          <w:sz w:val="18"/>
+          <w:szCs w:val="18"/>
+        </w:rPr>
+        <w:t>ShareAlike</w:t>
+      </w:r>
+      <w:proofErr w:type="spellEnd"/>
+      <w:r>
+        <w:rPr>
+          <w:rStyle w:val="Hyperlink"/>
+          <w:color w:val="049CCF"/>
+          <w:sz w:val="18"/>
+          <w:szCs w:val="18"/>
+        </w:rPr>
+        <w:t xml:space="preserve"> 4.0 International License</w:t>
       </w:r>
     </w:hyperlink>
     <w:r>

</xml_diff>

<commit_message>
Updates to FD2 School activity 03
</commit_message>
<xml_diff>
--- a/farmdata2/farmdata2_modules/fd2_school/activities/03-VueDataBindingSpike.docx
+++ b/farmdata2/farmdata2_modules/fd2_school/activities/03-VueDataBindingSpike.docx
@@ -2542,7 +2542,13 @@
         <w:t>git</w:t>
       </w:r>
       <w:r>
-        <w:t xml:space="preserve"> commands that you used to complete this synchronization.</w:t>
+        <w:t xml:space="preserve"> commands that you used to </w:t>
+      </w:r>
+      <w:r>
+        <w:t>create the new feature branch</w:t>
+      </w:r>
+      <w:r>
+        <w:t>.</w:t>
       </w:r>
     </w:p>
     <w:p>
@@ -2629,7 +2635,10 @@
         <w:t>Vue1</w:t>
       </w:r>
       <w:r>
-        <w:t xml:space="preserve"> to the FD2 School tab.  Have the contents of this new tab be provided by the file </w:t>
+        <w:t xml:space="preserve"> to the FD2 School tab.  Have the contents of this new tab be </w:t>
+      </w:r>
+      <w:r>
+        <w:t xml:space="preserve">contained in the directory </w:t>
       </w:r>
       <w:r>
         <w:rPr>
@@ -2638,6 +2647,18 @@
         <w:t>vue1</w:t>
       </w:r>
       <w:r>
+        <w:t xml:space="preserve"> with the page content </w:t>
+      </w:r>
+      <w:r>
+        <w:t xml:space="preserve">provided by the file </w:t>
+      </w:r>
+      <w:r>
+        <w:rPr>
+          <w:rFonts w:ascii="Courier" w:hAnsi="Courier"/>
+        </w:rPr>
+        <w:t>vue1</w:t>
+      </w:r>
+      <w:r>
         <w:rPr>
           <w:rFonts w:ascii="Courier" w:hAnsi="Courier"/>
         </w:rPr>
@@ -2659,7 +2680,16 @@
         <w:t>.html</w:t>
       </w:r>
       <w:r>
-        <w:t xml:space="preserve"> file into a file named </w:t>
+        <w:t xml:space="preserve"> file into </w:t>
+      </w:r>
+      <w:r>
+        <w:t xml:space="preserve">the file </w:t>
+      </w:r>
+      <w:r>
+        <w:rPr>
+          <w:rFonts w:ascii="Courier" w:hAnsi="Courier"/>
+        </w:rPr>
+        <w:t>vue1/</w:t>
       </w:r>
       <w:r>
         <w:rPr>
@@ -2921,6 +2951,7 @@
         </w:numPr>
       </w:pPr>
       <w:r>
+        <w:lastRenderedPageBreak/>
         <w:t xml:space="preserve">You needed that in your </w:t>
       </w:r>
       <w:r>
@@ -2954,11 +2985,7 @@
         <w:t xml:space="preserve">ee </w:t>
       </w:r>
       <w:r>
-        <w:t xml:space="preserve">how it does that in </w:t>
-      </w:r>
-      <w:r>
-        <w:lastRenderedPageBreak/>
-        <w:t xml:space="preserve">the </w:t>
+        <w:t xml:space="preserve">how it does that in the </w:t>
       </w:r>
       <w:r>
         <w:t xml:space="preserve">﻿ </w:t>
@@ -3676,6 +3703,7 @@
         </w:numPr>
       </w:pPr>
       <w:r>
+        <w:lastRenderedPageBreak/>
         <w:t>The</w:t>
       </w:r>
       <w:r>
@@ -3709,7 +3737,6 @@
         </w:numPr>
       </w:pPr>
       <w:r>
-        <w:lastRenderedPageBreak/>
         <w:t>The crop selected in the drop down is bound to a property in the Vue instance</w:t>
       </w:r>
       <w:r>
@@ -4133,7 +4160,11 @@
         </w:numPr>
       </w:pPr>
       <w:r>
-        <w:t xml:space="preserve">You’ll need to use a JavaScript comparison operation in the condition part of the ternary operator.  You may be able to guess how to do that based on other languages that you know. But if not, skim the W3Schools.com page on </w:t>
+        <w:t xml:space="preserve">You’ll need to use a JavaScript comparison operation in the condition part of the ternary operator.  You may be able to guess how to do that based on other </w:t>
+      </w:r>
+      <w:r>
+        <w:lastRenderedPageBreak/>
+        <w:t xml:space="preserve">languages that you know. But if not, skim the W3Schools.com page on </w:t>
       </w:r>
       <w:r>
         <w:rPr>
@@ -8155,10 +8186,7 @@
     <w:p/>
     <w:p>
       <w:r>
-        <w:t>43</w:t>
-      </w:r>
-      <w:r>
-        <w:t xml:space="preserve">. </w:t>
+        <w:t xml:space="preserve">43. </w:t>
       </w:r>
       <w:r>
         <w:t>When your assignment is complete, convert</w:t>
@@ -8184,6 +8212,16 @@
       <w:r>
         <w:t>equest.</w:t>
       </w:r>
+    </w:p>
+    <w:p>
+      <w:pPr>
+        <w:pBdr>
+          <w:bottom w:val="double" w:sz="6" w:space="1" w:color="auto"/>
+        </w:pBdr>
+        <w:rPr>
+          <w:rFonts w:cstheme="minorHAnsi"/>
+        </w:rPr>
+      </w:pPr>
     </w:p>
     <w:p>
       <w:pPr>

</xml_diff>